<commit_message>
changes in math and in some code
</commit_message>
<xml_diff>
--- a/математика.docx
+++ b/математика.docx
@@ -1,6 +1,6 @@
 
 <file path=word/document.xml><?xml version="1.0" encoding="utf-8"?>
-<w:document xmlns:ve="http://schemas.openxmlformats.org/markup-compatibility/2006" xmlns:o="urn:schemas-microsoft-com:office:office" xmlns:r="http://schemas.openxmlformats.org/officeDocument/2006/relationships" xmlns:m="http://schemas.openxmlformats.org/officeDocument/2006/math" xmlns:v="urn:schemas-microsoft-com:vml" xmlns:wp="http://schemas.openxmlformats.org/drawingml/2006/wordprocessingDrawing" xmlns:w10="urn:schemas-microsoft-com:office:word" xmlns:w="http://schemas.openxmlformats.org/wordprocessingml/2006/main" xmlns:wne="http://schemas.microsoft.com/office/word/2006/wordml">
+<w:document xmlns:wpc="http://schemas.microsoft.com/office/word/2010/wordprocessingCanvas" xmlns:cx="http://schemas.microsoft.com/office/drawing/2014/chartex" xmlns:cx1="http://schemas.microsoft.com/office/drawing/2015/9/8/chartex" xmlns:cx2="http://schemas.microsoft.com/office/drawing/2015/10/21/chartex" xmlns:cx3="http://schemas.microsoft.com/office/drawing/2016/5/9/chartex" xmlns:cx4="http://schemas.microsoft.com/office/drawing/2016/5/10/chartex" xmlns:cx5="http://schemas.microsoft.com/office/drawing/2016/5/11/chartex" xmlns:cx6="http://schemas.microsoft.com/office/drawing/2016/5/12/chartex" xmlns:cx7="http://schemas.microsoft.com/office/drawing/2016/5/13/chartex" xmlns:cx8="http://schemas.microsoft.com/office/drawing/2016/5/14/chartex" xmlns:mc="http://schemas.openxmlformats.org/markup-compatibility/2006" xmlns:aink="http://schemas.microsoft.com/office/drawing/2016/ink" xmlns:am3d="http://schemas.microsoft.com/office/drawing/2017/model3d" xmlns:o="urn:schemas-microsoft-com:office:office" xmlns:oel="http://schemas.microsoft.com/office/2019/extlst" xmlns:r="http://schemas.openxmlformats.org/officeDocument/2006/relationships" xmlns:m="http://schemas.openxmlformats.org/officeDocument/2006/math" xmlns:v="urn:schemas-microsoft-com:vml" xmlns:wp14="http://schemas.microsoft.com/office/word/2010/wordprocessingDrawing" xmlns:wp="http://schemas.openxmlformats.org/drawingml/2006/wordprocessingDrawing" xmlns:w10="urn:schemas-microsoft-com:office:word" xmlns:w="http://schemas.openxmlformats.org/wordprocessingml/2006/main" xmlns:w14="http://schemas.microsoft.com/office/word/2010/wordml" xmlns:w15="http://schemas.microsoft.com/office/word/2012/wordml" xmlns:w16cex="http://schemas.microsoft.com/office/word/2018/wordml/cex" xmlns:w16cid="http://schemas.microsoft.com/office/word/2016/wordml/cid" xmlns:w16="http://schemas.microsoft.com/office/word/2018/wordml" xmlns:w16sdtdh="http://schemas.microsoft.com/office/word/2020/wordml/sdtdatahash" xmlns:w16se="http://schemas.microsoft.com/office/word/2015/wordml/symex" xmlns:wpg="http://schemas.microsoft.com/office/word/2010/wordprocessingGroup" xmlns:wpi="http://schemas.microsoft.com/office/word/2010/wordprocessingInk" xmlns:wne="http://schemas.microsoft.com/office/word/2006/wordml" xmlns:wps="http://schemas.microsoft.com/office/word/2010/wordprocessingShape" mc:Ignorable="w14 w15 w16se w16cid w16 w16cex w16sdtdh wp14">
   <w:body>
     <w:p>
       <w:pPr>
@@ -428,7 +428,7 @@
             <m:naryPr>
               <m:chr m:val="∐"/>
               <m:limLoc m:val="undOvr"/>
-              <m:supHide m:val="on"/>
+              <m:supHide m:val="1"/>
               <m:ctrlPr>
                 <w:rPr>
                   <w:rFonts w:ascii="Cambria Math" w:hAnsi="Cambria Math"/>
@@ -991,7 +991,7 @@
             <m:naryPr>
               <m:chr m:val="∐"/>
               <m:limLoc m:val="undOvr"/>
-              <m:supHide m:val="on"/>
+              <m:supHide m:val="1"/>
               <m:ctrlPr>
                 <w:rPr>
                   <w:rFonts w:ascii="Cambria Math" w:hAnsi="Cambria Math"/>
@@ -1355,7 +1355,7 @@
                   <w:rFonts w:ascii="Cambria Math" w:hAnsi="Cambria Math"/>
                   <w:lang w:val="en-US"/>
                 </w:rPr>
-                <m:t>e,d</m:t>
+                <m:t>c,d</m:t>
               </m:r>
             </m:e>
           </m:d>
@@ -1364,7 +1364,7 @@
               <w:rFonts w:ascii="Cambria Math" w:hAnsi="Cambria Math"/>
               <w:lang w:val="en-US"/>
             </w:rPr>
-            <m:t>,e&lt;d,e,d</m:t>
+            <m:t>,c&lt;d,c,d</m:t>
           </m:r>
           <m:r>
             <m:rPr>
@@ -4503,7 +4503,7 @@
                     <m:naryPr>
                       <m:chr m:val="∑"/>
                       <m:limLoc m:val="undOvr"/>
-                      <m:supHide m:val="on"/>
+                      <m:supHide m:val="1"/>
                       <m:ctrlPr>
                         <w:rPr>
                           <w:rFonts w:ascii="Cambria Math" w:hAnsi="Cambria Math"/>
@@ -6096,7 +6096,7 @@
                 <m:naryPr>
                   <m:chr m:val="∐"/>
                   <m:limLoc m:val="undOvr"/>
-                  <m:supHide m:val="on"/>
+                  <m:supHide m:val="1"/>
                   <m:ctrlPr>
                     <w:rPr>
                       <w:rFonts w:ascii="Cambria Math" w:hAnsi="Cambria Math"/>
@@ -6491,7 +6491,7 @@
                 <m:naryPr>
                   <m:chr m:val="∐"/>
                   <m:limLoc m:val="undOvr"/>
-                  <m:supHide m:val="on"/>
+                  <m:supHide m:val="1"/>
                   <m:ctrlPr>
                     <w:rPr>
                       <w:rFonts w:ascii="Cambria Math" w:hAnsi="Cambria Math"/>
@@ -7157,7 +7157,7 @@
                     <m:naryPr>
                       <m:chr m:val="∑"/>
                       <m:limLoc m:val="undOvr"/>
-                      <m:supHide m:val="on"/>
+                      <m:supHide m:val="1"/>
                       <m:ctrlPr>
                         <w:rPr>
                           <w:rFonts w:ascii="Cambria Math" w:hAnsi="Cambria Math"/>
@@ -8551,7 +8551,7 @@
                 <m:naryPr>
                   <m:chr m:val="⋃"/>
                   <m:limLoc m:val="undOvr"/>
-                  <m:supHide m:val="on"/>
+                  <m:supHide m:val="1"/>
                   <m:ctrlPr>
                     <w:rPr>
                       <w:rFonts w:ascii="Cambria Math" w:hAnsi="Cambria Math"/>
@@ -8566,28 +8566,7 @@
                       <w:rFonts w:ascii="Cambria Math" w:hAnsi="Cambria Math"/>
                       <w:lang w:val="en-US"/>
                     </w:rPr>
-                    <m:t>e</m:t>
-                  </m:r>
-                  <m:r>
-                    <w:rPr>
-                      <w:rFonts w:ascii="Cambria Math" w:hAnsi="Cambria Math"/>
-                      <w:lang w:val="en-US"/>
-                    </w:rPr>
-                    <m:t>∈</m:t>
-                  </m:r>
-                  <m:r>
-                    <w:rPr>
-                      <w:rFonts w:ascii="Cambria Math" w:hAnsi="Cambria Math"/>
-                      <w:lang w:val="en-US"/>
-                    </w:rPr>
-                    <m:t>E</m:t>
-                  </m:r>
-                  <m:r>
-                    <w:rPr>
-                      <w:rFonts w:ascii="Cambria Math" w:hAnsi="Cambria Math"/>
-                      <w:lang w:val="en-US"/>
-                    </w:rPr>
-                    <m:t>\last</m:t>
+                    <m:t>e∈E\last</m:t>
                   </m:r>
                 </m:sub>
                 <m:sup/>
@@ -8664,14 +8643,7 @@
                               <w:rFonts w:ascii="Cambria Math" w:hAnsi="Cambria Math"/>
                               <w:lang w:val="en-US"/>
                             </w:rPr>
-                            <m:t>e</m:t>
-                          </m:r>
-                          <m:r>
-                            <w:rPr>
-                              <w:rFonts w:ascii="Cambria Math" w:hAnsi="Cambria Math"/>
-                              <w:lang w:val="en-US"/>
-                            </w:rPr>
-                            <m:t>+1</m:t>
+                            <m:t>e+1</m:t>
                           </m:r>
                         </m:sub>
                       </m:sSub>
@@ -8892,14 +8864,7 @@
                           <w:rFonts w:ascii="Cambria Math" w:hAnsi="Cambria Math"/>
                           <w:lang w:val="en-US"/>
                         </w:rPr>
-                        <m:t>-∞,</m:t>
-                      </m:r>
-                      <m:r>
-                        <w:rPr>
-                          <w:rFonts w:ascii="Cambria Math" w:hAnsi="Cambria Math"/>
-                          <w:lang w:val="en-US"/>
-                        </w:rPr>
-                        <m:t>C</m:t>
+                        <m:t>-∞,C</m:t>
                       </m:r>
                     </m:e>
                   </m:d>
@@ -8926,14 +8891,7 @@
                           <w:rFonts w:ascii="Cambria Math" w:hAnsi="Cambria Math"/>
                           <w:lang w:val="en-US"/>
                         </w:rPr>
-                        <m:t>D</m:t>
-                      </m:r>
-                      <m:r>
-                        <w:rPr>
-                          <w:rFonts w:ascii="Cambria Math" w:hAnsi="Cambria Math"/>
-                          <w:lang w:val="en-US"/>
-                        </w:rPr>
-                        <m:t>,+∞</m:t>
+                        <m:t>D,+∞</m:t>
                       </m:r>
                     </m:e>
                   </m:d>
@@ -8972,21 +8930,7 @@
                   <w:rFonts w:ascii="Cambria Math" w:hAnsi="Cambria Math"/>
                   <w:lang w:val="en-US"/>
                 </w:rPr>
-                <m:t>,</m:t>
-              </m:r>
-              <m:r>
-                <w:rPr>
-                  <w:rFonts w:ascii="Cambria Math" w:hAnsi="Cambria Math"/>
-                  <w:lang w:val="en-US"/>
-                </w:rPr>
-                <m:t>C</m:t>
-              </m:r>
-              <m:r>
-                <w:rPr>
-                  <w:rFonts w:ascii="Cambria Math" w:hAnsi="Cambria Math"/>
-                  <w:lang w:val="en-US"/>
-                </w:rPr>
-                <m:t>&lt;</m:t>
+                <m:t>,C&lt;</m:t>
               </m:r>
               <m:sSub>
                 <m:sSubPr>
@@ -9022,21 +8966,7 @@
                   <w:rFonts w:ascii="Cambria Math" w:hAnsi="Cambria Math"/>
                   <w:lang w:val="en-US"/>
                 </w:rPr>
-                <m:t>,</m:t>
-              </m:r>
-              <m:r>
-                <w:rPr>
-                  <w:rFonts w:ascii="Cambria Math" w:hAnsi="Cambria Math"/>
-                  <w:lang w:val="en-US"/>
-                </w:rPr>
-                <m:t>D</m:t>
-              </m:r>
-              <m:r>
-                <w:rPr>
-                  <w:rFonts w:ascii="Cambria Math" w:hAnsi="Cambria Math"/>
-                  <w:lang w:val="en-US"/>
-                </w:rPr>
-                <m:t>&gt;</m:t>
+                <m:t>,D&gt;</m:t>
               </m:r>
               <m:sSub>
                 <m:sSubPr>
@@ -9104,14 +9034,7 @@
                       <w:rFonts w:ascii="Cambria Math" w:hAnsi="Cambria Math"/>
                       <w:lang w:val="en-US"/>
                     </w:rPr>
-                    <m:t>C</m:t>
-                  </m:r>
-                  <m:r>
-                    <w:rPr>
-                      <w:rFonts w:ascii="Cambria Math" w:hAnsi="Cambria Math"/>
-                      <w:lang w:val="en-US"/>
-                    </w:rPr>
-                    <m:t>,</m:t>
+                    <m:t>C,</m:t>
                   </m:r>
                   <m:sSub>
                     <m:sSubPr>
@@ -9129,7 +9052,7 @@
                           <w:rFonts w:ascii="Cambria Math" w:hAnsi="Cambria Math"/>
                           <w:lang w:val="en-US"/>
                         </w:rPr>
-                        <m:t>a</m:t>
+                        <m:t>c</m:t>
                       </m:r>
                     </m:e>
                     <m:sub>
@@ -9155,7 +9078,7 @@
                 <m:naryPr>
                   <m:chr m:val="⋃"/>
                   <m:limLoc m:val="undOvr"/>
-                  <m:supHide m:val="on"/>
+                  <m:supHide m:val="1"/>
                   <m:ctrlPr>
                     <w:rPr>
                       <w:rFonts w:ascii="Cambria Math" w:hAnsi="Cambria Math"/>
@@ -9170,28 +9093,7 @@
                       <w:rFonts w:ascii="Cambria Math" w:hAnsi="Cambria Math"/>
                       <w:lang w:val="en-US"/>
                     </w:rPr>
-                    <m:t>e</m:t>
-                  </m:r>
-                  <m:r>
-                    <w:rPr>
-                      <w:rFonts w:ascii="Cambria Math" w:hAnsi="Cambria Math"/>
-                      <w:lang w:val="en-US"/>
-                    </w:rPr>
-                    <m:t>∈</m:t>
-                  </m:r>
-                  <m:r>
-                    <w:rPr>
-                      <w:rFonts w:ascii="Cambria Math" w:hAnsi="Cambria Math"/>
-                      <w:lang w:val="en-US"/>
-                    </w:rPr>
-                    <m:t>E</m:t>
-                  </m:r>
-                  <m:r>
-                    <w:rPr>
-                      <w:rFonts w:ascii="Cambria Math" w:hAnsi="Cambria Math"/>
-                      <w:lang w:val="en-US"/>
-                    </w:rPr>
-                    <m:t>\last</m:t>
+                    <m:t>e∈E\last</m:t>
                   </m:r>
                 </m:sub>
                 <m:sup/>
@@ -9329,14 +9231,7 @@
                       <w:rFonts w:ascii="Cambria Math" w:hAnsi="Cambria Math"/>
                       <w:lang w:val="en-US"/>
                     </w:rPr>
-                    <m:t>,</m:t>
-                  </m:r>
-                  <m:r>
-                    <w:rPr>
-                      <w:rFonts w:ascii="Cambria Math" w:hAnsi="Cambria Math"/>
-                      <w:lang w:val="en-US"/>
-                    </w:rPr>
-                    <m:t>D</m:t>
+                    <m:t>,D</m:t>
                   </m:r>
                 </m:e>
               </m:d>
@@ -10282,7 +10177,7 @@
                 <m:naryPr>
                   <m:chr m:val="∑"/>
                   <m:limLoc m:val="undOvr"/>
-                  <m:supHide m:val="on"/>
+                  <m:supHide m:val="1"/>
                   <m:ctrlPr>
                     <w:rPr>
                       <w:rFonts w:ascii="Cambria Math" w:hAnsi="Cambria Math"/>
@@ -10297,28 +10192,7 @@
                       <w:rFonts w:ascii="Cambria Math" w:hAnsi="Cambria Math"/>
                       <w:lang w:val="en-US"/>
                     </w:rPr>
-                    <m:t>e</m:t>
-                  </m:r>
-                  <m:r>
-                    <w:rPr>
-                      <w:rFonts w:ascii="Cambria Math" w:hAnsi="Cambria Math"/>
-                      <w:lang w:val="en-US"/>
-                    </w:rPr>
-                    <m:t>∈</m:t>
-                  </m:r>
-                  <m:r>
-                    <w:rPr>
-                      <w:rFonts w:ascii="Cambria Math" w:hAnsi="Cambria Math"/>
-                      <w:lang w:val="en-US"/>
-                    </w:rPr>
-                    <m:t>E</m:t>
-                  </m:r>
-                  <m:r>
-                    <w:rPr>
-                      <w:rFonts w:ascii="Cambria Math" w:hAnsi="Cambria Math"/>
-                      <w:lang w:val="en-US"/>
-                    </w:rPr>
-                    <m:t>\last</m:t>
+                    <m:t>e∈E\last</m:t>
                   </m:r>
                 </m:sub>
                 <m:sup/>
@@ -10391,14 +10265,7 @@
                               <w:rFonts w:ascii="Cambria Math" w:hAnsi="Cambria Math"/>
                               <w:lang w:val="en-US"/>
                             </w:rPr>
-                            <m:t>e</m:t>
-                          </m:r>
-                          <m:r>
-                            <w:rPr>
-                              <w:rFonts w:ascii="Cambria Math" w:hAnsi="Cambria Math"/>
-                              <w:lang w:val="en-US"/>
-                            </w:rPr>
-                            <m:t>+1</m:t>
+                            <m:t>e+1</m:t>
                           </m:r>
                         </m:sub>
                       </m:sSub>
@@ -11402,7 +11269,7 @@
                     <m:naryPr>
                       <m:chr m:val="∑"/>
                       <m:limLoc m:val="undOvr"/>
-                      <m:supHide m:val="on"/>
+                      <m:supHide m:val="1"/>
                       <m:ctrlPr>
                         <w:rPr>
                           <w:rFonts w:ascii="Cambria Math" w:hAnsi="Cambria Math"/>
@@ -11417,28 +11284,7 @@
                           <w:rFonts w:ascii="Cambria Math" w:hAnsi="Cambria Math"/>
                           <w:lang w:val="en-US"/>
                         </w:rPr>
-                        <m:t>e</m:t>
-                      </m:r>
-                      <m:r>
-                        <w:rPr>
-                          <w:rFonts w:ascii="Cambria Math" w:hAnsi="Cambria Math"/>
-                          <w:lang w:val="en-US"/>
-                        </w:rPr>
-                        <m:t>∈</m:t>
-                      </m:r>
-                      <m:r>
-                        <w:rPr>
-                          <w:rFonts w:ascii="Cambria Math" w:hAnsi="Cambria Math"/>
-                          <w:lang w:val="en-US"/>
-                        </w:rPr>
-                        <m:t>E</m:t>
-                      </m:r>
-                      <m:r>
-                        <w:rPr>
-                          <w:rFonts w:ascii="Cambria Math" w:hAnsi="Cambria Math"/>
-                          <w:lang w:val="en-US"/>
-                        </w:rPr>
-                        <m:t>\last</m:t>
+                        <m:t>e∈E\last</m:t>
                       </m:r>
                     </m:sub>
                     <m:sup/>
@@ -11511,14 +11357,7 @@
                                   <w:rFonts w:ascii="Cambria Math" w:hAnsi="Cambria Math"/>
                                   <w:lang w:val="en-US"/>
                                 </w:rPr>
-                                <m:t>e</m:t>
-                              </m:r>
-                              <m:r>
-                                <w:rPr>
-                                  <w:rFonts w:ascii="Cambria Math" w:hAnsi="Cambria Math"/>
-                                  <w:lang w:val="en-US"/>
-                                </w:rPr>
-                                <m:t>+1</m:t>
+                                <m:t>e+1</m:t>
                               </m:r>
                             </m:sub>
                           </m:sSub>
@@ -12186,21 +12025,7 @@
                   <w:rFonts w:ascii="Cambria Math" w:hAnsi="Cambria Math"/>
                   <w:lang w:val="en-US"/>
                 </w:rPr>
-                <m:t>c</m:t>
-              </m:r>
-              <m:r>
-                <w:rPr>
-                  <w:rFonts w:ascii="Cambria Math" w:hAnsi="Cambria Math"/>
-                  <w:lang w:val="en-US"/>
-                </w:rPr>
-                <m:t>,</m:t>
-              </m:r>
-              <m:r>
-                <w:rPr>
-                  <w:rFonts w:ascii="Cambria Math" w:hAnsi="Cambria Math"/>
-                  <w:lang w:val="en-US"/>
-                </w:rPr>
-                <m:t>d</m:t>
+                <m:t>c,d</m:t>
               </m:r>
             </m:e>
           </m:d>
@@ -12317,21 +12142,7 @@
                   <w:rFonts w:ascii="Cambria Math" w:hAnsi="Cambria Math"/>
                   <w:lang w:val="en-US"/>
                 </w:rPr>
-                <m:t>d</m:t>
-              </m:r>
-              <m:r>
-                <w:rPr>
-                  <w:rFonts w:ascii="Cambria Math" w:hAnsi="Cambria Math"/>
-                  <w:lang w:val="en-US"/>
-                </w:rPr>
-                <m:t>,</m:t>
-              </m:r>
-              <m:r>
-                <w:rPr>
-                  <w:rFonts w:ascii="Cambria Math" w:hAnsi="Cambria Math"/>
-                  <w:lang w:val="en-US"/>
-                </w:rPr>
-                <m:t>D</m:t>
+                <m:t>d,D</m:t>
               </m:r>
             </m:e>
           </m:d>
@@ -14311,7 +14122,7 @@
                     <m:naryPr>
                       <m:chr m:val="∑"/>
                       <m:limLoc m:val="undOvr"/>
-                      <m:supHide m:val="on"/>
+                      <m:supHide m:val="1"/>
                       <m:ctrlPr>
                         <w:rPr>
                           <w:rFonts w:ascii="Cambria Math" w:hAnsi="Cambria Math"/>
@@ -15422,7 +15233,7 @@
                         <m:naryPr>
                           <m:chr m:val="∑"/>
                           <m:limLoc m:val="undOvr"/>
-                          <m:supHide m:val="on"/>
+                          <m:supHide m:val="1"/>
                           <m:ctrlPr>
                             <w:rPr>
                               <w:rFonts w:ascii="Cambria Math" w:hAnsi="Cambria Math"/>
@@ -15437,28 +15248,7 @@
                               <w:rFonts w:ascii="Cambria Math" w:hAnsi="Cambria Math"/>
                               <w:lang w:val="en-US"/>
                             </w:rPr>
-                            <m:t>e</m:t>
-                          </m:r>
-                          <m:r>
-                            <w:rPr>
-                              <w:rFonts w:ascii="Cambria Math" w:hAnsi="Cambria Math"/>
-                              <w:lang w:val="en-US"/>
-                            </w:rPr>
-                            <m:t>∈</m:t>
-                          </m:r>
-                          <m:r>
-                            <w:rPr>
-                              <w:rFonts w:ascii="Cambria Math" w:hAnsi="Cambria Math"/>
-                              <w:lang w:val="en-US"/>
-                            </w:rPr>
-                            <m:t>E</m:t>
-                          </m:r>
-                          <m:r>
-                            <w:rPr>
-                              <w:rFonts w:ascii="Cambria Math" w:hAnsi="Cambria Math"/>
-                              <w:lang w:val="en-US"/>
-                            </w:rPr>
-                            <m:t>\last</m:t>
+                            <m:t>e∈E\last</m:t>
                           </m:r>
                         </m:sub>
                         <m:sup/>
@@ -15531,14 +15321,7 @@
                                       <w:rFonts w:ascii="Cambria Math" w:hAnsi="Cambria Math"/>
                                       <w:lang w:val="en-US"/>
                                     </w:rPr>
-                                    <m:t>e</m:t>
-                                  </m:r>
-                                  <m:r>
-                                    <w:rPr>
-                                      <w:rFonts w:ascii="Cambria Math" w:hAnsi="Cambria Math"/>
-                                      <w:lang w:val="en-US"/>
-                                    </w:rPr>
-                                    <m:t>+1</m:t>
+                                    <m:t>e+1</m:t>
                                   </m:r>
                                 </m:sub>
                               </m:sSub>
@@ -16785,7 +16568,7 @@
                     <m:naryPr>
                       <m:chr m:val="∑"/>
                       <m:limLoc m:val="undOvr"/>
-                      <m:supHide m:val="on"/>
+                      <m:supHide m:val="1"/>
                       <m:ctrlPr>
                         <w:rPr>
                           <w:rFonts w:ascii="Cambria Math" w:hAnsi="Cambria Math"/>
@@ -17900,7 +17683,7 @@
                         <m:naryPr>
                           <m:chr m:val="∑"/>
                           <m:limLoc m:val="undOvr"/>
-                          <m:supHide m:val="on"/>
+                          <m:supHide m:val="1"/>
                           <m:ctrlPr>
                             <w:rPr>
                               <w:rFonts w:ascii="Cambria Math" w:hAnsi="Cambria Math"/>
@@ -17915,28 +17698,7 @@
                               <w:rFonts w:ascii="Cambria Math" w:hAnsi="Cambria Math"/>
                               <w:lang w:val="en-US"/>
                             </w:rPr>
-                            <m:t>e</m:t>
-                          </m:r>
-                          <m:r>
-                            <w:rPr>
-                              <w:rFonts w:ascii="Cambria Math" w:hAnsi="Cambria Math"/>
-                              <w:lang w:val="en-US"/>
-                            </w:rPr>
-                            <m:t>∈</m:t>
-                          </m:r>
-                          <m:r>
-                            <w:rPr>
-                              <w:rFonts w:ascii="Cambria Math" w:hAnsi="Cambria Math"/>
-                              <w:lang w:val="en-US"/>
-                            </w:rPr>
-                            <m:t>E</m:t>
-                          </m:r>
-                          <m:r>
-                            <w:rPr>
-                              <w:rFonts w:ascii="Cambria Math" w:hAnsi="Cambria Math"/>
-                              <w:lang w:val="en-US"/>
-                            </w:rPr>
-                            <m:t>\last</m:t>
+                            <m:t>e∈E\last</m:t>
                           </m:r>
                         </m:sub>
                         <m:sup/>
@@ -18009,14 +17771,7 @@
                                       <w:rFonts w:ascii="Cambria Math" w:hAnsi="Cambria Math"/>
                                       <w:lang w:val="en-US"/>
                                     </w:rPr>
-                                    <m:t>e</m:t>
-                                  </m:r>
-                                  <m:r>
-                                    <w:rPr>
-                                      <w:rFonts w:ascii="Cambria Math" w:hAnsi="Cambria Math"/>
-                                      <w:lang w:val="en-US"/>
-                                    </w:rPr>
-                                    <m:t>+1</m:t>
+                                    <m:t>e+1</m:t>
                                   </m:r>
                                 </m:sub>
                               </m:sSub>
@@ -22230,14 +21985,7 @@
                   <w:rFonts w:ascii="Cambria Math" w:hAnsi="Cambria Math"/>
                   <w:lang w:val="en-US"/>
                 </w:rPr>
-                <m:t>2</m:t>
-              </m:r>
-              <m:r>
-                <w:rPr>
-                  <w:rFonts w:ascii="Cambria Math" w:hAnsi="Cambria Math"/>
-                  <w:lang w:val="en-US"/>
-                </w:rPr>
-                <m:t>q</m:t>
+                <m:t>2q</m:t>
               </m:r>
             </m:sub>
           </m:sSub>
@@ -22910,14 +22658,7 @@
                   <w:rFonts w:ascii="Cambria Math" w:hAnsi="Cambria Math"/>
                   <w:lang w:val="en-US"/>
                 </w:rPr>
-                <m:t>3</m:t>
-              </m:r>
-              <m:r>
-                <w:rPr>
-                  <w:rFonts w:ascii="Cambria Math" w:hAnsi="Cambria Math"/>
-                  <w:lang w:val="en-US"/>
-                </w:rPr>
-                <m:t>q</m:t>
+                <m:t>3q</m:t>
               </m:r>
             </m:sub>
           </m:sSub>
@@ -23652,21 +23393,7 @@
               <w:rFonts w:ascii="Cambria Math" w:hAnsi="Cambria Math"/>
               <w:lang w:val="en-US"/>
             </w:rPr>
-            <m:t xml:space="preserve"> </m:t>
-          </m:r>
-          <m:r>
-            <w:rPr>
-              <w:rFonts w:ascii="Cambria Math" w:hAnsi="Cambria Math"/>
-              <w:lang w:val="en-US"/>
-            </w:rPr>
-            <m:t>q</m:t>
-          </m:r>
-          <m:r>
-            <w:rPr>
-              <w:rFonts w:ascii="Cambria Math" w:hAnsi="Cambria Math"/>
-              <w:lang w:val="en-US"/>
-            </w:rPr>
-            <m:t>=1</m:t>
+            <m:t xml:space="preserve"> q=1</m:t>
           </m:r>
           <m:r>
             <w:rPr>
@@ -23822,21 +23549,7 @@
               <w:rFonts w:ascii="Cambria Math" w:hAnsi="Cambria Math"/>
               <w:lang w:val="en-US"/>
             </w:rPr>
-            <m:t xml:space="preserve"> </m:t>
-          </m:r>
-          <m:r>
-            <w:rPr>
-              <w:rFonts w:ascii="Cambria Math" w:hAnsi="Cambria Math"/>
-              <w:lang w:val="en-US"/>
-            </w:rPr>
-            <m:t>q</m:t>
-          </m:r>
-          <m:r>
-            <w:rPr>
-              <w:rFonts w:ascii="Cambria Math" w:hAnsi="Cambria Math"/>
-              <w:lang w:val="en-US"/>
-            </w:rPr>
-            <m:t>=2.</m:t>
+            <m:t xml:space="preserve"> q=2.</m:t>
           </m:r>
         </m:oMath>
       </m:oMathPara>
@@ -24008,31 +23721,7 @@
               <w:u w:val="single"/>
               <w:lang w:val="en-US"/>
             </w:rPr>
-            <m:t xml:space="preserve"> </m:t>
-          </m:r>
-          <m:r>
-            <w:rPr>
-              <w:rFonts w:ascii="Cambria Math" w:hAnsi="Cambria Math"/>
-              <w:u w:val="single"/>
-              <w:lang w:val="en-US"/>
-            </w:rPr>
-            <m:t>q</m:t>
-          </m:r>
-          <m:r>
-            <w:rPr>
-              <w:rFonts w:ascii="Cambria Math" w:hAnsi="Cambria Math"/>
-              <w:u w:val="single"/>
-              <w:lang w:val="en-US"/>
-            </w:rPr>
-            <m:t>=3</m:t>
-          </m:r>
-          <m:r>
-            <w:rPr>
-              <w:rFonts w:ascii="Cambria Math" w:hAnsi="Cambria Math"/>
-              <w:u w:val="single"/>
-              <w:lang w:val="en-US"/>
-            </w:rPr>
-            <m:t>-</m:t>
+            <m:t xml:space="preserve"> q=3-</m:t>
           </m:r>
           <m:r>
             <w:rPr>
@@ -28843,7 +28532,7 @@
                     <m:naryPr>
                       <m:chr m:val="∑"/>
                       <m:limLoc m:val="undOvr"/>
-                      <m:supHide m:val="on"/>
+                      <m:supHide m:val="1"/>
                       <m:ctrlPr>
                         <w:rPr>
                           <w:rFonts w:ascii="Cambria Math" w:hAnsi="Cambria Math"/>
@@ -29293,7 +28982,7 @@
                     <m:naryPr>
                       <m:chr m:val="∑"/>
                       <m:limLoc m:val="undOvr"/>
-                      <m:supHide m:val="on"/>
+                      <m:supHide m:val="1"/>
                       <m:ctrlPr>
                         <w:rPr>
                           <w:rFonts w:ascii="Cambria Math" w:hAnsi="Cambria Math"/>
@@ -29308,28 +28997,7 @@
                           <w:rFonts w:ascii="Cambria Math" w:hAnsi="Cambria Math"/>
                           <w:lang w:val="en-US"/>
                         </w:rPr>
-                        <m:t>e</m:t>
-                      </m:r>
-                      <m:r>
-                        <w:rPr>
-                          <w:rFonts w:ascii="Cambria Math" w:hAnsi="Cambria Math"/>
-                          <w:lang w:val="en-US"/>
-                        </w:rPr>
-                        <m:t>∈</m:t>
-                      </m:r>
-                      <m:r>
-                        <w:rPr>
-                          <w:rFonts w:ascii="Cambria Math" w:hAnsi="Cambria Math"/>
-                          <w:lang w:val="en-US"/>
-                        </w:rPr>
-                        <m:t>E</m:t>
-                      </m:r>
-                      <m:r>
-                        <w:rPr>
-                          <w:rFonts w:ascii="Cambria Math" w:hAnsi="Cambria Math"/>
-                          <w:lang w:val="en-US"/>
-                        </w:rPr>
-                        <m:t>\last</m:t>
+                        <m:t>e∈E\last</m:t>
                       </m:r>
                     </m:sub>
                     <m:sup/>
@@ -29402,14 +29070,7 @@
                                   <w:rFonts w:ascii="Cambria Math" w:hAnsi="Cambria Math"/>
                                   <w:lang w:val="en-US"/>
                                 </w:rPr>
-                                <m:t>e</m:t>
-                              </m:r>
-                              <m:r>
-                                <w:rPr>
-                                  <w:rFonts w:ascii="Cambria Math" w:hAnsi="Cambria Math"/>
-                                  <w:lang w:val="en-US"/>
-                                </w:rPr>
-                                <m:t>+1</m:t>
+                                <m:t>e+1</m:t>
                               </m:r>
                             </m:sub>
                           </m:sSub>
@@ -31685,7 +31346,7 @@
                     <m:naryPr>
                       <m:chr m:val="∑"/>
                       <m:limLoc m:val="undOvr"/>
-                      <m:supHide m:val="on"/>
+                      <m:supHide m:val="1"/>
                       <m:ctrlPr>
                         <w:rPr>
                           <w:rFonts w:ascii="Cambria Math" w:hAnsi="Cambria Math"/>
@@ -32120,7 +31781,7 @@
                     <m:naryPr>
                       <m:chr m:val="∑"/>
                       <m:limLoc m:val="undOvr"/>
-                      <m:supHide m:val="on"/>
+                      <m:supHide m:val="1"/>
                       <m:ctrlPr>
                         <w:rPr>
                           <w:rFonts w:ascii="Cambria Math" w:hAnsi="Cambria Math"/>
@@ -32135,28 +31796,7 @@
                           <w:rFonts w:ascii="Cambria Math" w:hAnsi="Cambria Math"/>
                           <w:lang w:val="en-US"/>
                         </w:rPr>
-                        <m:t>e</m:t>
-                      </m:r>
-                      <m:r>
-                        <w:rPr>
-                          <w:rFonts w:ascii="Cambria Math" w:hAnsi="Cambria Math"/>
-                          <w:lang w:val="en-US"/>
-                        </w:rPr>
-                        <m:t>∈</m:t>
-                      </m:r>
-                      <m:r>
-                        <w:rPr>
-                          <w:rFonts w:ascii="Cambria Math" w:hAnsi="Cambria Math"/>
-                          <w:lang w:val="en-US"/>
-                        </w:rPr>
-                        <m:t>E</m:t>
-                      </m:r>
-                      <m:r>
-                        <w:rPr>
-                          <w:rFonts w:ascii="Cambria Math" w:hAnsi="Cambria Math"/>
-                          <w:lang w:val="en-US"/>
-                        </w:rPr>
-                        <m:t>\last</m:t>
+                        <m:t>e∈E\last</m:t>
                       </m:r>
                     </m:sub>
                     <m:sup/>
@@ -32229,14 +31869,7 @@
                                   <w:rFonts w:ascii="Cambria Math" w:hAnsi="Cambria Math"/>
                                   <w:lang w:val="en-US"/>
                                 </w:rPr>
-                                <m:t>e</m:t>
-                              </m:r>
-                              <m:r>
-                                <w:rPr>
-                                  <w:rFonts w:ascii="Cambria Math" w:hAnsi="Cambria Math"/>
-                                  <w:lang w:val="en-US"/>
-                                </w:rPr>
-                                <m:t>+1</m:t>
+                                <m:t>e+1</m:t>
                               </m:r>
                             </m:sub>
                           </m:sSub>
@@ -33230,7 +32863,7 @@
                     <m:naryPr>
                       <m:chr m:val="∑"/>
                       <m:limLoc m:val="undOvr"/>
-                      <m:supHide m:val="on"/>
+                      <m:supHide m:val="1"/>
                       <m:ctrlPr>
                         <w:rPr>
                           <w:rFonts w:ascii="Cambria Math" w:hAnsi="Cambria Math"/>
@@ -33665,7 +33298,7 @@
                     <m:naryPr>
                       <m:chr m:val="∑"/>
                       <m:limLoc m:val="undOvr"/>
-                      <m:supHide m:val="on"/>
+                      <m:supHide m:val="1"/>
                       <m:ctrlPr>
                         <w:rPr>
                           <w:rFonts w:ascii="Cambria Math" w:hAnsi="Cambria Math"/>
@@ -33680,28 +33313,7 @@
                           <w:rFonts w:ascii="Cambria Math" w:hAnsi="Cambria Math"/>
                           <w:lang w:val="en-US"/>
                         </w:rPr>
-                        <m:t>e</m:t>
-                      </m:r>
-                      <m:r>
-                        <w:rPr>
-                          <w:rFonts w:ascii="Cambria Math" w:hAnsi="Cambria Math"/>
-                          <w:lang w:val="en-US"/>
-                        </w:rPr>
-                        <m:t>∈</m:t>
-                      </m:r>
-                      <m:r>
-                        <w:rPr>
-                          <w:rFonts w:ascii="Cambria Math" w:hAnsi="Cambria Math"/>
-                          <w:lang w:val="en-US"/>
-                        </w:rPr>
-                        <m:t>E</m:t>
-                      </m:r>
-                      <m:r>
-                        <w:rPr>
-                          <w:rFonts w:ascii="Cambria Math" w:hAnsi="Cambria Math"/>
-                          <w:lang w:val="en-US"/>
-                        </w:rPr>
-                        <m:t>\last</m:t>
+                        <m:t>e∈E\last</m:t>
                       </m:r>
                     </m:sub>
                     <m:sup/>
@@ -33774,14 +33386,7 @@
                                   <w:rFonts w:ascii="Cambria Math" w:hAnsi="Cambria Math"/>
                                   <w:lang w:val="en-US"/>
                                 </w:rPr>
-                                <m:t>e</m:t>
-                              </m:r>
-                              <m:r>
-                                <w:rPr>
-                                  <w:rFonts w:ascii="Cambria Math" w:hAnsi="Cambria Math"/>
-                                  <w:lang w:val="en-US"/>
-                                </w:rPr>
-                                <m:t>+1</m:t>
+                                <m:t>e+1</m:t>
                               </m:r>
                             </m:sub>
                           </m:sSub>
@@ -34778,7 +34383,7 @@
 </file>
 
 <file path=word/styles.xml><?xml version="1.0" encoding="utf-8"?>
-<w:styles xmlns:r="http://schemas.openxmlformats.org/officeDocument/2006/relationships" xmlns:w="http://schemas.openxmlformats.org/wordprocessingml/2006/main">
+<w:styles xmlns:mc="http://schemas.openxmlformats.org/markup-compatibility/2006" xmlns:r="http://schemas.openxmlformats.org/officeDocument/2006/relationships" xmlns:w="http://schemas.openxmlformats.org/wordprocessingml/2006/main" xmlns:w14="http://schemas.microsoft.com/office/word/2010/wordml" xmlns:w15="http://schemas.microsoft.com/office/word/2012/wordml" xmlns:w16cex="http://schemas.microsoft.com/office/word/2018/wordml/cex" xmlns:w16cid="http://schemas.microsoft.com/office/word/2016/wordml/cid" xmlns:w16="http://schemas.microsoft.com/office/word/2018/wordml" xmlns:w16sdtdh="http://schemas.microsoft.com/office/word/2020/wordml/sdtdatahash" xmlns:w16se="http://schemas.microsoft.com/office/word/2015/wordml/symex" mc:Ignorable="w14 w15 w16se w16cid w16 w16cex w16sdtdh">
   <w:docDefaults>
     <w:rPrDefault>
       <w:rPr>
@@ -34794,144 +34399,383 @@
       </w:pPr>
     </w:pPrDefault>
   </w:docDefaults>
-  <w:latentStyles w:defLockedState="0" w:defUIPriority="99" w:defSemiHidden="1" w:defUnhideWhenUsed="1" w:defQFormat="0" w:count="267">
-    <w:lsdException w:name="Normal" w:semiHidden="0" w:uiPriority="0" w:unhideWhenUsed="0" w:qFormat="1"/>
-    <w:lsdException w:name="heading 1" w:semiHidden="0" w:uiPriority="9" w:unhideWhenUsed="0" w:qFormat="1"/>
-    <w:lsdException w:name="heading 2" w:uiPriority="9" w:qFormat="1"/>
-    <w:lsdException w:name="heading 3" w:uiPriority="9" w:qFormat="1"/>
-    <w:lsdException w:name="heading 4" w:uiPriority="9" w:qFormat="1"/>
-    <w:lsdException w:name="heading 5" w:uiPriority="9" w:qFormat="1"/>
-    <w:lsdException w:name="heading 6" w:uiPriority="9" w:qFormat="1"/>
-    <w:lsdException w:name="heading 7" w:uiPriority="9" w:qFormat="1"/>
-    <w:lsdException w:name="heading 8" w:uiPriority="9" w:qFormat="1"/>
-    <w:lsdException w:name="heading 9" w:uiPriority="9" w:qFormat="1"/>
-    <w:lsdException w:name="toc 1" w:uiPriority="39"/>
-    <w:lsdException w:name="toc 2" w:uiPriority="39"/>
-    <w:lsdException w:name="toc 3" w:uiPriority="39"/>
-    <w:lsdException w:name="toc 4" w:uiPriority="39"/>
-    <w:lsdException w:name="toc 5" w:uiPriority="39"/>
-    <w:lsdException w:name="toc 6" w:uiPriority="39"/>
-    <w:lsdException w:name="toc 7" w:uiPriority="39"/>
-    <w:lsdException w:name="toc 8" w:uiPriority="39"/>
-    <w:lsdException w:name="toc 9" w:uiPriority="39"/>
-    <w:lsdException w:name="caption" w:uiPriority="35" w:qFormat="1"/>
-    <w:lsdException w:name="Title" w:semiHidden="0" w:uiPriority="10" w:unhideWhenUsed="0" w:qFormat="1"/>
-    <w:lsdException w:name="Default Paragraph Font" w:uiPriority="1"/>
-    <w:lsdException w:name="Subtitle" w:semiHidden="0" w:uiPriority="11" w:unhideWhenUsed="0" w:qFormat="1"/>
-    <w:lsdException w:name="Strong" w:semiHidden="0" w:uiPriority="22" w:unhideWhenUsed="0" w:qFormat="1"/>
-    <w:lsdException w:name="Emphasis" w:semiHidden="0" w:uiPriority="20" w:unhideWhenUsed="0" w:qFormat="1"/>
-    <w:lsdException w:name="Table Grid" w:semiHidden="0" w:uiPriority="59" w:unhideWhenUsed="0"/>
-    <w:lsdException w:name="Placeholder Text" w:unhideWhenUsed="0"/>
-    <w:lsdException w:name="No Spacing" w:semiHidden="0" w:uiPriority="1" w:unhideWhenUsed="0" w:qFormat="1"/>
-    <w:lsdException w:name="Light Shading" w:semiHidden="0" w:uiPriority="60" w:unhideWhenUsed="0"/>
-    <w:lsdException w:name="Light List" w:semiHidden="0" w:uiPriority="61" w:unhideWhenUsed="0"/>
-    <w:lsdException w:name="Light Grid" w:semiHidden="0" w:uiPriority="62" w:unhideWhenUsed="0"/>
-    <w:lsdException w:name="Medium Shading 1" w:semiHidden="0" w:uiPriority="63" w:unhideWhenUsed="0"/>
-    <w:lsdException w:name="Medium Shading 2" w:semiHidden="0" w:uiPriority="64" w:unhideWhenUsed="0"/>
-    <w:lsdException w:name="Medium List 1" w:semiHidden="0" w:uiPriority="65" w:unhideWhenUsed="0"/>
-    <w:lsdException w:name="Medium List 2" w:semiHidden="0" w:uiPriority="66" w:unhideWhenUsed="0"/>
-    <w:lsdException w:name="Medium Grid 1" w:semiHidden="0" w:uiPriority="67" w:unhideWhenUsed="0"/>
-    <w:lsdException w:name="Medium Grid 2" w:semiHidden="0" w:uiPriority="68" w:unhideWhenUsed="0"/>
-    <w:lsdException w:name="Medium Grid 3" w:semiHidden="0" w:uiPriority="69" w:unhideWhenUsed="0"/>
-    <w:lsdException w:name="Dark List" w:semiHidden="0" w:uiPriority="70" w:unhideWhenUsed="0"/>
-    <w:lsdException w:name="Colorful Shading" w:semiHidden="0" w:uiPriority="71" w:unhideWhenUsed="0"/>
-    <w:lsdException w:name="Colorful List" w:semiHidden="0" w:uiPriority="72" w:unhideWhenUsed="0"/>
-    <w:lsdException w:name="Colorful Grid" w:semiHidden="0" w:uiPriority="73" w:unhideWhenUsed="0"/>
-    <w:lsdException w:name="Light Shading Accent 1" w:semiHidden="0" w:uiPriority="60" w:unhideWhenUsed="0"/>
-    <w:lsdException w:name="Light List Accent 1" w:semiHidden="0" w:uiPriority="61" w:unhideWhenUsed="0"/>
-    <w:lsdException w:name="Light Grid Accent 1" w:semiHidden="0" w:uiPriority="62" w:unhideWhenUsed="0"/>
-    <w:lsdException w:name="Medium Shading 1 Accent 1" w:semiHidden="0" w:uiPriority="63" w:unhideWhenUsed="0"/>
-    <w:lsdException w:name="Medium Shading 2 Accent 1" w:semiHidden="0" w:uiPriority="64" w:unhideWhenUsed="0"/>
-    <w:lsdException w:name="Medium List 1 Accent 1" w:semiHidden="0" w:uiPriority="65" w:unhideWhenUsed="0"/>
-    <w:lsdException w:name="Revision" w:unhideWhenUsed="0"/>
-    <w:lsdException w:name="List Paragraph" w:semiHidden="0" w:uiPriority="34" w:unhideWhenUsed="0" w:qFormat="1"/>
-    <w:lsdException w:name="Quote" w:semiHidden="0" w:uiPriority="29" w:unhideWhenUsed="0" w:qFormat="1"/>
-    <w:lsdException w:name="Intense Quote" w:semiHidden="0" w:uiPriority="30" w:unhideWhenUsed="0" w:qFormat="1"/>
-    <w:lsdException w:name="Medium List 2 Accent 1" w:semiHidden="0" w:uiPriority="66" w:unhideWhenUsed="0"/>
-    <w:lsdException w:name="Medium Grid 1 Accent 1" w:semiHidden="0" w:uiPriority="67" w:unhideWhenUsed="0"/>
-    <w:lsdException w:name="Medium Grid 2 Accent 1" w:semiHidden="0" w:uiPriority="68" w:unhideWhenUsed="0"/>
-    <w:lsdException w:name="Medium Grid 3 Accent 1" w:semiHidden="0" w:uiPriority="69" w:unhideWhenUsed="0"/>
-    <w:lsdException w:name="Dark List Accent 1" w:semiHidden="0" w:uiPriority="70" w:unhideWhenUsed="0"/>
-    <w:lsdException w:name="Colorful Shading Accent 1" w:semiHidden="0" w:uiPriority="71" w:unhideWhenUsed="0"/>
-    <w:lsdException w:name="Colorful List Accent 1" w:semiHidden="0" w:uiPriority="72" w:unhideWhenUsed="0"/>
-    <w:lsdException w:name="Colorful Grid Accent 1" w:semiHidden="0" w:uiPriority="73" w:unhideWhenUsed="0"/>
-    <w:lsdException w:name="Light Shading Accent 2" w:semiHidden="0" w:uiPriority="60" w:unhideWhenUsed="0"/>
-    <w:lsdException w:name="Light List Accent 2" w:semiHidden="0" w:uiPriority="61" w:unhideWhenUsed="0"/>
-    <w:lsdException w:name="Light Grid Accent 2" w:semiHidden="0" w:uiPriority="62" w:unhideWhenUsed="0"/>
-    <w:lsdException w:name="Medium Shading 1 Accent 2" w:semiHidden="0" w:uiPriority="63" w:unhideWhenUsed="0"/>
-    <w:lsdException w:name="Medium Shading 2 Accent 2" w:semiHidden="0" w:uiPriority="64" w:unhideWhenUsed="0"/>
-    <w:lsdException w:name="Medium List 1 Accent 2" w:semiHidden="0" w:uiPriority="65" w:unhideWhenUsed="0"/>
-    <w:lsdException w:name="Medium List 2 Accent 2" w:semiHidden="0" w:uiPriority="66" w:unhideWhenUsed="0"/>
-    <w:lsdException w:name="Medium Grid 1 Accent 2" w:semiHidden="0" w:uiPriority="67" w:unhideWhenUsed="0"/>
-    <w:lsdException w:name="Medium Grid 2 Accent 2" w:semiHidden="0" w:uiPriority="68" w:unhideWhenUsed="0"/>
-    <w:lsdException w:name="Medium Grid 3 Accent 2" w:semiHidden="0" w:uiPriority="69" w:unhideWhenUsed="0"/>
-    <w:lsdException w:name="Dark List Accent 2" w:semiHidden="0" w:uiPriority="70" w:unhideWhenUsed="0"/>
-    <w:lsdException w:name="Colorful Shading Accent 2" w:semiHidden="0" w:uiPriority="71" w:unhideWhenUsed="0"/>
-    <w:lsdException w:name="Colorful List Accent 2" w:semiHidden="0" w:uiPriority="72" w:unhideWhenUsed="0"/>
-    <w:lsdException w:name="Colorful Grid Accent 2" w:semiHidden="0" w:uiPriority="73" w:unhideWhenUsed="0"/>
-    <w:lsdException w:name="Light Shading Accent 3" w:semiHidden="0" w:uiPriority="60" w:unhideWhenUsed="0"/>
-    <w:lsdException w:name="Light List Accent 3" w:semiHidden="0" w:uiPriority="61" w:unhideWhenUsed="0"/>
-    <w:lsdException w:name="Light Grid Accent 3" w:semiHidden="0" w:uiPriority="62" w:unhideWhenUsed="0"/>
-    <w:lsdException w:name="Medium Shading 1 Accent 3" w:semiHidden="0" w:uiPriority="63" w:unhideWhenUsed="0"/>
-    <w:lsdException w:name="Medium Shading 2 Accent 3" w:semiHidden="0" w:uiPriority="64" w:unhideWhenUsed="0"/>
-    <w:lsdException w:name="Medium List 1 Accent 3" w:semiHidden="0" w:uiPriority="65" w:unhideWhenUsed="0"/>
-    <w:lsdException w:name="Medium List 2 Accent 3" w:semiHidden="0" w:uiPriority="66" w:unhideWhenUsed="0"/>
-    <w:lsdException w:name="Medium Grid 1 Accent 3" w:semiHidden="0" w:uiPriority="67" w:unhideWhenUsed="0"/>
-    <w:lsdException w:name="Medium Grid 2 Accent 3" w:semiHidden="0" w:uiPriority="68" w:unhideWhenUsed="0"/>
-    <w:lsdException w:name="Medium Grid 3 Accent 3" w:semiHidden="0" w:uiPriority="69" w:unhideWhenUsed="0"/>
-    <w:lsdException w:name="Dark List Accent 3" w:semiHidden="0" w:uiPriority="70" w:unhideWhenUsed="0"/>
-    <w:lsdException w:name="Colorful Shading Accent 3" w:semiHidden="0" w:uiPriority="71" w:unhideWhenUsed="0"/>
-    <w:lsdException w:name="Colorful List Accent 3" w:semiHidden="0" w:uiPriority="72" w:unhideWhenUsed="0"/>
-    <w:lsdException w:name="Colorful Grid Accent 3" w:semiHidden="0" w:uiPriority="73" w:unhideWhenUsed="0"/>
-    <w:lsdException w:name="Light Shading Accent 4" w:semiHidden="0" w:uiPriority="60" w:unhideWhenUsed="0"/>
-    <w:lsdException w:name="Light List Accent 4" w:semiHidden="0" w:uiPriority="61" w:unhideWhenUsed="0"/>
-    <w:lsdException w:name="Light Grid Accent 4" w:semiHidden="0" w:uiPriority="62" w:unhideWhenUsed="0"/>
-    <w:lsdException w:name="Medium Shading 1 Accent 4" w:semiHidden="0" w:uiPriority="63" w:unhideWhenUsed="0"/>
-    <w:lsdException w:name="Medium Shading 2 Accent 4" w:semiHidden="0" w:uiPriority="64" w:unhideWhenUsed="0"/>
-    <w:lsdException w:name="Medium List 1 Accent 4" w:semiHidden="0" w:uiPriority="65" w:unhideWhenUsed="0"/>
-    <w:lsdException w:name="Medium List 2 Accent 4" w:semiHidden="0" w:uiPriority="66" w:unhideWhenUsed="0"/>
-    <w:lsdException w:name="Medium Grid 1 Accent 4" w:semiHidden="0" w:uiPriority="67" w:unhideWhenUsed="0"/>
-    <w:lsdException w:name="Medium Grid 2 Accent 4" w:semiHidden="0" w:uiPriority="68" w:unhideWhenUsed="0"/>
-    <w:lsdException w:name="Medium Grid 3 Accent 4" w:semiHidden="0" w:uiPriority="69" w:unhideWhenUsed="0"/>
-    <w:lsdException w:name="Dark List Accent 4" w:semiHidden="0" w:uiPriority="70" w:unhideWhenUsed="0"/>
-    <w:lsdException w:name="Colorful Shading Accent 4" w:semiHidden="0" w:uiPriority="71" w:unhideWhenUsed="0"/>
-    <w:lsdException w:name="Colorful List Accent 4" w:semiHidden="0" w:uiPriority="72" w:unhideWhenUsed="0"/>
-    <w:lsdException w:name="Colorful Grid Accent 4" w:semiHidden="0" w:uiPriority="73" w:unhideWhenUsed="0"/>
-    <w:lsdException w:name="Light Shading Accent 5" w:semiHidden="0" w:uiPriority="60" w:unhideWhenUsed="0"/>
-    <w:lsdException w:name="Light List Accent 5" w:semiHidden="0" w:uiPriority="61" w:unhideWhenUsed="0"/>
-    <w:lsdException w:name="Light Grid Accent 5" w:semiHidden="0" w:uiPriority="62" w:unhideWhenUsed="0"/>
-    <w:lsdException w:name="Medium Shading 1 Accent 5" w:semiHidden="0" w:uiPriority="63" w:unhideWhenUsed="0"/>
-    <w:lsdException w:name="Medium Shading 2 Accent 5" w:semiHidden="0" w:uiPriority="64" w:unhideWhenUsed="0"/>
-    <w:lsdException w:name="Medium List 1 Accent 5" w:semiHidden="0" w:uiPriority="65" w:unhideWhenUsed="0"/>
-    <w:lsdException w:name="Medium List 2 Accent 5" w:semiHidden="0" w:uiPriority="66" w:unhideWhenUsed="0"/>
-    <w:lsdException w:name="Medium Grid 1 Accent 5" w:semiHidden="0" w:uiPriority="67" w:unhideWhenUsed="0"/>
-    <w:lsdException w:name="Medium Grid 2 Accent 5" w:semiHidden="0" w:uiPriority="68" w:unhideWhenUsed="0"/>
-    <w:lsdException w:name="Medium Grid 3 Accent 5" w:semiHidden="0" w:uiPriority="69" w:unhideWhenUsed="0"/>
-    <w:lsdException w:name="Dark List Accent 5" w:semiHidden="0" w:uiPriority="70" w:unhideWhenUsed="0"/>
-    <w:lsdException w:name="Colorful Shading Accent 5" w:semiHidden="0" w:uiPriority="71" w:unhideWhenUsed="0"/>
-    <w:lsdException w:name="Colorful List Accent 5" w:semiHidden="0" w:uiPriority="72" w:unhideWhenUsed="0"/>
-    <w:lsdException w:name="Colorful Grid Accent 5" w:semiHidden="0" w:uiPriority="73" w:unhideWhenUsed="0"/>
-    <w:lsdException w:name="Light Shading Accent 6" w:semiHidden="0" w:uiPriority="60" w:unhideWhenUsed="0"/>
-    <w:lsdException w:name="Light List Accent 6" w:semiHidden="0" w:uiPriority="61" w:unhideWhenUsed="0"/>
-    <w:lsdException w:name="Light Grid Accent 6" w:semiHidden="0" w:uiPriority="62" w:unhideWhenUsed="0"/>
-    <w:lsdException w:name="Medium Shading 1 Accent 6" w:semiHidden="0" w:uiPriority="63" w:unhideWhenUsed="0"/>
-    <w:lsdException w:name="Medium Shading 2 Accent 6" w:semiHidden="0" w:uiPriority="64" w:unhideWhenUsed="0"/>
-    <w:lsdException w:name="Medium List 1 Accent 6" w:semiHidden="0" w:uiPriority="65" w:unhideWhenUsed="0"/>
-    <w:lsdException w:name="Medium List 2 Accent 6" w:semiHidden="0" w:uiPriority="66" w:unhideWhenUsed="0"/>
-    <w:lsdException w:name="Medium Grid 1 Accent 6" w:semiHidden="0" w:uiPriority="67" w:unhideWhenUsed="0"/>
-    <w:lsdException w:name="Medium Grid 2 Accent 6" w:semiHidden="0" w:uiPriority="68" w:unhideWhenUsed="0"/>
-    <w:lsdException w:name="Medium Grid 3 Accent 6" w:semiHidden="0" w:uiPriority="69" w:unhideWhenUsed="0"/>
-    <w:lsdException w:name="Dark List Accent 6" w:semiHidden="0" w:uiPriority="70" w:unhideWhenUsed="0"/>
-    <w:lsdException w:name="Colorful Shading Accent 6" w:semiHidden="0" w:uiPriority="71" w:unhideWhenUsed="0"/>
-    <w:lsdException w:name="Colorful List Accent 6" w:semiHidden="0" w:uiPriority="72" w:unhideWhenUsed="0"/>
-    <w:lsdException w:name="Colorful Grid Accent 6" w:semiHidden="0" w:uiPriority="73" w:unhideWhenUsed="0"/>
-    <w:lsdException w:name="Subtle Emphasis" w:semiHidden="0" w:uiPriority="19" w:unhideWhenUsed="0" w:qFormat="1"/>
-    <w:lsdException w:name="Intense Emphasis" w:semiHidden="0" w:uiPriority="21" w:unhideWhenUsed="0" w:qFormat="1"/>
-    <w:lsdException w:name="Subtle Reference" w:semiHidden="0" w:uiPriority="31" w:unhideWhenUsed="0" w:qFormat="1"/>
-    <w:lsdException w:name="Intense Reference" w:semiHidden="0" w:uiPriority="32" w:unhideWhenUsed="0" w:qFormat="1"/>
-    <w:lsdException w:name="Book Title" w:semiHidden="0" w:uiPriority="33" w:unhideWhenUsed="0" w:qFormat="1"/>
-    <w:lsdException w:name="Bibliography" w:uiPriority="37"/>
-    <w:lsdException w:name="TOC Heading" w:uiPriority="39" w:qFormat="1"/>
+  <w:latentStyles w:defLockedState="0" w:defUIPriority="99" w:defSemiHidden="0" w:defUnhideWhenUsed="0" w:defQFormat="0" w:count="376">
+    <w:lsdException w:name="Normal" w:uiPriority="0" w:qFormat="1"/>
+    <w:lsdException w:name="heading 1" w:uiPriority="9" w:qFormat="1"/>
+    <w:lsdException w:name="heading 2" w:semiHidden="1" w:uiPriority="9" w:unhideWhenUsed="1" w:qFormat="1"/>
+    <w:lsdException w:name="heading 3" w:semiHidden="1" w:uiPriority="9" w:unhideWhenUsed="1" w:qFormat="1"/>
+    <w:lsdException w:name="heading 4" w:semiHidden="1" w:uiPriority="9" w:unhideWhenUsed="1" w:qFormat="1"/>
+    <w:lsdException w:name="heading 5" w:semiHidden="1" w:uiPriority="9" w:unhideWhenUsed="1" w:qFormat="1"/>
+    <w:lsdException w:name="heading 6" w:semiHidden="1" w:uiPriority="9" w:unhideWhenUsed="1" w:qFormat="1"/>
+    <w:lsdException w:name="heading 7" w:semiHidden="1" w:uiPriority="9" w:unhideWhenUsed="1" w:qFormat="1"/>
+    <w:lsdException w:name="heading 8" w:semiHidden="1" w:uiPriority="9" w:unhideWhenUsed="1" w:qFormat="1"/>
+    <w:lsdException w:name="heading 9" w:semiHidden="1" w:uiPriority="9" w:unhideWhenUsed="1" w:qFormat="1"/>
+    <w:lsdException w:name="index 1" w:semiHidden="1" w:unhideWhenUsed="1"/>
+    <w:lsdException w:name="index 2" w:semiHidden="1" w:unhideWhenUsed="1"/>
+    <w:lsdException w:name="index 3" w:semiHidden="1" w:unhideWhenUsed="1"/>
+    <w:lsdException w:name="index 4" w:semiHidden="1" w:unhideWhenUsed="1"/>
+    <w:lsdException w:name="index 5" w:semiHidden="1" w:unhideWhenUsed="1"/>
+    <w:lsdException w:name="index 6" w:semiHidden="1" w:unhideWhenUsed="1"/>
+    <w:lsdException w:name="index 7" w:semiHidden="1" w:unhideWhenUsed="1"/>
+    <w:lsdException w:name="index 8" w:semiHidden="1" w:unhideWhenUsed="1"/>
+    <w:lsdException w:name="index 9" w:semiHidden="1" w:unhideWhenUsed="1"/>
+    <w:lsdException w:name="toc 1" w:semiHidden="1" w:uiPriority="39" w:unhideWhenUsed="1"/>
+    <w:lsdException w:name="toc 2" w:semiHidden="1" w:uiPriority="39" w:unhideWhenUsed="1"/>
+    <w:lsdException w:name="toc 3" w:semiHidden="1" w:uiPriority="39" w:unhideWhenUsed="1"/>
+    <w:lsdException w:name="toc 4" w:semiHidden="1" w:uiPriority="39" w:unhideWhenUsed="1"/>
+    <w:lsdException w:name="toc 5" w:semiHidden="1" w:uiPriority="39" w:unhideWhenUsed="1"/>
+    <w:lsdException w:name="toc 6" w:semiHidden="1" w:uiPriority="39" w:unhideWhenUsed="1"/>
+    <w:lsdException w:name="toc 7" w:semiHidden="1" w:uiPriority="39" w:unhideWhenUsed="1"/>
+    <w:lsdException w:name="toc 8" w:semiHidden="1" w:uiPriority="39" w:unhideWhenUsed="1"/>
+    <w:lsdException w:name="toc 9" w:semiHidden="1" w:uiPriority="39" w:unhideWhenUsed="1"/>
+    <w:lsdException w:name="Normal Indent" w:semiHidden="1" w:unhideWhenUsed="1"/>
+    <w:lsdException w:name="footnote text" w:semiHidden="1" w:unhideWhenUsed="1"/>
+    <w:lsdException w:name="annotation text" w:semiHidden="1" w:unhideWhenUsed="1"/>
+    <w:lsdException w:name="header" w:semiHidden="1" w:unhideWhenUsed="1"/>
+    <w:lsdException w:name="footer" w:semiHidden="1" w:unhideWhenUsed="1"/>
+    <w:lsdException w:name="index heading" w:semiHidden="1" w:unhideWhenUsed="1"/>
+    <w:lsdException w:name="caption" w:semiHidden="1" w:uiPriority="35" w:unhideWhenUsed="1" w:qFormat="1"/>
+    <w:lsdException w:name="table of figures" w:semiHidden="1" w:unhideWhenUsed="1"/>
+    <w:lsdException w:name="envelope address" w:semiHidden="1" w:unhideWhenUsed="1"/>
+    <w:lsdException w:name="envelope return" w:semiHidden="1" w:unhideWhenUsed="1"/>
+    <w:lsdException w:name="footnote reference" w:semiHidden="1" w:unhideWhenUsed="1"/>
+    <w:lsdException w:name="annotation reference" w:semiHidden="1" w:unhideWhenUsed="1"/>
+    <w:lsdException w:name="line number" w:semiHidden="1" w:unhideWhenUsed="1"/>
+    <w:lsdException w:name="page number" w:semiHidden="1" w:unhideWhenUsed="1"/>
+    <w:lsdException w:name="endnote reference" w:semiHidden="1" w:unhideWhenUsed="1"/>
+    <w:lsdException w:name="endnote text" w:semiHidden="1" w:unhideWhenUsed="1"/>
+    <w:lsdException w:name="table of authorities" w:semiHidden="1" w:unhideWhenUsed="1"/>
+    <w:lsdException w:name="macro" w:semiHidden="1" w:unhideWhenUsed="1"/>
+    <w:lsdException w:name="toa heading" w:semiHidden="1" w:unhideWhenUsed="1"/>
+    <w:lsdException w:name="List" w:semiHidden="1" w:unhideWhenUsed="1"/>
+    <w:lsdException w:name="List Bullet" w:semiHidden="1" w:unhideWhenUsed="1"/>
+    <w:lsdException w:name="List Number" w:semiHidden="1" w:unhideWhenUsed="1"/>
+    <w:lsdException w:name="List 2" w:semiHidden="1" w:unhideWhenUsed="1"/>
+    <w:lsdException w:name="List 3" w:semiHidden="1" w:unhideWhenUsed="1"/>
+    <w:lsdException w:name="List 4" w:semiHidden="1" w:unhideWhenUsed="1"/>
+    <w:lsdException w:name="List 5" w:semiHidden="1" w:unhideWhenUsed="1"/>
+    <w:lsdException w:name="List Bullet 2" w:semiHidden="1" w:unhideWhenUsed="1"/>
+    <w:lsdException w:name="List Bullet 3" w:semiHidden="1" w:unhideWhenUsed="1"/>
+    <w:lsdException w:name="List Bullet 4" w:semiHidden="1" w:unhideWhenUsed="1"/>
+    <w:lsdException w:name="List Bullet 5" w:semiHidden="1" w:unhideWhenUsed="1"/>
+    <w:lsdException w:name="List Number 2" w:semiHidden="1" w:unhideWhenUsed="1"/>
+    <w:lsdException w:name="List Number 3" w:semiHidden="1" w:unhideWhenUsed="1"/>
+    <w:lsdException w:name="List Number 4" w:semiHidden="1" w:unhideWhenUsed="1"/>
+    <w:lsdException w:name="List Number 5" w:semiHidden="1" w:unhideWhenUsed="1"/>
+    <w:lsdException w:name="Title" w:uiPriority="10" w:qFormat="1"/>
+    <w:lsdException w:name="Closing" w:semiHidden="1" w:unhideWhenUsed="1"/>
+    <w:lsdException w:name="Signature" w:semiHidden="1" w:unhideWhenUsed="1"/>
+    <w:lsdException w:name="Default Paragraph Font" w:semiHidden="1" w:uiPriority="1" w:unhideWhenUsed="1"/>
+    <w:lsdException w:name="Body Text" w:semiHidden="1" w:unhideWhenUsed="1"/>
+    <w:lsdException w:name="Body Text Indent" w:semiHidden="1" w:unhideWhenUsed="1"/>
+    <w:lsdException w:name="List Continue" w:semiHidden="1" w:unhideWhenUsed="1"/>
+    <w:lsdException w:name="List Continue 2" w:semiHidden="1" w:unhideWhenUsed="1"/>
+    <w:lsdException w:name="List Continue 3" w:semiHidden="1" w:unhideWhenUsed="1"/>
+    <w:lsdException w:name="List Continue 4" w:semiHidden="1" w:unhideWhenUsed="1"/>
+    <w:lsdException w:name="List Continue 5" w:semiHidden="1" w:unhideWhenUsed="1"/>
+    <w:lsdException w:name="Message Header" w:semiHidden="1" w:unhideWhenUsed="1"/>
+    <w:lsdException w:name="Subtitle" w:uiPriority="11" w:qFormat="1"/>
+    <w:lsdException w:name="Salutation" w:semiHidden="1" w:unhideWhenUsed="1"/>
+    <w:lsdException w:name="Date" w:semiHidden="1" w:unhideWhenUsed="1"/>
+    <w:lsdException w:name="Body Text First Indent" w:semiHidden="1" w:unhideWhenUsed="1"/>
+    <w:lsdException w:name="Body Text First Indent 2" w:semiHidden="1" w:unhideWhenUsed="1"/>
+    <w:lsdException w:name="Note Heading" w:semiHidden="1" w:unhideWhenUsed="1"/>
+    <w:lsdException w:name="Body Text 2" w:semiHidden="1" w:unhideWhenUsed="1"/>
+    <w:lsdException w:name="Body Text 3" w:semiHidden="1" w:unhideWhenUsed="1"/>
+    <w:lsdException w:name="Body Text Indent 2" w:semiHidden="1" w:unhideWhenUsed="1"/>
+    <w:lsdException w:name="Body Text Indent 3" w:semiHidden="1" w:unhideWhenUsed="1"/>
+    <w:lsdException w:name="Block Text" w:semiHidden="1" w:unhideWhenUsed="1"/>
+    <w:lsdException w:name="Hyperlink" w:semiHidden="1" w:unhideWhenUsed="1"/>
+    <w:lsdException w:name="FollowedHyperlink" w:semiHidden="1" w:unhideWhenUsed="1"/>
+    <w:lsdException w:name="Strong" w:uiPriority="22" w:qFormat="1"/>
+    <w:lsdException w:name="Emphasis" w:uiPriority="20" w:qFormat="1"/>
+    <w:lsdException w:name="Document Map" w:semiHidden="1" w:unhideWhenUsed="1"/>
+    <w:lsdException w:name="Plain Text" w:semiHidden="1" w:unhideWhenUsed="1"/>
+    <w:lsdException w:name="E-mail Signature" w:semiHidden="1" w:unhideWhenUsed="1"/>
+    <w:lsdException w:name="HTML Top of Form" w:semiHidden="1" w:unhideWhenUsed="1"/>
+    <w:lsdException w:name="HTML Bottom of Form" w:semiHidden="1" w:unhideWhenUsed="1"/>
+    <w:lsdException w:name="Normal (Web)" w:semiHidden="1" w:unhideWhenUsed="1"/>
+    <w:lsdException w:name="HTML Acronym" w:semiHidden="1" w:unhideWhenUsed="1"/>
+    <w:lsdException w:name="HTML Address" w:semiHidden="1" w:unhideWhenUsed="1"/>
+    <w:lsdException w:name="HTML Cite" w:semiHidden="1" w:unhideWhenUsed="1"/>
+    <w:lsdException w:name="HTML Code" w:semiHidden="1" w:unhideWhenUsed="1"/>
+    <w:lsdException w:name="HTML Definition" w:semiHidden="1" w:unhideWhenUsed="1"/>
+    <w:lsdException w:name="HTML Keyboard" w:semiHidden="1" w:unhideWhenUsed="1"/>
+    <w:lsdException w:name="HTML Preformatted" w:semiHidden="1" w:unhideWhenUsed="1"/>
+    <w:lsdException w:name="HTML Sample" w:semiHidden="1" w:unhideWhenUsed="1"/>
+    <w:lsdException w:name="HTML Typewriter" w:semiHidden="1" w:unhideWhenUsed="1"/>
+    <w:lsdException w:name="HTML Variable" w:semiHidden="1" w:unhideWhenUsed="1"/>
+    <w:lsdException w:name="Normal Table" w:semiHidden="1" w:unhideWhenUsed="1"/>
+    <w:lsdException w:name="annotation subject" w:semiHidden="1" w:unhideWhenUsed="1"/>
+    <w:lsdException w:name="No List" w:semiHidden="1" w:unhideWhenUsed="1"/>
+    <w:lsdException w:name="Outline List 1" w:semiHidden="1" w:unhideWhenUsed="1"/>
+    <w:lsdException w:name="Outline List 2" w:semiHidden="1" w:unhideWhenUsed="1"/>
+    <w:lsdException w:name="Outline List 3" w:semiHidden="1" w:unhideWhenUsed="1"/>
+    <w:lsdException w:name="Table Simple 1" w:semiHidden="1" w:unhideWhenUsed="1"/>
+    <w:lsdException w:name="Table Simple 2" w:semiHidden="1" w:unhideWhenUsed="1"/>
+    <w:lsdException w:name="Table Simple 3" w:semiHidden="1" w:unhideWhenUsed="1"/>
+    <w:lsdException w:name="Table Classic 1" w:semiHidden="1" w:unhideWhenUsed="1"/>
+    <w:lsdException w:name="Table Classic 2" w:semiHidden="1" w:unhideWhenUsed="1"/>
+    <w:lsdException w:name="Table Classic 3" w:semiHidden="1" w:unhideWhenUsed="1"/>
+    <w:lsdException w:name="Table Classic 4" w:semiHidden="1" w:unhideWhenUsed="1"/>
+    <w:lsdException w:name="Table Colorful 1" w:semiHidden="1" w:unhideWhenUsed="1"/>
+    <w:lsdException w:name="Table Colorful 2" w:semiHidden="1" w:unhideWhenUsed="1"/>
+    <w:lsdException w:name="Table Colorful 3" w:semiHidden="1" w:unhideWhenUsed="1"/>
+    <w:lsdException w:name="Table Columns 1" w:semiHidden="1" w:unhideWhenUsed="1"/>
+    <w:lsdException w:name="Table Columns 2" w:semiHidden="1" w:unhideWhenUsed="1"/>
+    <w:lsdException w:name="Table Columns 3" w:semiHidden="1" w:unhideWhenUsed="1"/>
+    <w:lsdException w:name="Table Columns 4" w:semiHidden="1" w:unhideWhenUsed="1"/>
+    <w:lsdException w:name="Table Columns 5" w:semiHidden="1" w:unhideWhenUsed="1"/>
+    <w:lsdException w:name="Table Grid 1" w:semiHidden="1" w:unhideWhenUsed="1"/>
+    <w:lsdException w:name="Table Grid 2" w:semiHidden="1" w:unhideWhenUsed="1"/>
+    <w:lsdException w:name="Table Grid 3" w:semiHidden="1" w:unhideWhenUsed="1"/>
+    <w:lsdException w:name="Table Grid 4" w:semiHidden="1" w:unhideWhenUsed="1"/>
+    <w:lsdException w:name="Table Grid 5" w:semiHidden="1" w:unhideWhenUsed="1"/>
+    <w:lsdException w:name="Table Grid 6" w:semiHidden="1" w:unhideWhenUsed="1"/>
+    <w:lsdException w:name="Table Grid 7" w:semiHidden="1" w:unhideWhenUsed="1"/>
+    <w:lsdException w:name="Table Grid 8" w:semiHidden="1" w:unhideWhenUsed="1"/>
+    <w:lsdException w:name="Table List 1" w:semiHidden="1" w:unhideWhenUsed="1"/>
+    <w:lsdException w:name="Table List 2" w:semiHidden="1" w:unhideWhenUsed="1"/>
+    <w:lsdException w:name="Table List 3" w:semiHidden="1" w:unhideWhenUsed="1"/>
+    <w:lsdException w:name="Table List 4" w:semiHidden="1" w:unhideWhenUsed="1"/>
+    <w:lsdException w:name="Table List 5" w:semiHidden="1" w:unhideWhenUsed="1"/>
+    <w:lsdException w:name="Table List 6" w:semiHidden="1" w:unhideWhenUsed="1"/>
+    <w:lsdException w:name="Table List 7" w:semiHidden="1" w:unhideWhenUsed="1"/>
+    <w:lsdException w:name="Table List 8" w:semiHidden="1" w:unhideWhenUsed="1"/>
+    <w:lsdException w:name="Table 3D effects 1" w:semiHidden="1" w:unhideWhenUsed="1"/>
+    <w:lsdException w:name="Table 3D effects 2" w:semiHidden="1" w:unhideWhenUsed="1"/>
+    <w:lsdException w:name="Table 3D effects 3" w:semiHidden="1" w:unhideWhenUsed="1"/>
+    <w:lsdException w:name="Table Contemporary" w:semiHidden="1" w:unhideWhenUsed="1"/>
+    <w:lsdException w:name="Table Elegant" w:semiHidden="1" w:unhideWhenUsed="1"/>
+    <w:lsdException w:name="Table Professional" w:semiHidden="1" w:unhideWhenUsed="1"/>
+    <w:lsdException w:name="Table Subtle 1" w:semiHidden="1" w:unhideWhenUsed="1"/>
+    <w:lsdException w:name="Table Subtle 2" w:semiHidden="1" w:unhideWhenUsed="1"/>
+    <w:lsdException w:name="Table Web 1" w:semiHidden="1" w:unhideWhenUsed="1"/>
+    <w:lsdException w:name="Table Web 2" w:semiHidden="1" w:unhideWhenUsed="1"/>
+    <w:lsdException w:name="Table Web 3" w:semiHidden="1" w:unhideWhenUsed="1"/>
+    <w:lsdException w:name="Balloon Text" w:semiHidden="1" w:unhideWhenUsed="1"/>
+    <w:lsdException w:name="Table Grid" w:uiPriority="59"/>
+    <w:lsdException w:name="Table Theme" w:semiHidden="1" w:unhideWhenUsed="1"/>
+    <w:lsdException w:name="Placeholder Text" w:semiHidden="1"/>
+    <w:lsdException w:name="No Spacing" w:uiPriority="1" w:qFormat="1"/>
+    <w:lsdException w:name="Light Shading" w:uiPriority="60"/>
+    <w:lsdException w:name="Light List" w:uiPriority="61"/>
+    <w:lsdException w:name="Light Grid" w:uiPriority="62"/>
+    <w:lsdException w:name="Medium Shading 1" w:uiPriority="63"/>
+    <w:lsdException w:name="Medium Shading 2" w:uiPriority="64"/>
+    <w:lsdException w:name="Medium List 1" w:uiPriority="65"/>
+    <w:lsdException w:name="Medium List 2" w:uiPriority="66"/>
+    <w:lsdException w:name="Medium Grid 1" w:uiPriority="67"/>
+    <w:lsdException w:name="Medium Grid 2" w:uiPriority="68"/>
+    <w:lsdException w:name="Medium Grid 3" w:uiPriority="69"/>
+    <w:lsdException w:name="Dark List" w:uiPriority="70"/>
+    <w:lsdException w:name="Colorful Shading" w:uiPriority="71"/>
+    <w:lsdException w:name="Colorful List" w:uiPriority="72"/>
+    <w:lsdException w:name="Colorful Grid" w:uiPriority="73"/>
+    <w:lsdException w:name="Light Shading Accent 1" w:uiPriority="60"/>
+    <w:lsdException w:name="Light List Accent 1" w:uiPriority="61"/>
+    <w:lsdException w:name="Light Grid Accent 1" w:uiPriority="62"/>
+    <w:lsdException w:name="Medium Shading 1 Accent 1" w:uiPriority="63"/>
+    <w:lsdException w:name="Medium Shading 2 Accent 1" w:uiPriority="64"/>
+    <w:lsdException w:name="Medium List 1 Accent 1" w:uiPriority="65"/>
+    <w:lsdException w:name="Revision" w:semiHidden="1"/>
+    <w:lsdException w:name="List Paragraph" w:uiPriority="34" w:qFormat="1"/>
+    <w:lsdException w:name="Quote" w:uiPriority="29" w:qFormat="1"/>
+    <w:lsdException w:name="Intense Quote" w:uiPriority="30" w:qFormat="1"/>
+    <w:lsdException w:name="Medium List 2 Accent 1" w:uiPriority="66"/>
+    <w:lsdException w:name="Medium Grid 1 Accent 1" w:uiPriority="67"/>
+    <w:lsdException w:name="Medium Grid 2 Accent 1" w:uiPriority="68"/>
+    <w:lsdException w:name="Medium Grid 3 Accent 1" w:uiPriority="69"/>
+    <w:lsdException w:name="Dark List Accent 1" w:uiPriority="70"/>
+    <w:lsdException w:name="Colorful Shading Accent 1" w:uiPriority="71"/>
+    <w:lsdException w:name="Colorful List Accent 1" w:uiPriority="72"/>
+    <w:lsdException w:name="Colorful Grid Accent 1" w:uiPriority="73"/>
+    <w:lsdException w:name="Light Shading Accent 2" w:uiPriority="60"/>
+    <w:lsdException w:name="Light List Accent 2" w:uiPriority="61"/>
+    <w:lsdException w:name="Light Grid Accent 2" w:uiPriority="62"/>
+    <w:lsdException w:name="Medium Shading 1 Accent 2" w:uiPriority="63"/>
+    <w:lsdException w:name="Medium Shading 2 Accent 2" w:uiPriority="64"/>
+    <w:lsdException w:name="Medium List 1 Accent 2" w:uiPriority="65"/>
+    <w:lsdException w:name="Medium List 2 Accent 2" w:uiPriority="66"/>
+    <w:lsdException w:name="Medium Grid 1 Accent 2" w:uiPriority="67"/>
+    <w:lsdException w:name="Medium Grid 2 Accent 2" w:uiPriority="68"/>
+    <w:lsdException w:name="Medium Grid 3 Accent 2" w:uiPriority="69"/>
+    <w:lsdException w:name="Dark List Accent 2" w:uiPriority="70"/>
+    <w:lsdException w:name="Colorful Shading Accent 2" w:uiPriority="71"/>
+    <w:lsdException w:name="Colorful List Accent 2" w:uiPriority="72"/>
+    <w:lsdException w:name="Colorful Grid Accent 2" w:uiPriority="73"/>
+    <w:lsdException w:name="Light Shading Accent 3" w:uiPriority="60"/>
+    <w:lsdException w:name="Light List Accent 3" w:uiPriority="61"/>
+    <w:lsdException w:name="Light Grid Accent 3" w:uiPriority="62"/>
+    <w:lsdException w:name="Medium Shading 1 Accent 3" w:uiPriority="63"/>
+    <w:lsdException w:name="Medium Shading 2 Accent 3" w:uiPriority="64"/>
+    <w:lsdException w:name="Medium List 1 Accent 3" w:uiPriority="65"/>
+    <w:lsdException w:name="Medium List 2 Accent 3" w:uiPriority="66"/>
+    <w:lsdException w:name="Medium Grid 1 Accent 3" w:uiPriority="67"/>
+    <w:lsdException w:name="Medium Grid 2 Accent 3" w:uiPriority="68"/>
+    <w:lsdException w:name="Medium Grid 3 Accent 3" w:uiPriority="69"/>
+    <w:lsdException w:name="Dark List Accent 3" w:uiPriority="70"/>
+    <w:lsdException w:name="Colorful Shading Accent 3" w:uiPriority="71"/>
+    <w:lsdException w:name="Colorful List Accent 3" w:uiPriority="72"/>
+    <w:lsdException w:name="Colorful Grid Accent 3" w:uiPriority="73"/>
+    <w:lsdException w:name="Light Shading Accent 4" w:uiPriority="60"/>
+    <w:lsdException w:name="Light List Accent 4" w:uiPriority="61"/>
+    <w:lsdException w:name="Light Grid Accent 4" w:uiPriority="62"/>
+    <w:lsdException w:name="Medium Shading 1 Accent 4" w:uiPriority="63"/>
+    <w:lsdException w:name="Medium Shading 2 Accent 4" w:uiPriority="64"/>
+    <w:lsdException w:name="Medium List 1 Accent 4" w:uiPriority="65"/>
+    <w:lsdException w:name="Medium List 2 Accent 4" w:uiPriority="66"/>
+    <w:lsdException w:name="Medium Grid 1 Accent 4" w:uiPriority="67"/>
+    <w:lsdException w:name="Medium Grid 2 Accent 4" w:uiPriority="68"/>
+    <w:lsdException w:name="Medium Grid 3 Accent 4" w:uiPriority="69"/>
+    <w:lsdException w:name="Dark List Accent 4" w:uiPriority="70"/>
+    <w:lsdException w:name="Colorful Shading Accent 4" w:uiPriority="71"/>
+    <w:lsdException w:name="Colorful List Accent 4" w:uiPriority="72"/>
+    <w:lsdException w:name="Colorful Grid Accent 4" w:uiPriority="73"/>
+    <w:lsdException w:name="Light Shading Accent 5" w:uiPriority="60"/>
+    <w:lsdException w:name="Light List Accent 5" w:uiPriority="61"/>
+    <w:lsdException w:name="Light Grid Accent 5" w:uiPriority="62"/>
+    <w:lsdException w:name="Medium Shading 1 Accent 5" w:uiPriority="63"/>
+    <w:lsdException w:name="Medium Shading 2 Accent 5" w:uiPriority="64"/>
+    <w:lsdException w:name="Medium List 1 Accent 5" w:uiPriority="65"/>
+    <w:lsdException w:name="Medium List 2 Accent 5" w:uiPriority="66"/>
+    <w:lsdException w:name="Medium Grid 1 Accent 5" w:uiPriority="67"/>
+    <w:lsdException w:name="Medium Grid 2 Accent 5" w:uiPriority="68"/>
+    <w:lsdException w:name="Medium Grid 3 Accent 5" w:uiPriority="69"/>
+    <w:lsdException w:name="Dark List Accent 5" w:uiPriority="70"/>
+    <w:lsdException w:name="Colorful Shading Accent 5" w:uiPriority="71"/>
+    <w:lsdException w:name="Colorful List Accent 5" w:uiPriority="72"/>
+    <w:lsdException w:name="Colorful Grid Accent 5" w:uiPriority="73"/>
+    <w:lsdException w:name="Light Shading Accent 6" w:uiPriority="60"/>
+    <w:lsdException w:name="Light List Accent 6" w:uiPriority="61"/>
+    <w:lsdException w:name="Light Grid Accent 6" w:uiPriority="62"/>
+    <w:lsdException w:name="Medium Shading 1 Accent 6" w:uiPriority="63"/>
+    <w:lsdException w:name="Medium Shading 2 Accent 6" w:uiPriority="64"/>
+    <w:lsdException w:name="Medium List 1 Accent 6" w:uiPriority="65"/>
+    <w:lsdException w:name="Medium List 2 Accent 6" w:uiPriority="66"/>
+    <w:lsdException w:name="Medium Grid 1 Accent 6" w:uiPriority="67"/>
+    <w:lsdException w:name="Medium Grid 2 Accent 6" w:uiPriority="68"/>
+    <w:lsdException w:name="Medium Grid 3 Accent 6" w:uiPriority="69"/>
+    <w:lsdException w:name="Dark List Accent 6" w:uiPriority="70"/>
+    <w:lsdException w:name="Colorful Shading Accent 6" w:uiPriority="71"/>
+    <w:lsdException w:name="Colorful List Accent 6" w:uiPriority="72"/>
+    <w:lsdException w:name="Colorful Grid Accent 6" w:uiPriority="73"/>
+    <w:lsdException w:name="Subtle Emphasis" w:uiPriority="19" w:qFormat="1"/>
+    <w:lsdException w:name="Intense Emphasis" w:uiPriority="21" w:qFormat="1"/>
+    <w:lsdException w:name="Subtle Reference" w:uiPriority="31" w:qFormat="1"/>
+    <w:lsdException w:name="Intense Reference" w:uiPriority="32" w:qFormat="1"/>
+    <w:lsdException w:name="Book Title" w:uiPriority="33" w:qFormat="1"/>
+    <w:lsdException w:name="Bibliography" w:semiHidden="1" w:uiPriority="37" w:unhideWhenUsed="1"/>
+    <w:lsdException w:name="TOC Heading" w:semiHidden="1" w:uiPriority="39" w:unhideWhenUsed="1" w:qFormat="1"/>
+    <w:lsdException w:name="Plain Table 1" w:uiPriority="41"/>
+    <w:lsdException w:name="Plain Table 2" w:uiPriority="42"/>
+    <w:lsdException w:name="Plain Table 3" w:uiPriority="43"/>
+    <w:lsdException w:name="Plain Table 4" w:uiPriority="44"/>
+    <w:lsdException w:name="Plain Table 5" w:uiPriority="45"/>
+    <w:lsdException w:name="Grid Table Light" w:uiPriority="40"/>
+    <w:lsdException w:name="Grid Table 1 Light" w:uiPriority="46"/>
+    <w:lsdException w:name="Grid Table 2" w:uiPriority="47"/>
+    <w:lsdException w:name="Grid Table 3" w:uiPriority="48"/>
+    <w:lsdException w:name="Grid Table 4" w:uiPriority="49"/>
+    <w:lsdException w:name="Grid Table 5 Dark" w:uiPriority="50"/>
+    <w:lsdException w:name="Grid Table 6 Colorful" w:uiPriority="51"/>
+    <w:lsdException w:name="Grid Table 7 Colorful" w:uiPriority="52"/>
+    <w:lsdException w:name="Grid Table 1 Light Accent 1" w:uiPriority="46"/>
+    <w:lsdException w:name="Grid Table 2 Accent 1" w:uiPriority="47"/>
+    <w:lsdException w:name="Grid Table 3 Accent 1" w:uiPriority="48"/>
+    <w:lsdException w:name="Grid Table 4 Accent 1" w:uiPriority="49"/>
+    <w:lsdException w:name="Grid Table 5 Dark Accent 1" w:uiPriority="50"/>
+    <w:lsdException w:name="Grid Table 6 Colorful Accent 1" w:uiPriority="51"/>
+    <w:lsdException w:name="Grid Table 7 Colorful Accent 1" w:uiPriority="52"/>
+    <w:lsdException w:name="Grid Table 1 Light Accent 2" w:uiPriority="46"/>
+    <w:lsdException w:name="Grid Table 2 Accent 2" w:uiPriority="47"/>
+    <w:lsdException w:name="Grid Table 3 Accent 2" w:uiPriority="48"/>
+    <w:lsdException w:name="Grid Table 4 Accent 2" w:uiPriority="49"/>
+    <w:lsdException w:name="Grid Table 5 Dark Accent 2" w:uiPriority="50"/>
+    <w:lsdException w:name="Grid Table 6 Colorful Accent 2" w:uiPriority="51"/>
+    <w:lsdException w:name="Grid Table 7 Colorful Accent 2" w:uiPriority="52"/>
+    <w:lsdException w:name="Grid Table 1 Light Accent 3" w:uiPriority="46"/>
+    <w:lsdException w:name="Grid Table 2 Accent 3" w:uiPriority="47"/>
+    <w:lsdException w:name="Grid Table 3 Accent 3" w:uiPriority="48"/>
+    <w:lsdException w:name="Grid Table 4 Accent 3" w:uiPriority="49"/>
+    <w:lsdException w:name="Grid Table 5 Dark Accent 3" w:uiPriority="50"/>
+    <w:lsdException w:name="Grid Table 6 Colorful Accent 3" w:uiPriority="51"/>
+    <w:lsdException w:name="Grid Table 7 Colorful Accent 3" w:uiPriority="52"/>
+    <w:lsdException w:name="Grid Table 1 Light Accent 4" w:uiPriority="46"/>
+    <w:lsdException w:name="Grid Table 2 Accent 4" w:uiPriority="47"/>
+    <w:lsdException w:name="Grid Table 3 Accent 4" w:uiPriority="48"/>
+    <w:lsdException w:name="Grid Table 4 Accent 4" w:uiPriority="49"/>
+    <w:lsdException w:name="Grid Table 5 Dark Accent 4" w:uiPriority="50"/>
+    <w:lsdException w:name="Grid Table 6 Colorful Accent 4" w:uiPriority="51"/>
+    <w:lsdException w:name="Grid Table 7 Colorful Accent 4" w:uiPriority="52"/>
+    <w:lsdException w:name="Grid Table 1 Light Accent 5" w:uiPriority="46"/>
+    <w:lsdException w:name="Grid Table 2 Accent 5" w:uiPriority="47"/>
+    <w:lsdException w:name="Grid Table 3 Accent 5" w:uiPriority="48"/>
+    <w:lsdException w:name="Grid Table 4 Accent 5" w:uiPriority="49"/>
+    <w:lsdException w:name="Grid Table 5 Dark Accent 5" w:uiPriority="50"/>
+    <w:lsdException w:name="Grid Table 6 Colorful Accent 5" w:uiPriority="51"/>
+    <w:lsdException w:name="Grid Table 7 Colorful Accent 5" w:uiPriority="52"/>
+    <w:lsdException w:name="Grid Table 1 Light Accent 6" w:uiPriority="46"/>
+    <w:lsdException w:name="Grid Table 2 Accent 6" w:uiPriority="47"/>
+    <w:lsdException w:name="Grid Table 3 Accent 6" w:uiPriority="48"/>
+    <w:lsdException w:name="Grid Table 4 Accent 6" w:uiPriority="49"/>
+    <w:lsdException w:name="Grid Table 5 Dark Accent 6" w:uiPriority="50"/>
+    <w:lsdException w:name="Grid Table 6 Colorful Accent 6" w:uiPriority="51"/>
+    <w:lsdException w:name="Grid Table 7 Colorful Accent 6" w:uiPriority="52"/>
+    <w:lsdException w:name="List Table 1 Light" w:uiPriority="46"/>
+    <w:lsdException w:name="List Table 2" w:uiPriority="47"/>
+    <w:lsdException w:name="List Table 3" w:uiPriority="48"/>
+    <w:lsdException w:name="List Table 4" w:uiPriority="49"/>
+    <w:lsdException w:name="List Table 5 Dark" w:uiPriority="50"/>
+    <w:lsdException w:name="List Table 6 Colorful" w:uiPriority="51"/>
+    <w:lsdException w:name="List Table 7 Colorful" w:uiPriority="52"/>
+    <w:lsdException w:name="List Table 1 Light Accent 1" w:uiPriority="46"/>
+    <w:lsdException w:name="List Table 2 Accent 1" w:uiPriority="47"/>
+    <w:lsdException w:name="List Table 3 Accent 1" w:uiPriority="48"/>
+    <w:lsdException w:name="List Table 4 Accent 1" w:uiPriority="49"/>
+    <w:lsdException w:name="List Table 5 Dark Accent 1" w:uiPriority="50"/>
+    <w:lsdException w:name="List Table 6 Colorful Accent 1" w:uiPriority="51"/>
+    <w:lsdException w:name="List Table 7 Colorful Accent 1" w:uiPriority="52"/>
+    <w:lsdException w:name="List Table 1 Light Accent 2" w:uiPriority="46"/>
+    <w:lsdException w:name="List Table 2 Accent 2" w:uiPriority="47"/>
+    <w:lsdException w:name="List Table 3 Accent 2" w:uiPriority="48"/>
+    <w:lsdException w:name="List Table 4 Accent 2" w:uiPriority="49"/>
+    <w:lsdException w:name="List Table 5 Dark Accent 2" w:uiPriority="50"/>
+    <w:lsdException w:name="List Table 6 Colorful Accent 2" w:uiPriority="51"/>
+    <w:lsdException w:name="List Table 7 Colorful Accent 2" w:uiPriority="52"/>
+    <w:lsdException w:name="List Table 1 Light Accent 3" w:uiPriority="46"/>
+    <w:lsdException w:name="List Table 2 Accent 3" w:uiPriority="47"/>
+    <w:lsdException w:name="List Table 3 Accent 3" w:uiPriority="48"/>
+    <w:lsdException w:name="List Table 4 Accent 3" w:uiPriority="49"/>
+    <w:lsdException w:name="List Table 5 Dark Accent 3" w:uiPriority="50"/>
+    <w:lsdException w:name="List Table 6 Colorful Accent 3" w:uiPriority="51"/>
+    <w:lsdException w:name="List Table 7 Colorful Accent 3" w:uiPriority="52"/>
+    <w:lsdException w:name="List Table 1 Light Accent 4" w:uiPriority="46"/>
+    <w:lsdException w:name="List Table 2 Accent 4" w:uiPriority="47"/>
+    <w:lsdException w:name="List Table 3 Accent 4" w:uiPriority="48"/>
+    <w:lsdException w:name="List Table 4 Accent 4" w:uiPriority="49"/>
+    <w:lsdException w:name="List Table 5 Dark Accent 4" w:uiPriority="50"/>
+    <w:lsdException w:name="List Table 6 Colorful Accent 4" w:uiPriority="51"/>
+    <w:lsdException w:name="List Table 7 Colorful Accent 4" w:uiPriority="52"/>
+    <w:lsdException w:name="List Table 1 Light Accent 5" w:uiPriority="46"/>
+    <w:lsdException w:name="List Table 2 Accent 5" w:uiPriority="47"/>
+    <w:lsdException w:name="List Table 3 Accent 5" w:uiPriority="48"/>
+    <w:lsdException w:name="List Table 4 Accent 5" w:uiPriority="49"/>
+    <w:lsdException w:name="List Table 5 Dark Accent 5" w:uiPriority="50"/>
+    <w:lsdException w:name="List Table 6 Colorful Accent 5" w:uiPriority="51"/>
+    <w:lsdException w:name="List Table 7 Colorful Accent 5" w:uiPriority="52"/>
+    <w:lsdException w:name="List Table 1 Light Accent 6" w:uiPriority="46"/>
+    <w:lsdException w:name="List Table 2 Accent 6" w:uiPriority="47"/>
+    <w:lsdException w:name="List Table 3 Accent 6" w:uiPriority="48"/>
+    <w:lsdException w:name="List Table 4 Accent 6" w:uiPriority="49"/>
+    <w:lsdException w:name="List Table 5 Dark Accent 6" w:uiPriority="50"/>
+    <w:lsdException w:name="List Table 6 Colorful Accent 6" w:uiPriority="51"/>
+    <w:lsdException w:name="List Table 7 Colorful Accent 6" w:uiPriority="52"/>
+    <w:lsdException w:name="Mention" w:semiHidden="1" w:unhideWhenUsed="1"/>
+    <w:lsdException w:name="Smart Hyperlink" w:semiHidden="1" w:unhideWhenUsed="1"/>
+    <w:lsdException w:name="Hashtag" w:semiHidden="1" w:unhideWhenUsed="1"/>
+    <w:lsdException w:name="Unresolved Mention" w:semiHidden="1" w:unhideWhenUsed="1"/>
+    <w:lsdException w:name="Smart Link" w:semiHidden="1" w:unhideWhenUsed="1"/>
   </w:latentStyles>
   <w:style w:type="paragraph" w:default="1" w:styleId="a">
     <w:name w:val="Normal"/>
@@ -34949,7 +34793,6 @@
     <w:uiPriority w:val="99"/>
     <w:semiHidden/>
     <w:unhideWhenUsed/>
-    <w:qFormat/>
     <w:tblPr>
       <w:tblInd w:w="0" w:type="dxa"/>
       <w:tblCellMar>

</xml_diff>

<commit_message>
added S as math changed
</commit_message>
<xml_diff>
--- a/математика.docx
+++ b/математика.docx
@@ -1,6 +1,6 @@
 
 <file path=word/document.xml><?xml version="1.0" encoding="utf-8"?>
-<w:document xmlns:ve="http://schemas.openxmlformats.org/markup-compatibility/2006" xmlns:o="urn:schemas-microsoft-com:office:office" xmlns:r="http://schemas.openxmlformats.org/officeDocument/2006/relationships" xmlns:m="http://schemas.openxmlformats.org/officeDocument/2006/math" xmlns:v="urn:schemas-microsoft-com:vml" xmlns:wp="http://schemas.openxmlformats.org/drawingml/2006/wordprocessingDrawing" xmlns:w10="urn:schemas-microsoft-com:office:word" xmlns:w="http://schemas.openxmlformats.org/wordprocessingml/2006/main" xmlns:wne="http://schemas.microsoft.com/office/word/2006/wordml">
+<w:document xmlns:wpc="http://schemas.microsoft.com/office/word/2010/wordprocessingCanvas" xmlns:cx="http://schemas.microsoft.com/office/drawing/2014/chartex" xmlns:cx1="http://schemas.microsoft.com/office/drawing/2015/9/8/chartex" xmlns:cx2="http://schemas.microsoft.com/office/drawing/2015/10/21/chartex" xmlns:cx3="http://schemas.microsoft.com/office/drawing/2016/5/9/chartex" xmlns:cx4="http://schemas.microsoft.com/office/drawing/2016/5/10/chartex" xmlns:cx5="http://schemas.microsoft.com/office/drawing/2016/5/11/chartex" xmlns:cx6="http://schemas.microsoft.com/office/drawing/2016/5/12/chartex" xmlns:cx7="http://schemas.microsoft.com/office/drawing/2016/5/13/chartex" xmlns:cx8="http://schemas.microsoft.com/office/drawing/2016/5/14/chartex" xmlns:mc="http://schemas.openxmlformats.org/markup-compatibility/2006" xmlns:aink="http://schemas.microsoft.com/office/drawing/2016/ink" xmlns:am3d="http://schemas.microsoft.com/office/drawing/2017/model3d" xmlns:o="urn:schemas-microsoft-com:office:office" xmlns:oel="http://schemas.microsoft.com/office/2019/extlst" xmlns:r="http://schemas.openxmlformats.org/officeDocument/2006/relationships" xmlns:m="http://schemas.openxmlformats.org/officeDocument/2006/math" xmlns:v="urn:schemas-microsoft-com:vml" xmlns:wp14="http://schemas.microsoft.com/office/word/2010/wordprocessingDrawing" xmlns:wp="http://schemas.openxmlformats.org/drawingml/2006/wordprocessingDrawing" xmlns:w10="urn:schemas-microsoft-com:office:word" xmlns:w="http://schemas.openxmlformats.org/wordprocessingml/2006/main" xmlns:w14="http://schemas.microsoft.com/office/word/2010/wordml" xmlns:w15="http://schemas.microsoft.com/office/word/2012/wordml" xmlns:w16cex="http://schemas.microsoft.com/office/word/2018/wordml/cex" xmlns:w16cid="http://schemas.microsoft.com/office/word/2016/wordml/cid" xmlns:w16="http://schemas.microsoft.com/office/word/2018/wordml" xmlns:w16du="http://schemas.microsoft.com/office/word/2023/wordml/word16du" xmlns:w16sdtdh="http://schemas.microsoft.com/office/word/2020/wordml/sdtdatahash" xmlns:w16se="http://schemas.microsoft.com/office/word/2015/wordml/symex" xmlns:wpg="http://schemas.microsoft.com/office/word/2010/wordprocessingGroup" xmlns:wpi="http://schemas.microsoft.com/office/word/2010/wordprocessingInk" xmlns:wne="http://schemas.microsoft.com/office/word/2006/wordml" xmlns:wps="http://schemas.microsoft.com/office/word/2010/wordprocessingShape" mc:Ignorable="w14 w15 w16se w16cid w16 w16cex w16sdtdh wp14">
   <w:body>
     <w:p>
       <w:pPr>
@@ -85,7 +85,7 @@
     <w:p>
       <w:pPr>
         <w:rPr>
-          <w:lang w:val="uk-UA"/>
+          <w:lang w:val="en-US"/>
         </w:rPr>
       </w:pPr>
       <m:oMathPara>
@@ -151,8 +151,8 @@
             </w:rPr>
             <m:t xml:space="preserve">-функція зовнішньодинамічних збурень розподілених в </m:t>
           </m:r>
-          <m:sSubSup>
-            <m:sSubSupPr>
+          <m:sSup>
+            <m:sSupPr>
               <m:ctrlPr>
                 <w:rPr>
                   <w:rFonts w:ascii="Cambria Math" w:hAnsi="Cambria Math"/>
@@ -160,7 +160,7 @@
                   <w:lang w:val="en-US"/>
                 </w:rPr>
               </m:ctrlPr>
-            </m:sSubSupPr>
+            </m:sSupPr>
             <m:e>
               <m:r>
                 <w:rPr>
@@ -170,15 +170,6 @@
                 <m:t>S</m:t>
               </m:r>
             </m:e>
-            <m:sub>
-              <m:r>
-                <w:rPr>
-                  <w:rFonts w:ascii="Cambria Math" w:hAnsi="Cambria Math"/>
-                  <w:lang w:val="en-US"/>
-                </w:rPr>
-                <m:t>0</m:t>
-              </m:r>
-            </m:sub>
             <m:sup>
               <m:r>
                 <w:rPr>
@@ -188,7 +179,7 @@
                 <m:t>T</m:t>
               </m:r>
             </m:sup>
-          </m:sSubSup>
+          </m:sSup>
           <m:r>
             <w:rPr>
               <w:rFonts w:ascii="Cambria Math" w:hAnsi="Cambria Math"/>
@@ -202,6 +193,615 @@
               <w:lang w:val="en-US"/>
             </w:rPr>
             <m:t>.</m:t>
+          </m:r>
+        </m:oMath>
+      </m:oMathPara>
+    </w:p>
+    <w:p>
+      <w:pPr>
+        <w:rPr>
+          <w:lang w:val="uk-UA"/>
+        </w:rPr>
+      </w:pPr>
+    </w:p>
+    <w:p>
+      <w:pPr>
+        <w:rPr>
+          <w:lang w:val="uk-UA"/>
+        </w:rPr>
+      </w:pPr>
+      <m:oMathPara>
+        <m:oMath>
+          <m:sSup>
+            <m:sSupPr>
+              <m:ctrlPr>
+                <w:rPr>
+                  <w:rFonts w:ascii="Cambria Math" w:hAnsi="Cambria Math"/>
+                  <w:i/>
+                  <w:lang w:val="en-US"/>
+                </w:rPr>
+              </m:ctrlPr>
+            </m:sSupPr>
+            <m:e>
+              <m:r>
+                <w:rPr>
+                  <w:rFonts w:ascii="Cambria Math" w:hAnsi="Cambria Math"/>
+                  <w:lang w:val="en-US"/>
+                </w:rPr>
+                <m:t>S</m:t>
+              </m:r>
+            </m:e>
+            <m:sup>
+              <m:r>
+                <w:rPr>
+                  <w:rFonts w:ascii="Cambria Math" w:hAnsi="Cambria Math"/>
+                  <w:lang w:val="en-US"/>
+                </w:rPr>
+                <m:t>T</m:t>
+              </m:r>
+            </m:sup>
+          </m:sSup>
+          <m:r>
+            <w:rPr>
+              <w:rFonts w:ascii="Cambria Math" w:hAnsi="Cambria Math"/>
+              <w:lang w:val="en-US"/>
+            </w:rPr>
+            <m:t>=</m:t>
+          </m:r>
+          <m:r>
+            <w:rPr>
+              <w:rFonts w:ascii="Cambria Math" w:hAnsi="Cambria Math"/>
+              <w:lang w:val="en-US"/>
+            </w:rPr>
+            <m:t>S</m:t>
+          </m:r>
+          <m:r>
+            <w:rPr>
+              <w:rFonts w:ascii="Cambria Math" w:hAnsi="Cambria Math"/>
+              <w:lang w:val="en-US"/>
+            </w:rPr>
+            <m:t>×</m:t>
+          </m:r>
+          <m:d>
+            <m:dPr>
+              <m:begChr m:val="["/>
+              <m:endChr m:val="]"/>
+              <m:ctrlPr>
+                <w:rPr>
+                  <w:rFonts w:ascii="Cambria Math" w:hAnsi="Cambria Math"/>
+                  <w:i/>
+                  <w:lang w:val="en-US"/>
+                </w:rPr>
+              </m:ctrlPr>
+            </m:dPr>
+            <m:e>
+              <m:r>
+                <w:rPr>
+                  <w:rFonts w:ascii="Cambria Math" w:hAnsi="Cambria Math"/>
+                  <w:lang w:val="en-US"/>
+                </w:rPr>
+                <m:t>0,T</m:t>
+              </m:r>
+            </m:e>
+          </m:d>
+          <m:r>
+            <w:rPr>
+              <w:rFonts w:ascii="Cambria Math" w:hAnsi="Cambria Math"/>
+              <w:lang w:val="en-US"/>
+            </w:rPr>
+            <m:t>,</m:t>
+          </m:r>
+          <m:sSub>
+            <m:sSubPr>
+              <m:ctrlPr>
+                <w:rPr>
+                  <w:rFonts w:ascii="Cambria Math" w:hAnsi="Cambria Math"/>
+                  <w:i/>
+                  <w:lang w:val="en-US"/>
+                </w:rPr>
+              </m:ctrlPr>
+            </m:sSubPr>
+            <m:e>
+              <m:r>
+                <w:rPr>
+                  <w:rFonts w:ascii="Cambria Math" w:hAnsi="Cambria Math"/>
+                  <w:lang w:val="en-US"/>
+                </w:rPr>
+                <m:t>S</m:t>
+              </m:r>
+            </m:e>
+            <m:sub>
+              <m:r>
+                <w:rPr>
+                  <w:rFonts w:ascii="Cambria Math" w:hAnsi="Cambria Math"/>
+                  <w:lang w:val="en-US"/>
+                </w:rPr>
+                <m:t>0</m:t>
+              </m:r>
+            </m:sub>
+          </m:sSub>
+          <m:r>
+            <m:rPr>
+              <m:scr m:val="double-struck"/>
+            </m:rPr>
+            <w:rPr>
+              <w:rFonts w:ascii="Cambria Math" w:hAnsi="Cambria Math"/>
+              <w:lang w:val="en-US"/>
+            </w:rPr>
+            <m:t xml:space="preserve">⊆R- просторово-часова область. </m:t>
+          </m:r>
+        </m:oMath>
+      </m:oMathPara>
+    </w:p>
+    <w:p>
+      <w:pPr>
+        <w:rPr>
+          <w:lang w:val="en-US"/>
+        </w:rPr>
+      </w:pPr>
+      <m:oMathPara>
+        <m:oMath>
+          <m:r>
+            <w:rPr>
+              <w:rFonts w:ascii="Cambria Math" w:hAnsi="Cambria Math"/>
+              <w:lang w:val="en-US"/>
+            </w:rPr>
+            <m:t xml:space="preserve">В нашому випадку: </m:t>
+          </m:r>
+          <m:r>
+            <w:rPr>
+              <w:rFonts w:ascii="Cambria Math" w:hAnsi="Cambria Math"/>
+              <w:lang w:val="en-US"/>
+            </w:rPr>
+            <m:t>S</m:t>
+          </m:r>
+          <m:r>
+            <w:rPr>
+              <w:rFonts w:ascii="Cambria Math" w:hAnsi="Cambria Math"/>
+              <w:lang w:val="en-US"/>
+            </w:rPr>
+            <m:t>=</m:t>
+          </m:r>
+          <m:nary>
+            <m:naryPr>
+              <m:chr m:val="∐"/>
+              <m:limLoc m:val="undOvr"/>
+              <m:supHide m:val="1"/>
+              <m:ctrlPr>
+                <w:rPr>
+                  <w:rFonts w:ascii="Cambria Math" w:hAnsi="Cambria Math"/>
+                  <w:i/>
+                  <w:lang w:val="en-US"/>
+                </w:rPr>
+              </m:ctrlPr>
+            </m:naryPr>
+            <m:sub>
+              <m:r>
+                <w:rPr>
+                  <w:rFonts w:ascii="Cambria Math" w:hAnsi="Cambria Math"/>
+                  <w:lang w:val="en-US"/>
+                </w:rPr>
+                <m:t>h</m:t>
+              </m:r>
+              <m:r>
+                <w:rPr>
+                  <w:rFonts w:ascii="Cambria Math" w:hAnsi="Cambria Math"/>
+                  <w:lang w:val="en-US"/>
+                </w:rPr>
+                <m:t>∈</m:t>
+              </m:r>
+              <m:r>
+                <w:rPr>
+                  <w:rFonts w:ascii="Cambria Math" w:hAnsi="Cambria Math"/>
+                  <w:lang w:val="en-US"/>
+                </w:rPr>
+                <m:t>H</m:t>
+              </m:r>
+            </m:sub>
+            <m:sup/>
+            <m:e>
+              <m:d>
+                <m:dPr>
+                  <m:begChr m:val="["/>
+                  <m:endChr m:val="]"/>
+                  <m:ctrlPr>
+                    <w:rPr>
+                      <w:rFonts w:ascii="Cambria Math" w:hAnsi="Cambria Math"/>
+                      <w:i/>
+                      <w:lang w:val="en-US"/>
+                    </w:rPr>
+                  </m:ctrlPr>
+                </m:dPr>
+                <m:e>
+                  <m:sSub>
+                    <m:sSubPr>
+                      <m:ctrlPr>
+                        <w:rPr>
+                          <w:rFonts w:ascii="Cambria Math" w:hAnsi="Cambria Math"/>
+                          <w:i/>
+                          <w:lang w:val="en-US"/>
+                        </w:rPr>
+                      </m:ctrlPr>
+                    </m:sSubPr>
+                    <m:e>
+                      <m:r>
+                        <w:rPr>
+                          <w:rFonts w:ascii="Cambria Math" w:hAnsi="Cambria Math"/>
+                          <w:lang w:val="en-US"/>
+                        </w:rPr>
+                        <m:t>f</m:t>
+                      </m:r>
+                    </m:e>
+                    <m:sub>
+                      <m:r>
+                        <w:rPr>
+                          <w:rFonts w:ascii="Cambria Math" w:hAnsi="Cambria Math"/>
+                          <w:lang w:val="en-US"/>
+                        </w:rPr>
+                        <m:t>h</m:t>
+                      </m:r>
+                    </m:sub>
+                  </m:sSub>
+                  <m:r>
+                    <w:rPr>
+                      <w:rFonts w:ascii="Cambria Math" w:hAnsi="Cambria Math"/>
+                      <w:lang w:val="en-US"/>
+                    </w:rPr>
+                    <m:t>,</m:t>
+                  </m:r>
+                  <m:sSub>
+                    <m:sSubPr>
+                      <m:ctrlPr>
+                        <w:rPr>
+                          <w:rFonts w:ascii="Cambria Math" w:hAnsi="Cambria Math"/>
+                          <w:i/>
+                          <w:lang w:val="en-US"/>
+                        </w:rPr>
+                      </m:ctrlPr>
+                    </m:sSubPr>
+                    <m:e>
+                      <m:r>
+                        <w:rPr>
+                          <w:rFonts w:ascii="Cambria Math" w:hAnsi="Cambria Math"/>
+                          <w:lang w:val="en-US"/>
+                        </w:rPr>
+                        <m:t>g</m:t>
+                      </m:r>
+                    </m:e>
+                    <m:sub>
+                      <m:r>
+                        <w:rPr>
+                          <w:rFonts w:ascii="Cambria Math" w:hAnsi="Cambria Math"/>
+                          <w:lang w:val="en-US"/>
+                        </w:rPr>
+                        <m:t>h</m:t>
+                      </m:r>
+                    </m:sub>
+                  </m:sSub>
+                </m:e>
+              </m:d>
+            </m:e>
+          </m:nary>
+          <m:r>
+            <w:rPr>
+              <w:rFonts w:ascii="Cambria Math" w:hAnsi="Cambria Math"/>
+              <w:lang w:val="en-US"/>
+            </w:rPr>
+            <m:t>,</m:t>
+          </m:r>
+        </m:oMath>
+      </m:oMathPara>
+    </w:p>
+    <w:p>
+      <w:pPr>
+        <w:rPr>
+          <w:i/>
+          <w:lang w:val="uk-UA"/>
+        </w:rPr>
+      </w:pPr>
+      <m:oMathPara>
+        <m:oMath>
+          <m:r>
+            <w:rPr>
+              <w:rFonts w:ascii="Cambria Math" w:hAnsi="Cambria Math"/>
+              <w:lang w:val="en-US"/>
+            </w:rPr>
+            <m:t xml:space="preserve">де </m:t>
+          </m:r>
+          <m:sSub>
+            <m:sSubPr>
+              <m:ctrlPr>
+                <w:rPr>
+                  <w:rFonts w:ascii="Cambria Math" w:hAnsi="Cambria Math"/>
+                  <w:i/>
+                  <w:lang w:val="en-US"/>
+                </w:rPr>
+              </m:ctrlPr>
+            </m:sSubPr>
+            <m:e>
+              <m:r>
+                <w:rPr>
+                  <w:rFonts w:ascii="Cambria Math" w:hAnsi="Cambria Math"/>
+                  <w:lang w:val="en-US"/>
+                </w:rPr>
+                <m:t>f</m:t>
+              </m:r>
+            </m:e>
+            <m:sub>
+              <m:r>
+                <w:rPr>
+                  <w:rFonts w:ascii="Cambria Math" w:hAnsi="Cambria Math"/>
+                  <w:lang w:val="en-US"/>
+                </w:rPr>
+                <m:t>h</m:t>
+              </m:r>
+            </m:sub>
+          </m:sSub>
+          <m:r>
+            <w:rPr>
+              <w:rFonts w:ascii="Cambria Math" w:hAnsi="Cambria Math"/>
+              <w:lang w:val="en-US"/>
+            </w:rPr>
+            <m:t>,</m:t>
+          </m:r>
+          <m:sSub>
+            <m:sSubPr>
+              <m:ctrlPr>
+                <w:rPr>
+                  <w:rFonts w:ascii="Cambria Math" w:hAnsi="Cambria Math"/>
+                  <w:i/>
+                  <w:lang w:val="en-US"/>
+                </w:rPr>
+              </m:ctrlPr>
+            </m:sSubPr>
+            <m:e>
+              <m:r>
+                <w:rPr>
+                  <w:rFonts w:ascii="Cambria Math" w:hAnsi="Cambria Math"/>
+                  <w:lang w:val="en-US"/>
+                </w:rPr>
+                <m:t>g</m:t>
+              </m:r>
+            </m:e>
+            <m:sub>
+              <m:r>
+                <w:rPr>
+                  <w:rFonts w:ascii="Cambria Math" w:hAnsi="Cambria Math"/>
+                  <w:lang w:val="en-US"/>
+                </w:rPr>
+                <m:t>h</m:t>
+              </m:r>
+            </m:sub>
+          </m:sSub>
+          <m:r>
+            <m:rPr>
+              <m:scr m:val="double-struck"/>
+            </m:rPr>
+            <w:rPr>
+              <w:rFonts w:ascii="Cambria Math" w:hAnsi="Cambria Math"/>
+              <w:lang w:val="en-US"/>
+            </w:rPr>
+            <m:t>∈R,</m:t>
+          </m:r>
+          <m:sSub>
+            <m:sSubPr>
+              <m:ctrlPr>
+                <w:rPr>
+                  <w:rFonts w:ascii="Cambria Math" w:hAnsi="Cambria Math"/>
+                  <w:i/>
+                  <w:lang w:val="en-US"/>
+                </w:rPr>
+              </m:ctrlPr>
+            </m:sSubPr>
+            <m:e>
+              <m:r>
+                <w:rPr>
+                  <w:rFonts w:ascii="Cambria Math" w:hAnsi="Cambria Math"/>
+                  <w:lang w:val="en-US"/>
+                </w:rPr>
+                <m:t>f</m:t>
+              </m:r>
+            </m:e>
+            <m:sub>
+              <m:r>
+                <w:rPr>
+                  <w:rFonts w:ascii="Cambria Math" w:hAnsi="Cambria Math"/>
+                  <w:lang w:val="en-US"/>
+                </w:rPr>
+                <m:t>h</m:t>
+              </m:r>
+            </m:sub>
+          </m:sSub>
+          <m:r>
+            <w:rPr>
+              <w:rFonts w:ascii="Cambria Math" w:hAnsi="Cambria Math"/>
+              <w:lang w:val="en-US"/>
+            </w:rPr>
+            <m:t>&lt;</m:t>
+          </m:r>
+          <m:sSub>
+            <m:sSubPr>
+              <m:ctrlPr>
+                <w:rPr>
+                  <w:rFonts w:ascii="Cambria Math" w:hAnsi="Cambria Math"/>
+                  <w:i/>
+                  <w:lang w:val="en-US"/>
+                </w:rPr>
+              </m:ctrlPr>
+            </m:sSubPr>
+            <m:e>
+              <m:r>
+                <w:rPr>
+                  <w:rFonts w:ascii="Cambria Math" w:hAnsi="Cambria Math"/>
+                  <w:lang w:val="en-US"/>
+                </w:rPr>
+                <m:t>g</m:t>
+              </m:r>
+            </m:e>
+            <m:sub>
+              <m:r>
+                <w:rPr>
+                  <w:rFonts w:ascii="Cambria Math" w:hAnsi="Cambria Math"/>
+                  <w:lang w:val="en-US"/>
+                </w:rPr>
+                <m:t>h</m:t>
+              </m:r>
+            </m:sub>
+          </m:sSub>
+          <m:r>
+            <w:rPr>
+              <w:rFonts w:ascii="Cambria Math" w:hAnsi="Cambria Math"/>
+              <w:lang w:val="en-US"/>
+            </w:rPr>
+            <m:t>,</m:t>
+          </m:r>
+          <m:r>
+            <w:rPr>
+              <w:rFonts w:ascii="Cambria Math" w:hAnsi="Cambria Math"/>
+              <w:lang w:val="en-US"/>
+            </w:rPr>
+            <m:t>H</m:t>
+          </m:r>
+          <m:r>
+            <w:rPr>
+              <w:rFonts w:ascii="Cambria Math" w:hAnsi="Cambria Math"/>
+              <w:lang w:val="en-US"/>
+            </w:rPr>
+            <m:t xml:space="preserve">-деяка </m:t>
+          </m:r>
+          <m:r>
+            <w:rPr>
+              <w:rFonts w:ascii="Cambria Math" w:hAnsi="Cambria Math"/>
+            </w:rPr>
+            <m:t>множина цілочисельних</m:t>
+          </m:r>
+          <m:r>
+            <w:rPr>
+              <w:rFonts w:ascii="Cambria Math" w:hAnsi="Cambria Math"/>
+              <w:lang w:val="uk-UA"/>
+            </w:rPr>
+            <m:t xml:space="preserve"> індексів.</m:t>
+          </m:r>
+        </m:oMath>
+      </m:oMathPara>
+    </w:p>
+    <w:p>
+      <w:pPr>
+        <w:rPr>
+          <w:i/>
+          <w:lang w:val="uk-UA"/>
+        </w:rPr>
+      </w:pPr>
+      <m:oMathPara>
+        <m:oMath>
+          <m:r>
+            <w:rPr>
+              <w:rFonts w:ascii="Cambria Math" w:hAnsi="Cambria Math"/>
+              <w:lang w:val="en-US"/>
+            </w:rPr>
+            <m:t>Наприклад, S=</m:t>
+          </m:r>
+          <m:d>
+            <m:dPr>
+              <m:begChr m:val="["/>
+              <m:endChr m:val="]"/>
+              <m:ctrlPr>
+                <w:rPr>
+                  <w:rFonts w:ascii="Cambria Math" w:hAnsi="Cambria Math"/>
+                  <w:i/>
+                  <w:lang w:val="en-US"/>
+                </w:rPr>
+              </m:ctrlPr>
+            </m:dPr>
+            <m:e>
+              <m:r>
+                <w:rPr>
+                  <w:rFonts w:ascii="Cambria Math" w:hAnsi="Cambria Math"/>
+                  <w:lang w:val="en-US"/>
+                </w:rPr>
+                <m:t>f</m:t>
+              </m:r>
+              <m:r>
+                <w:rPr>
+                  <w:rFonts w:ascii="Cambria Math" w:hAnsi="Cambria Math"/>
+                  <w:lang w:val="en-US"/>
+                </w:rPr>
+                <m:t>,</m:t>
+              </m:r>
+              <m:r>
+                <w:rPr>
+                  <w:rFonts w:ascii="Cambria Math" w:hAnsi="Cambria Math"/>
+                  <w:lang w:val="en-US"/>
+                </w:rPr>
+                <m:t>g</m:t>
+              </m:r>
+            </m:e>
+          </m:d>
+          <m:r>
+            <w:rPr>
+              <w:rFonts w:ascii="Cambria Math" w:hAnsi="Cambria Math"/>
+              <w:lang w:val="en-US"/>
+            </w:rPr>
+            <m:t>,</m:t>
+          </m:r>
+          <m:r>
+            <w:rPr>
+              <w:rFonts w:ascii="Cambria Math" w:hAnsi="Cambria Math"/>
+              <w:lang w:val="en-US"/>
+            </w:rPr>
+            <m:t>f</m:t>
+          </m:r>
+          <m:r>
+            <w:rPr>
+              <w:rFonts w:ascii="Cambria Math" w:hAnsi="Cambria Math"/>
+              <w:lang w:val="en-US"/>
+            </w:rPr>
+            <m:t>&lt;</m:t>
+          </m:r>
+          <m:r>
+            <w:rPr>
+              <w:rFonts w:ascii="Cambria Math" w:hAnsi="Cambria Math"/>
+              <w:lang w:val="en-US"/>
+            </w:rPr>
+            <m:t>g</m:t>
+          </m:r>
+          <m:r>
+            <w:rPr>
+              <w:rFonts w:ascii="Cambria Math" w:hAnsi="Cambria Math"/>
+              <w:lang w:val="en-US"/>
+            </w:rPr>
+            <m:t>,</m:t>
+          </m:r>
+          <m:r>
+            <w:rPr>
+              <w:rFonts w:ascii="Cambria Math" w:hAnsi="Cambria Math"/>
+              <w:lang w:val="en-US"/>
+            </w:rPr>
+            <m:t>f</m:t>
+          </m:r>
+          <m:r>
+            <w:rPr>
+              <w:rFonts w:ascii="Cambria Math" w:hAnsi="Cambria Math"/>
+              <w:lang w:val="en-US"/>
+            </w:rPr>
+            <m:t>,</m:t>
+          </m:r>
+          <m:r>
+            <w:rPr>
+              <w:rFonts w:ascii="Cambria Math" w:hAnsi="Cambria Math"/>
+              <w:lang w:val="en-US"/>
+            </w:rPr>
+            <m:t>g</m:t>
+          </m:r>
+          <m:r>
+            <m:rPr>
+              <m:scr m:val="double-struck"/>
+            </m:rPr>
+            <w:rPr>
+              <w:rFonts w:ascii="Cambria Math" w:hAnsi="Cambria Math"/>
+              <w:lang w:val="en-US"/>
+            </w:rPr>
+            <m:t>∈R</m:t>
           </m:r>
         </m:oMath>
       </m:oMathPara>
@@ -428,7 +1028,7 @@
             <m:naryPr>
               <m:chr m:val="∐"/>
               <m:limLoc m:val="undOvr"/>
-              <m:supHide m:val="on"/>
+              <m:supHide m:val="1"/>
               <m:ctrlPr>
                 <w:rPr>
                   <w:rFonts w:ascii="Cambria Math" w:hAnsi="Cambria Math"/>
@@ -991,7 +1591,7 @@
             <m:naryPr>
               <m:chr m:val="∐"/>
               <m:limLoc m:val="undOvr"/>
-              <m:supHide m:val="on"/>
+              <m:supHide m:val="1"/>
               <m:ctrlPr>
                 <w:rPr>
                   <w:rFonts w:ascii="Cambria Math" w:hAnsi="Cambria Math"/>
@@ -1431,8 +2031,8 @@
             </w:rPr>
             <m:t>∈</m:t>
           </m:r>
-          <m:sSubSup>
-            <m:sSubSupPr>
+          <m:sSup>
+            <m:sSupPr>
               <m:ctrlPr>
                 <w:rPr>
                   <w:rFonts w:ascii="Cambria Math" w:hAnsi="Cambria Math"/>
@@ -1440,7 +2040,7 @@
                   <w:lang w:val="en-US"/>
                 </w:rPr>
               </m:ctrlPr>
-            </m:sSubSupPr>
+            </m:sSupPr>
             <m:e>
               <m:r>
                 <w:rPr>
@@ -1450,15 +2050,6 @@
                 <m:t>S</m:t>
               </m:r>
             </m:e>
-            <m:sub>
-              <m:r>
-                <w:rPr>
-                  <w:rFonts w:ascii="Cambria Math" w:hAnsi="Cambria Math"/>
-                  <w:lang w:val="en-US"/>
-                </w:rPr>
-                <m:t>0</m:t>
-              </m:r>
-            </m:sub>
             <m:sup>
               <m:r>
                 <w:rPr>
@@ -1468,7 +2059,7 @@
                 <m:t>T</m:t>
               </m:r>
             </m:sup>
-          </m:sSubSup>
+          </m:sSup>
           <m:r>
             <w:rPr>
               <w:rFonts w:ascii="Cambria Math" w:hAnsi="Cambria Math"/>
@@ -2823,7 +3414,7 @@
                     <w:rPr>
                       <w:rFonts w:ascii="Cambria Math" w:hAnsi="Cambria Math"/>
                       <w:i/>
-                      <w:lang w:val="uk-UA"/>
+                      <w:lang w:val="en-US"/>
                     </w:rPr>
                   </m:ctrlPr>
                 </m:sSubSupPr>
@@ -2831,25 +3422,28 @@
                   <m:r>
                     <w:rPr>
                       <w:rFonts w:ascii="Cambria Math" w:hAnsi="Cambria Math"/>
-                      <w:lang w:val="uk-UA"/>
+                      <w:lang w:val="en-US"/>
                     </w:rPr>
                     <m:t>S</m:t>
                   </m:r>
                 </m:e>
                 <m:sub>
                   <m:r>
-                    <w:rPr>
-                      <w:rFonts w:ascii="Cambria Math" w:hAnsi="Cambria Math"/>
-                      <w:lang w:val="uk-UA"/>
-                    </w:rPr>
-                    <m:t>0</m:t>
+                    <m:rPr>
+                      <m:sty m:val="p"/>
+                    </m:rPr>
+                    <w:rPr>
+                      <w:rFonts w:ascii="Cambria Math" w:hAnsi="Cambria Math"/>
+                      <w:lang w:val="en-US"/>
+                    </w:rPr>
+                    <m:t>Γ</m:t>
                   </m:r>
                 </m:sub>
                 <m:sup>
                   <m:r>
                     <w:rPr>
                       <w:rFonts w:ascii="Cambria Math" w:hAnsi="Cambria Math"/>
-                      <w:lang w:val="uk-UA"/>
+                      <w:lang w:val="en-US"/>
                     </w:rPr>
                     <m:t>T</m:t>
                   </m:r>
@@ -3933,8 +4527,8 @@
               </m:ctrlPr>
             </m:naryPr>
             <m:sub>
-              <m:sSubSup>
-                <m:sSubSupPr>
+              <m:sSup>
+                <m:sSupPr>
                   <m:ctrlPr>
                     <w:rPr>
                       <w:rFonts w:ascii="Cambria Math" w:hAnsi="Cambria Math"/>
@@ -3942,7 +4536,7 @@
                       <w:lang w:val="en-US"/>
                     </w:rPr>
                   </m:ctrlPr>
-                </m:sSubSupPr>
+                </m:sSupPr>
                 <m:e>
                   <m:r>
                     <w:rPr>
@@ -3952,15 +4546,6 @@
                     <m:t>S</m:t>
                   </m:r>
                 </m:e>
-                <m:sub>
-                  <m:r>
-                    <w:rPr>
-                      <w:rFonts w:ascii="Cambria Math" w:hAnsi="Cambria Math"/>
-                      <w:lang w:val="en-US"/>
-                    </w:rPr>
-                    <m:t>0</m:t>
-                  </m:r>
-                </m:sub>
                 <m:sup>
                   <m:r>
                     <w:rPr>
@@ -3970,7 +4555,7 @@
                     <m:t>T</m:t>
                   </m:r>
                 </m:sup>
-              </m:sSubSup>
+              </m:sSup>
             </m:sub>
             <m:sup/>
             <m:e>
@@ -4166,35 +4751,13 @@
                   </m:ctrlPr>
                 </m:naryPr>
                 <m:sub>
-                  <m:sSub>
-                    <m:sSubPr>
-                      <m:ctrlPr>
-                        <w:rPr>
-                          <w:rFonts w:ascii="Cambria Math" w:hAnsi="Cambria Math"/>
-                          <w:i/>
-                          <w:lang w:val="en-US"/>
-                        </w:rPr>
-                      </m:ctrlPr>
-                    </m:sSubPr>
-                    <m:e>
-                      <m:r>
-                        <w:rPr>
-                          <w:rFonts w:ascii="Cambria Math" w:hAnsi="Cambria Math"/>
-                          <w:lang w:val="en-US"/>
-                        </w:rPr>
-                        <m:t>S</m:t>
-                      </m:r>
-                    </m:e>
-                    <m:sub>
-                      <m:r>
-                        <w:rPr>
-                          <w:rFonts w:ascii="Cambria Math" w:hAnsi="Cambria Math"/>
-                          <w:lang w:val="en-US"/>
-                        </w:rPr>
-                        <m:t>0</m:t>
-                      </m:r>
-                    </m:sub>
-                  </m:sSub>
+                  <m:r>
+                    <w:rPr>
+                      <w:rFonts w:ascii="Cambria Math" w:hAnsi="Cambria Math"/>
+                      <w:lang w:val="en-US"/>
+                    </w:rPr>
+                    <m:t>S</m:t>
+                  </m:r>
                 </m:sub>
                 <m:sup/>
                 <m:e>
@@ -4503,7 +5066,7 @@
                     <m:naryPr>
                       <m:chr m:val="∑"/>
                       <m:limLoc m:val="undOvr"/>
-                      <m:supHide m:val="on"/>
+                      <m:supHide m:val="1"/>
                       <m:ctrlPr>
                         <w:rPr>
                           <w:rFonts w:ascii="Cambria Math" w:hAnsi="Cambria Math"/>
@@ -4518,7 +5081,21 @@
                           <w:rFonts w:ascii="Cambria Math" w:hAnsi="Cambria Math"/>
                           <w:lang w:val="en-US"/>
                         </w:rPr>
-                        <m:t>k∈K</m:t>
+                        <m:t>h</m:t>
+                      </m:r>
+                      <m:r>
+                        <w:rPr>
+                          <w:rFonts w:ascii="Cambria Math" w:hAnsi="Cambria Math"/>
+                          <w:lang w:val="en-US"/>
+                        </w:rPr>
+                        <m:t>∈</m:t>
+                      </m:r>
+                      <m:r>
+                        <w:rPr>
+                          <w:rFonts w:ascii="Cambria Math" w:hAnsi="Cambria Math"/>
+                          <w:lang w:val="en-US"/>
+                        </w:rPr>
+                        <m:t>H</m:t>
                       </m:r>
                     </m:sub>
                     <m:sup/>
@@ -4551,7 +5128,7 @@
                                   <w:rFonts w:ascii="Cambria Math" w:hAnsi="Cambria Math"/>
                                   <w:lang w:val="en-US"/>
                                 </w:rPr>
-                                <m:t>a</m:t>
+                                <m:t>f</m:t>
                               </m:r>
                             </m:e>
                             <m:sub>
@@ -4560,7 +5137,7 @@
                                   <w:rFonts w:ascii="Cambria Math" w:hAnsi="Cambria Math"/>
                                   <w:lang w:val="en-US"/>
                                 </w:rPr>
-                                <m:t>k</m:t>
+                                <m:t>h</m:t>
                               </m:r>
                             </m:sub>
                           </m:sSub>
@@ -4582,7 +5159,7 @@
                                   <w:rFonts w:ascii="Cambria Math" w:hAnsi="Cambria Math"/>
                                   <w:lang w:val="en-US"/>
                                 </w:rPr>
-                                <m:t>b</m:t>
+                                <m:t>g</m:t>
                               </m:r>
                             </m:e>
                             <m:sub>
@@ -4591,7 +5168,7 @@
                                   <w:rFonts w:ascii="Cambria Math" w:hAnsi="Cambria Math"/>
                                   <w:lang w:val="en-US"/>
                                 </w:rPr>
-                                <m:t>k</m:t>
+                                <m:t>h</m:t>
                               </m:r>
                             </m:sub>
                           </m:sSub>
@@ -4879,35 +5456,13 @@
             </w:rPr>
             <m:t xml:space="preserve">При </m:t>
           </m:r>
-          <m:sSub>
-            <m:sSubPr>
-              <m:ctrlPr>
-                <w:rPr>
-                  <w:rFonts w:ascii="Cambria Math" w:hAnsi="Cambria Math"/>
-                  <w:i/>
-                  <w:lang w:val="en-US"/>
-                </w:rPr>
-              </m:ctrlPr>
-            </m:sSubPr>
-            <m:e>
-              <m:r>
-                <w:rPr>
-                  <w:rFonts w:ascii="Cambria Math" w:hAnsi="Cambria Math"/>
-                  <w:lang w:val="en-US"/>
-                </w:rPr>
-                <m:t>S</m:t>
-              </m:r>
-            </m:e>
-            <m:sub>
-              <m:r>
-                <w:rPr>
-                  <w:rFonts w:ascii="Cambria Math" w:hAnsi="Cambria Math"/>
-                  <w:lang w:val="en-US"/>
-                </w:rPr>
-                <m:t>0</m:t>
-              </m:r>
-            </m:sub>
-          </m:sSub>
+          <m:r>
+            <w:rPr>
+              <w:rFonts w:ascii="Cambria Math" w:hAnsi="Cambria Math"/>
+              <w:lang w:val="en-US"/>
+            </w:rPr>
+            <m:t>S</m:t>
+          </m:r>
           <m:r>
             <w:rPr>
               <w:rFonts w:ascii="Cambria Math" w:hAnsi="Cambria Math"/>
@@ -4933,7 +5488,21 @@
                   <w:rFonts w:ascii="Cambria Math" w:hAnsi="Cambria Math"/>
                   <w:lang w:val="en-US"/>
                 </w:rPr>
-                <m:t>a,b</m:t>
+                <m:t>f</m:t>
+              </m:r>
+              <m:r>
+                <w:rPr>
+                  <w:rFonts w:ascii="Cambria Math" w:hAnsi="Cambria Math"/>
+                  <w:lang w:val="en-US"/>
+                </w:rPr>
+                <m:t>,</m:t>
+              </m:r>
+              <m:r>
+                <w:rPr>
+                  <w:rFonts w:ascii="Cambria Math" w:hAnsi="Cambria Math"/>
+                  <w:lang w:val="en-US"/>
+                </w:rPr>
+                <m:t>g</m:t>
               </m:r>
             </m:e>
           </m:d>
@@ -5047,7 +5616,7 @@
                       <w:rFonts w:ascii="Cambria Math" w:hAnsi="Cambria Math"/>
                       <w:lang w:val="en-US"/>
                     </w:rPr>
-                    <m:t>a</m:t>
+                    <m:t>f</m:t>
                   </m:r>
                 </m:sub>
                 <m:sup>
@@ -5056,7 +5625,7 @@
                       <w:rFonts w:ascii="Cambria Math" w:hAnsi="Cambria Math"/>
                       <w:lang w:val="en-US"/>
                     </w:rPr>
-                    <m:t>b</m:t>
+                    <m:t>g</m:t>
                   </m:r>
                 </m:sup>
                 <m:e>
@@ -6096,7 +6665,7 @@
                 <m:naryPr>
                   <m:chr m:val="∐"/>
                   <m:limLoc m:val="undOvr"/>
-                  <m:supHide m:val="on"/>
+                  <m:supHide m:val="1"/>
                   <m:ctrlPr>
                     <w:rPr>
                       <w:rFonts w:ascii="Cambria Math" w:hAnsi="Cambria Math"/>
@@ -6491,7 +7060,7 @@
                 <m:naryPr>
                   <m:chr m:val="∐"/>
                   <m:limLoc m:val="undOvr"/>
-                  <m:supHide m:val="on"/>
+                  <m:supHide m:val="1"/>
                   <m:ctrlPr>
                     <w:rPr>
                       <w:rFonts w:ascii="Cambria Math" w:hAnsi="Cambria Math"/>
@@ -7157,7 +7726,7 @@
                     <m:naryPr>
                       <m:chr m:val="∑"/>
                       <m:limLoc m:val="undOvr"/>
-                      <m:supHide m:val="on"/>
+                      <m:supHide m:val="1"/>
                       <m:ctrlPr>
                         <w:rPr>
                           <w:rFonts w:ascii="Cambria Math" w:hAnsi="Cambria Math"/>
@@ -8551,7 +9120,7 @@
                 <m:naryPr>
                   <m:chr m:val="⋃"/>
                   <m:limLoc m:val="undOvr"/>
-                  <m:supHide m:val="on"/>
+                  <m:supHide m:val="1"/>
                   <m:ctrlPr>
                     <w:rPr>
                       <w:rFonts w:ascii="Cambria Math" w:hAnsi="Cambria Math"/>
@@ -9078,7 +9647,7 @@
                 <m:naryPr>
                   <m:chr m:val="⋃"/>
                   <m:limLoc m:val="undOvr"/>
-                  <m:supHide m:val="on"/>
+                  <m:supHide m:val="1"/>
                   <m:ctrlPr>
                     <w:rPr>
                       <w:rFonts w:ascii="Cambria Math" w:hAnsi="Cambria Math"/>
@@ -10177,7 +10746,7 @@
                 <m:naryPr>
                   <m:chr m:val="∑"/>
                   <m:limLoc m:val="undOvr"/>
-                  <m:supHide m:val="on"/>
+                  <m:supHide m:val="1"/>
                   <m:ctrlPr>
                     <w:rPr>
                       <w:rFonts w:ascii="Cambria Math" w:hAnsi="Cambria Math"/>
@@ -11269,7 +11838,7 @@
                     <m:naryPr>
                       <m:chr m:val="∑"/>
                       <m:limLoc m:val="undOvr"/>
-                      <m:supHide m:val="on"/>
+                      <m:supHide m:val="1"/>
                       <m:ctrlPr>
                         <w:rPr>
                           <w:rFonts w:ascii="Cambria Math" w:hAnsi="Cambria Math"/>
@@ -14122,7 +14691,7 @@
                     <m:naryPr>
                       <m:chr m:val="∑"/>
                       <m:limLoc m:val="undOvr"/>
-                      <m:supHide m:val="on"/>
+                      <m:supHide m:val="1"/>
                       <m:ctrlPr>
                         <w:rPr>
                           <w:rFonts w:ascii="Cambria Math" w:hAnsi="Cambria Math"/>
@@ -15233,7 +15802,7 @@
                         <m:naryPr>
                           <m:chr m:val="∑"/>
                           <m:limLoc m:val="undOvr"/>
-                          <m:supHide m:val="on"/>
+                          <m:supHide m:val="1"/>
                           <m:ctrlPr>
                             <w:rPr>
                               <w:rFonts w:ascii="Cambria Math" w:hAnsi="Cambria Math"/>
@@ -16568,7 +17137,7 @@
                     <m:naryPr>
                       <m:chr m:val="∑"/>
                       <m:limLoc m:val="undOvr"/>
-                      <m:supHide m:val="on"/>
+                      <m:supHide m:val="1"/>
                       <m:ctrlPr>
                         <w:rPr>
                           <w:rFonts w:ascii="Cambria Math" w:hAnsi="Cambria Math"/>
@@ -17683,7 +18252,7 @@
                         <m:naryPr>
                           <m:chr m:val="∑"/>
                           <m:limLoc m:val="undOvr"/>
-                          <m:supHide m:val="on"/>
+                          <m:supHide m:val="1"/>
                           <m:ctrlPr>
                             <w:rPr>
                               <w:rFonts w:ascii="Cambria Math" w:hAnsi="Cambria Math"/>
@@ -21952,21 +22521,7 @@
               <w:rFonts w:ascii="Cambria Math" w:hAnsi="Cambria Math"/>
               <w:lang w:val="en-US"/>
             </w:rPr>
-            <m:t>)</m:t>
-          </m:r>
-          <m:r>
-            <w:rPr>
-              <w:rFonts w:ascii="Cambria Math" w:hAnsi="Cambria Math"/>
-              <w:lang w:val="en-US"/>
-            </w:rPr>
-            <m:t>I</m:t>
-          </m:r>
-          <m:r>
-            <w:rPr>
-              <w:rFonts w:ascii="Cambria Math" w:hAnsi="Cambria Math"/>
-              <w:lang w:val="en-US"/>
-            </w:rPr>
-            <m:t>,</m:t>
+            <m:t>)I,</m:t>
           </m:r>
         </m:oMath>
       </m:oMathPara>
@@ -22008,14 +22563,7 @@
               <w:rFonts w:ascii="Cambria Math" w:hAnsi="Cambria Math"/>
               <w:lang w:val="en-US"/>
             </w:rPr>
-            <m:t>=</m:t>
-          </m:r>
-          <m:r>
-            <w:rPr>
-              <w:rFonts w:ascii="Cambria Math" w:hAnsi="Cambria Math"/>
-              <w:lang w:val="en-US"/>
-            </w:rPr>
-            <m:t>col</m:t>
+            <m:t>=col</m:t>
           </m:r>
           <m:d>
             <m:dPr>
@@ -22688,14 +23236,7 @@
               <w:rFonts w:ascii="Cambria Math" w:hAnsi="Cambria Math"/>
               <w:lang w:val="en-US"/>
             </w:rPr>
-            <m:t>=</m:t>
-          </m:r>
-          <m:r>
-            <w:rPr>
-              <w:rFonts w:ascii="Cambria Math" w:hAnsi="Cambria Math"/>
-              <w:lang w:val="en-US"/>
-            </w:rPr>
-            <m:t>col</m:t>
+            <m:t>=col</m:t>
           </m:r>
           <m:d>
             <m:dPr>
@@ -23268,14 +23809,7 @@
               <w:rFonts w:ascii="Cambria Math" w:hAnsi="Cambria Math"/>
               <w:lang w:val="en-US"/>
             </w:rPr>
-            <m:t>)</m:t>
-          </m:r>
-          <m:r>
-            <w:rPr>
-              <w:rFonts w:ascii="Cambria Math" w:hAnsi="Cambria Math"/>
-              <w:lang w:val="en-US"/>
-            </w:rPr>
-            <m:t>I</m:t>
+            <m:t>)I</m:t>
           </m:r>
           <m:r>
             <w:rPr>
@@ -23428,21 +23962,7 @@
               <w:rFonts w:ascii="Cambria Math" w:hAnsi="Cambria Math"/>
               <w:lang w:val="en-US"/>
             </w:rPr>
-            <m:t xml:space="preserve"> </m:t>
-          </m:r>
-          <m:r>
-            <w:rPr>
-              <w:rFonts w:ascii="Cambria Math" w:hAnsi="Cambria Math"/>
-              <w:lang w:val="en-US"/>
-            </w:rPr>
-            <m:t>q</m:t>
-          </m:r>
-          <m:r>
-            <w:rPr>
-              <w:rFonts w:ascii="Cambria Math" w:hAnsi="Cambria Math"/>
-              <w:lang w:val="en-US"/>
-            </w:rPr>
-            <m:t>=1</m:t>
+            <m:t xml:space="preserve"> q=1</m:t>
           </m:r>
           <m:r>
             <w:rPr>
@@ -23598,21 +24118,7 @@
               <w:rFonts w:ascii="Cambria Math" w:hAnsi="Cambria Math"/>
               <w:lang w:val="en-US"/>
             </w:rPr>
-            <m:t xml:space="preserve"> </m:t>
-          </m:r>
-          <m:r>
-            <w:rPr>
-              <w:rFonts w:ascii="Cambria Math" w:hAnsi="Cambria Math"/>
-              <w:lang w:val="en-US"/>
-            </w:rPr>
-            <m:t>q</m:t>
-          </m:r>
-          <m:r>
-            <w:rPr>
-              <w:rFonts w:ascii="Cambria Math" w:hAnsi="Cambria Math"/>
-              <w:lang w:val="en-US"/>
-            </w:rPr>
-            <m:t>=2.</m:t>
+            <m:t xml:space="preserve"> q=2.</m:t>
           </m:r>
         </m:oMath>
       </m:oMathPara>
@@ -23784,23 +24290,7 @@
               <w:u w:val="single"/>
               <w:lang w:val="en-US"/>
             </w:rPr>
-            <m:t xml:space="preserve"> </m:t>
-          </m:r>
-          <m:r>
-            <w:rPr>
-              <w:rFonts w:ascii="Cambria Math" w:hAnsi="Cambria Math"/>
-              <w:u w:val="single"/>
-              <w:lang w:val="en-US"/>
-            </w:rPr>
-            <m:t>q</m:t>
-          </m:r>
-          <m:r>
-            <w:rPr>
-              <w:rFonts w:ascii="Cambria Math" w:hAnsi="Cambria Math"/>
-              <w:u w:val="single"/>
-              <w:lang w:val="en-US"/>
-            </w:rPr>
-            <m:t>=3-</m:t>
+            <m:t xml:space="preserve"> q=3-</m:t>
           </m:r>
           <m:r>
             <w:rPr>
@@ -24091,14 +24581,7 @@
               <w:rFonts w:ascii="Cambria Math" w:hAnsi="Cambria Math"/>
               <w:lang w:val="en-US"/>
             </w:rPr>
-            <m:t>+</m:t>
-          </m:r>
-          <m:r>
-            <w:rPr>
-              <w:rFonts w:ascii="Cambria Math" w:hAnsi="Cambria Math"/>
-              <w:lang w:val="en-US"/>
-            </w:rPr>
-            <m:t>v</m:t>
+            <m:t>+v</m:t>
           </m:r>
           <m:d>
             <m:dPr>
@@ -25120,21 +25603,7 @@
               <w:rFonts w:ascii="Cambria Math" w:hAnsi="Cambria Math"/>
               <w:lang w:val="en-US"/>
             </w:rPr>
-            <m:t>)</m:t>
-          </m:r>
-          <m:r>
-            <w:rPr>
-              <w:rFonts w:ascii="Cambria Math" w:hAnsi="Cambria Math"/>
-              <w:lang w:val="en-US"/>
-            </w:rPr>
-            <m:t>I</m:t>
-          </m:r>
-          <m:r>
-            <w:rPr>
-              <w:rFonts w:ascii="Cambria Math" w:hAnsi="Cambria Math"/>
-              <w:lang w:val="en-US"/>
-            </w:rPr>
-            <m:t>,</m:t>
+            <m:t>)I,</m:t>
           </m:r>
         </m:oMath>
       </m:oMathPara>
@@ -28171,21 +28640,7 @@
               <w:rFonts w:ascii="Cambria Math" w:hAnsi="Cambria Math"/>
               <w:lang w:val="en-US"/>
             </w:rPr>
-            <m:t>)</m:t>
-          </m:r>
-          <m:r>
-            <w:rPr>
-              <w:rFonts w:ascii="Cambria Math" w:hAnsi="Cambria Math"/>
-              <w:lang w:val="en-US"/>
-            </w:rPr>
-            <m:t>I</m:t>
-          </m:r>
-          <m:r>
-            <w:rPr>
-              <w:rFonts w:ascii="Cambria Math" w:hAnsi="Cambria Math"/>
-              <w:lang w:val="en-US"/>
-            </w:rPr>
-            <m:t>,</m:t>
+            <m:t>)I,</m:t>
           </m:r>
         </m:oMath>
       </m:oMathPara>
@@ -28646,7 +29101,7 @@
                     <m:naryPr>
                       <m:chr m:val="∑"/>
                       <m:limLoc m:val="undOvr"/>
-                      <m:supHide m:val="on"/>
+                      <m:supHide m:val="1"/>
                       <m:ctrlPr>
                         <w:rPr>
                           <w:rFonts w:ascii="Cambria Math" w:hAnsi="Cambria Math"/>
@@ -29096,7 +29551,7 @@
                     <m:naryPr>
                       <m:chr m:val="∑"/>
                       <m:limLoc m:val="undOvr"/>
-                      <m:supHide m:val="on"/>
+                      <m:supHide m:val="1"/>
                       <m:ctrlPr>
                         <w:rPr>
                           <w:rFonts w:ascii="Cambria Math" w:hAnsi="Cambria Math"/>
@@ -30635,21 +31090,7 @@
               <w:rFonts w:ascii="Cambria Math" w:hAnsi="Cambria Math"/>
               <w:lang w:val="en-US"/>
             </w:rPr>
-            <m:t>)</m:t>
-          </m:r>
-          <m:r>
-            <w:rPr>
-              <w:rFonts w:ascii="Cambria Math" w:hAnsi="Cambria Math"/>
-              <w:lang w:val="en-US"/>
-            </w:rPr>
-            <m:t>I</m:t>
-          </m:r>
-          <m:r>
-            <w:rPr>
-              <w:rFonts w:ascii="Cambria Math" w:hAnsi="Cambria Math"/>
-              <w:lang w:val="en-US"/>
-            </w:rPr>
-            <m:t xml:space="preserve">,  </m:t>
+            <m:t xml:space="preserve">)I,  </m:t>
           </m:r>
           <m:sSub>
             <m:sSubPr>
@@ -31007,21 +31448,7 @@
               <w:rFonts w:ascii="Cambria Math" w:hAnsi="Cambria Math"/>
               <w:lang w:val="en-US"/>
             </w:rPr>
-            <m:t>)</m:t>
-          </m:r>
-          <m:r>
-            <w:rPr>
-              <w:rFonts w:ascii="Cambria Math" w:hAnsi="Cambria Math"/>
-              <w:lang w:val="en-US"/>
-            </w:rPr>
-            <m:t>I</m:t>
-          </m:r>
-          <m:r>
-            <w:rPr>
-              <w:rFonts w:ascii="Cambria Math" w:hAnsi="Cambria Math"/>
-              <w:lang w:val="en-US"/>
-            </w:rPr>
-            <m:t>.</m:t>
+            <m:t>)I.</m:t>
           </m:r>
         </m:oMath>
       </m:oMathPara>
@@ -31488,7 +31915,7 @@
                     <m:naryPr>
                       <m:chr m:val="∑"/>
                       <m:limLoc m:val="undOvr"/>
-                      <m:supHide m:val="on"/>
+                      <m:supHide m:val="1"/>
                       <m:ctrlPr>
                         <w:rPr>
                           <w:rFonts w:ascii="Cambria Math" w:hAnsi="Cambria Math"/>
@@ -31923,7 +32350,7 @@
                     <m:naryPr>
                       <m:chr m:val="∑"/>
                       <m:limLoc m:val="undOvr"/>
-                      <m:supHide m:val="on"/>
+                      <m:supHide m:val="1"/>
                       <m:ctrlPr>
                         <w:rPr>
                           <w:rFonts w:ascii="Cambria Math" w:hAnsi="Cambria Math"/>
@@ -33005,7 +33432,7 @@
                     <m:naryPr>
                       <m:chr m:val="∑"/>
                       <m:limLoc m:val="undOvr"/>
-                      <m:supHide m:val="on"/>
+                      <m:supHide m:val="1"/>
                       <m:ctrlPr>
                         <w:rPr>
                           <w:rFonts w:ascii="Cambria Math" w:hAnsi="Cambria Math"/>
@@ -33440,7 +33867,7 @@
                     <m:naryPr>
                       <m:chr m:val="∑"/>
                       <m:limLoc m:val="undOvr"/>
-                      <m:supHide m:val="on"/>
+                      <m:supHide m:val="1"/>
                       <m:ctrlPr>
                         <w:rPr>
                           <w:rFonts w:ascii="Cambria Math" w:hAnsi="Cambria Math"/>
@@ -34061,21 +34488,7 @@
               <w:rFonts w:ascii="Cambria Math" w:hAnsi="Cambria Math"/>
               <w:lang w:val="en-US"/>
             </w:rPr>
-            <m:t>)</m:t>
-          </m:r>
-          <m:r>
-            <w:rPr>
-              <w:rFonts w:ascii="Cambria Math" w:hAnsi="Cambria Math"/>
-              <w:lang w:val="en-US"/>
-            </w:rPr>
-            <m:t>I</m:t>
-          </m:r>
-          <m:r>
-            <w:rPr>
-              <w:rFonts w:ascii="Cambria Math" w:hAnsi="Cambria Math"/>
-              <w:lang w:val="en-US"/>
-            </w:rPr>
-            <m:t>.</m:t>
+            <m:t>)I.</m:t>
           </m:r>
         </m:oMath>
       </m:oMathPara>
@@ -34539,7 +34952,7 @@
 </file>
 
 <file path=word/styles.xml><?xml version="1.0" encoding="utf-8"?>
-<w:styles xmlns:r="http://schemas.openxmlformats.org/officeDocument/2006/relationships" xmlns:w="http://schemas.openxmlformats.org/wordprocessingml/2006/main">
+<w:styles xmlns:mc="http://schemas.openxmlformats.org/markup-compatibility/2006" xmlns:r="http://schemas.openxmlformats.org/officeDocument/2006/relationships" xmlns:w="http://schemas.openxmlformats.org/wordprocessingml/2006/main" xmlns:w14="http://schemas.microsoft.com/office/word/2010/wordml" xmlns:w15="http://schemas.microsoft.com/office/word/2012/wordml" xmlns:w16cex="http://schemas.microsoft.com/office/word/2018/wordml/cex" xmlns:w16cid="http://schemas.microsoft.com/office/word/2016/wordml/cid" xmlns:w16="http://schemas.microsoft.com/office/word/2018/wordml" xmlns:w16sdtdh="http://schemas.microsoft.com/office/word/2020/wordml/sdtdatahash" xmlns:w16se="http://schemas.microsoft.com/office/word/2015/wordml/symex" mc:Ignorable="w14 w15 w16se w16cid w16 w16cex w16sdtdh">
   <w:docDefaults>
     <w:rPrDefault>
       <w:rPr>
@@ -34555,162 +34968,400 @@
       </w:pPr>
     </w:pPrDefault>
   </w:docDefaults>
-  <w:latentStyles w:defLockedState="0" w:defUIPriority="99" w:defSemiHidden="1" w:defUnhideWhenUsed="1" w:defQFormat="0" w:count="267">
-    <w:lsdException w:name="Normal" w:semiHidden="0" w:uiPriority="0" w:unhideWhenUsed="0" w:qFormat="1"/>
-    <w:lsdException w:name="heading 1" w:semiHidden="0" w:uiPriority="9" w:unhideWhenUsed="0" w:qFormat="1"/>
-    <w:lsdException w:name="heading 2" w:uiPriority="9" w:qFormat="1"/>
-    <w:lsdException w:name="heading 3" w:uiPriority="9" w:qFormat="1"/>
-    <w:lsdException w:name="heading 4" w:uiPriority="9" w:qFormat="1"/>
-    <w:lsdException w:name="heading 5" w:uiPriority="9" w:qFormat="1"/>
-    <w:lsdException w:name="heading 6" w:uiPriority="9" w:qFormat="1"/>
-    <w:lsdException w:name="heading 7" w:uiPriority="9" w:qFormat="1"/>
-    <w:lsdException w:name="heading 8" w:uiPriority="9" w:qFormat="1"/>
-    <w:lsdException w:name="heading 9" w:uiPriority="9" w:qFormat="1"/>
-    <w:lsdException w:name="toc 1" w:uiPriority="39"/>
-    <w:lsdException w:name="toc 2" w:uiPriority="39"/>
-    <w:lsdException w:name="toc 3" w:uiPriority="39"/>
-    <w:lsdException w:name="toc 4" w:uiPriority="39"/>
-    <w:lsdException w:name="toc 5" w:uiPriority="39"/>
-    <w:lsdException w:name="toc 6" w:uiPriority="39"/>
-    <w:lsdException w:name="toc 7" w:uiPriority="39"/>
-    <w:lsdException w:name="toc 8" w:uiPriority="39"/>
-    <w:lsdException w:name="toc 9" w:uiPriority="39"/>
-    <w:lsdException w:name="caption" w:uiPriority="35" w:qFormat="1"/>
-    <w:lsdException w:name="Title" w:semiHidden="0" w:uiPriority="10" w:unhideWhenUsed="0" w:qFormat="1"/>
-    <w:lsdException w:name="Default Paragraph Font" w:uiPriority="1"/>
-    <w:lsdException w:name="Subtitle" w:semiHidden="0" w:uiPriority="11" w:unhideWhenUsed="0" w:qFormat="1"/>
-    <w:lsdException w:name="Strong" w:semiHidden="0" w:uiPriority="22" w:unhideWhenUsed="0" w:qFormat="1"/>
-    <w:lsdException w:name="Emphasis" w:semiHidden="0" w:uiPriority="20" w:unhideWhenUsed="0" w:qFormat="1"/>
-    <w:lsdException w:name="Table Grid" w:semiHidden="0" w:uiPriority="59" w:unhideWhenUsed="0"/>
-    <w:lsdException w:name="Placeholder Text" w:unhideWhenUsed="0"/>
-    <w:lsdException w:name="No Spacing" w:semiHidden="0" w:uiPriority="1" w:unhideWhenUsed="0" w:qFormat="1"/>
-    <w:lsdException w:name="Light Shading" w:semiHidden="0" w:uiPriority="60" w:unhideWhenUsed="0"/>
-    <w:lsdException w:name="Light List" w:semiHidden="0" w:uiPriority="61" w:unhideWhenUsed="0"/>
-    <w:lsdException w:name="Light Grid" w:semiHidden="0" w:uiPriority="62" w:unhideWhenUsed="0"/>
-    <w:lsdException w:name="Medium Shading 1" w:semiHidden="0" w:uiPriority="63" w:unhideWhenUsed="0"/>
-    <w:lsdException w:name="Medium Shading 2" w:semiHidden="0" w:uiPriority="64" w:unhideWhenUsed="0"/>
-    <w:lsdException w:name="Medium List 1" w:semiHidden="0" w:uiPriority="65" w:unhideWhenUsed="0"/>
-    <w:lsdException w:name="Medium List 2" w:semiHidden="0" w:uiPriority="66" w:unhideWhenUsed="0"/>
-    <w:lsdException w:name="Medium Grid 1" w:semiHidden="0" w:uiPriority="67" w:unhideWhenUsed="0"/>
-    <w:lsdException w:name="Medium Grid 2" w:semiHidden="0" w:uiPriority="68" w:unhideWhenUsed="0"/>
-    <w:lsdException w:name="Medium Grid 3" w:semiHidden="0" w:uiPriority="69" w:unhideWhenUsed="0"/>
-    <w:lsdException w:name="Dark List" w:semiHidden="0" w:uiPriority="70" w:unhideWhenUsed="0"/>
-    <w:lsdException w:name="Colorful Shading" w:semiHidden="0" w:uiPriority="71" w:unhideWhenUsed="0"/>
-    <w:lsdException w:name="Colorful List" w:semiHidden="0" w:uiPriority="72" w:unhideWhenUsed="0"/>
-    <w:lsdException w:name="Colorful Grid" w:semiHidden="0" w:uiPriority="73" w:unhideWhenUsed="0"/>
-    <w:lsdException w:name="Light Shading Accent 1" w:semiHidden="0" w:uiPriority="60" w:unhideWhenUsed="0"/>
-    <w:lsdException w:name="Light List Accent 1" w:semiHidden="0" w:uiPriority="61" w:unhideWhenUsed="0"/>
-    <w:lsdException w:name="Light Grid Accent 1" w:semiHidden="0" w:uiPriority="62" w:unhideWhenUsed="0"/>
-    <w:lsdException w:name="Medium Shading 1 Accent 1" w:semiHidden="0" w:uiPriority="63" w:unhideWhenUsed="0"/>
-    <w:lsdException w:name="Medium Shading 2 Accent 1" w:semiHidden="0" w:uiPriority="64" w:unhideWhenUsed="0"/>
-    <w:lsdException w:name="Medium List 1 Accent 1" w:semiHidden="0" w:uiPriority="65" w:unhideWhenUsed="0"/>
-    <w:lsdException w:name="Revision" w:unhideWhenUsed="0"/>
-    <w:lsdException w:name="List Paragraph" w:semiHidden="0" w:uiPriority="34" w:unhideWhenUsed="0" w:qFormat="1"/>
-    <w:lsdException w:name="Quote" w:semiHidden="0" w:uiPriority="29" w:unhideWhenUsed="0" w:qFormat="1"/>
-    <w:lsdException w:name="Intense Quote" w:semiHidden="0" w:uiPriority="30" w:unhideWhenUsed="0" w:qFormat="1"/>
-    <w:lsdException w:name="Medium List 2 Accent 1" w:semiHidden="0" w:uiPriority="66" w:unhideWhenUsed="0"/>
-    <w:lsdException w:name="Medium Grid 1 Accent 1" w:semiHidden="0" w:uiPriority="67" w:unhideWhenUsed="0"/>
-    <w:lsdException w:name="Medium Grid 2 Accent 1" w:semiHidden="0" w:uiPriority="68" w:unhideWhenUsed="0"/>
-    <w:lsdException w:name="Medium Grid 3 Accent 1" w:semiHidden="0" w:uiPriority="69" w:unhideWhenUsed="0"/>
-    <w:lsdException w:name="Dark List Accent 1" w:semiHidden="0" w:uiPriority="70" w:unhideWhenUsed="0"/>
-    <w:lsdException w:name="Colorful Shading Accent 1" w:semiHidden="0" w:uiPriority="71" w:unhideWhenUsed="0"/>
-    <w:lsdException w:name="Colorful List Accent 1" w:semiHidden="0" w:uiPriority="72" w:unhideWhenUsed="0"/>
-    <w:lsdException w:name="Colorful Grid Accent 1" w:semiHidden="0" w:uiPriority="73" w:unhideWhenUsed="0"/>
-    <w:lsdException w:name="Light Shading Accent 2" w:semiHidden="0" w:uiPriority="60" w:unhideWhenUsed="0"/>
-    <w:lsdException w:name="Light List Accent 2" w:semiHidden="0" w:uiPriority="61" w:unhideWhenUsed="0"/>
-    <w:lsdException w:name="Light Grid Accent 2" w:semiHidden="0" w:uiPriority="62" w:unhideWhenUsed="0"/>
-    <w:lsdException w:name="Medium Shading 1 Accent 2" w:semiHidden="0" w:uiPriority="63" w:unhideWhenUsed="0"/>
-    <w:lsdException w:name="Medium Shading 2 Accent 2" w:semiHidden="0" w:uiPriority="64" w:unhideWhenUsed="0"/>
-    <w:lsdException w:name="Medium List 1 Accent 2" w:semiHidden="0" w:uiPriority="65" w:unhideWhenUsed="0"/>
-    <w:lsdException w:name="Medium List 2 Accent 2" w:semiHidden="0" w:uiPriority="66" w:unhideWhenUsed="0"/>
-    <w:lsdException w:name="Medium Grid 1 Accent 2" w:semiHidden="0" w:uiPriority="67" w:unhideWhenUsed="0"/>
-    <w:lsdException w:name="Medium Grid 2 Accent 2" w:semiHidden="0" w:uiPriority="68" w:unhideWhenUsed="0"/>
-    <w:lsdException w:name="Medium Grid 3 Accent 2" w:semiHidden="0" w:uiPriority="69" w:unhideWhenUsed="0"/>
-    <w:lsdException w:name="Dark List Accent 2" w:semiHidden="0" w:uiPriority="70" w:unhideWhenUsed="0"/>
-    <w:lsdException w:name="Colorful Shading Accent 2" w:semiHidden="0" w:uiPriority="71" w:unhideWhenUsed="0"/>
-    <w:lsdException w:name="Colorful List Accent 2" w:semiHidden="0" w:uiPriority="72" w:unhideWhenUsed="0"/>
-    <w:lsdException w:name="Colorful Grid Accent 2" w:semiHidden="0" w:uiPriority="73" w:unhideWhenUsed="0"/>
-    <w:lsdException w:name="Light Shading Accent 3" w:semiHidden="0" w:uiPriority="60" w:unhideWhenUsed="0"/>
-    <w:lsdException w:name="Light List Accent 3" w:semiHidden="0" w:uiPriority="61" w:unhideWhenUsed="0"/>
-    <w:lsdException w:name="Light Grid Accent 3" w:semiHidden="0" w:uiPriority="62" w:unhideWhenUsed="0"/>
-    <w:lsdException w:name="Medium Shading 1 Accent 3" w:semiHidden="0" w:uiPriority="63" w:unhideWhenUsed="0"/>
-    <w:lsdException w:name="Medium Shading 2 Accent 3" w:semiHidden="0" w:uiPriority="64" w:unhideWhenUsed="0"/>
-    <w:lsdException w:name="Medium List 1 Accent 3" w:semiHidden="0" w:uiPriority="65" w:unhideWhenUsed="0"/>
-    <w:lsdException w:name="Medium List 2 Accent 3" w:semiHidden="0" w:uiPriority="66" w:unhideWhenUsed="0"/>
-    <w:lsdException w:name="Medium Grid 1 Accent 3" w:semiHidden="0" w:uiPriority="67" w:unhideWhenUsed="0"/>
-    <w:lsdException w:name="Medium Grid 2 Accent 3" w:semiHidden="0" w:uiPriority="68" w:unhideWhenUsed="0"/>
-    <w:lsdException w:name="Medium Grid 3 Accent 3" w:semiHidden="0" w:uiPriority="69" w:unhideWhenUsed="0"/>
-    <w:lsdException w:name="Dark List Accent 3" w:semiHidden="0" w:uiPriority="70" w:unhideWhenUsed="0"/>
-    <w:lsdException w:name="Colorful Shading Accent 3" w:semiHidden="0" w:uiPriority="71" w:unhideWhenUsed="0"/>
-    <w:lsdException w:name="Colorful List Accent 3" w:semiHidden="0" w:uiPriority="72" w:unhideWhenUsed="0"/>
-    <w:lsdException w:name="Colorful Grid Accent 3" w:semiHidden="0" w:uiPriority="73" w:unhideWhenUsed="0"/>
-    <w:lsdException w:name="Light Shading Accent 4" w:semiHidden="0" w:uiPriority="60" w:unhideWhenUsed="0"/>
-    <w:lsdException w:name="Light List Accent 4" w:semiHidden="0" w:uiPriority="61" w:unhideWhenUsed="0"/>
-    <w:lsdException w:name="Light Grid Accent 4" w:semiHidden="0" w:uiPriority="62" w:unhideWhenUsed="0"/>
-    <w:lsdException w:name="Medium Shading 1 Accent 4" w:semiHidden="0" w:uiPriority="63" w:unhideWhenUsed="0"/>
-    <w:lsdException w:name="Medium Shading 2 Accent 4" w:semiHidden="0" w:uiPriority="64" w:unhideWhenUsed="0"/>
-    <w:lsdException w:name="Medium List 1 Accent 4" w:semiHidden="0" w:uiPriority="65" w:unhideWhenUsed="0"/>
-    <w:lsdException w:name="Medium List 2 Accent 4" w:semiHidden="0" w:uiPriority="66" w:unhideWhenUsed="0"/>
-    <w:lsdException w:name="Medium Grid 1 Accent 4" w:semiHidden="0" w:uiPriority="67" w:unhideWhenUsed="0"/>
-    <w:lsdException w:name="Medium Grid 2 Accent 4" w:semiHidden="0" w:uiPriority="68" w:unhideWhenUsed="0"/>
-    <w:lsdException w:name="Medium Grid 3 Accent 4" w:semiHidden="0" w:uiPriority="69" w:unhideWhenUsed="0"/>
-    <w:lsdException w:name="Dark List Accent 4" w:semiHidden="0" w:uiPriority="70" w:unhideWhenUsed="0"/>
-    <w:lsdException w:name="Colorful Shading Accent 4" w:semiHidden="0" w:uiPriority="71" w:unhideWhenUsed="0"/>
-    <w:lsdException w:name="Colorful List Accent 4" w:semiHidden="0" w:uiPriority="72" w:unhideWhenUsed="0"/>
-    <w:lsdException w:name="Colorful Grid Accent 4" w:semiHidden="0" w:uiPriority="73" w:unhideWhenUsed="0"/>
-    <w:lsdException w:name="Light Shading Accent 5" w:semiHidden="0" w:uiPriority="60" w:unhideWhenUsed="0"/>
-    <w:lsdException w:name="Light List Accent 5" w:semiHidden="0" w:uiPriority="61" w:unhideWhenUsed="0"/>
-    <w:lsdException w:name="Light Grid Accent 5" w:semiHidden="0" w:uiPriority="62" w:unhideWhenUsed="0"/>
-    <w:lsdException w:name="Medium Shading 1 Accent 5" w:semiHidden="0" w:uiPriority="63" w:unhideWhenUsed="0"/>
-    <w:lsdException w:name="Medium Shading 2 Accent 5" w:semiHidden="0" w:uiPriority="64" w:unhideWhenUsed="0"/>
-    <w:lsdException w:name="Medium List 1 Accent 5" w:semiHidden="0" w:uiPriority="65" w:unhideWhenUsed="0"/>
-    <w:lsdException w:name="Medium List 2 Accent 5" w:semiHidden="0" w:uiPriority="66" w:unhideWhenUsed="0"/>
-    <w:lsdException w:name="Medium Grid 1 Accent 5" w:semiHidden="0" w:uiPriority="67" w:unhideWhenUsed="0"/>
-    <w:lsdException w:name="Medium Grid 2 Accent 5" w:semiHidden="0" w:uiPriority="68" w:unhideWhenUsed="0"/>
-    <w:lsdException w:name="Medium Grid 3 Accent 5" w:semiHidden="0" w:uiPriority="69" w:unhideWhenUsed="0"/>
-    <w:lsdException w:name="Dark List Accent 5" w:semiHidden="0" w:uiPriority="70" w:unhideWhenUsed="0"/>
-    <w:lsdException w:name="Colorful Shading Accent 5" w:semiHidden="0" w:uiPriority="71" w:unhideWhenUsed="0"/>
-    <w:lsdException w:name="Colorful List Accent 5" w:semiHidden="0" w:uiPriority="72" w:unhideWhenUsed="0"/>
-    <w:lsdException w:name="Colorful Grid Accent 5" w:semiHidden="0" w:uiPriority="73" w:unhideWhenUsed="0"/>
-    <w:lsdException w:name="Light Shading Accent 6" w:semiHidden="0" w:uiPriority="60" w:unhideWhenUsed="0"/>
-    <w:lsdException w:name="Light List Accent 6" w:semiHidden="0" w:uiPriority="61" w:unhideWhenUsed="0"/>
-    <w:lsdException w:name="Light Grid Accent 6" w:semiHidden="0" w:uiPriority="62" w:unhideWhenUsed="0"/>
-    <w:lsdException w:name="Medium Shading 1 Accent 6" w:semiHidden="0" w:uiPriority="63" w:unhideWhenUsed="0"/>
-    <w:lsdException w:name="Medium Shading 2 Accent 6" w:semiHidden="0" w:uiPriority="64" w:unhideWhenUsed="0"/>
-    <w:lsdException w:name="Medium List 1 Accent 6" w:semiHidden="0" w:uiPriority="65" w:unhideWhenUsed="0"/>
-    <w:lsdException w:name="Medium List 2 Accent 6" w:semiHidden="0" w:uiPriority="66" w:unhideWhenUsed="0"/>
-    <w:lsdException w:name="Medium Grid 1 Accent 6" w:semiHidden="0" w:uiPriority="67" w:unhideWhenUsed="0"/>
-    <w:lsdException w:name="Medium Grid 2 Accent 6" w:semiHidden="0" w:uiPriority="68" w:unhideWhenUsed="0"/>
-    <w:lsdException w:name="Medium Grid 3 Accent 6" w:semiHidden="0" w:uiPriority="69" w:unhideWhenUsed="0"/>
-    <w:lsdException w:name="Dark List Accent 6" w:semiHidden="0" w:uiPriority="70" w:unhideWhenUsed="0"/>
-    <w:lsdException w:name="Colorful Shading Accent 6" w:semiHidden="0" w:uiPriority="71" w:unhideWhenUsed="0"/>
-    <w:lsdException w:name="Colorful List Accent 6" w:semiHidden="0" w:uiPriority="72" w:unhideWhenUsed="0"/>
-    <w:lsdException w:name="Colorful Grid Accent 6" w:semiHidden="0" w:uiPriority="73" w:unhideWhenUsed="0"/>
-    <w:lsdException w:name="Subtle Emphasis" w:semiHidden="0" w:uiPriority="19" w:unhideWhenUsed="0" w:qFormat="1"/>
-    <w:lsdException w:name="Intense Emphasis" w:semiHidden="0" w:uiPriority="21" w:unhideWhenUsed="0" w:qFormat="1"/>
-    <w:lsdException w:name="Subtle Reference" w:semiHidden="0" w:uiPriority="31" w:unhideWhenUsed="0" w:qFormat="1"/>
-    <w:lsdException w:name="Intense Reference" w:semiHidden="0" w:uiPriority="32" w:unhideWhenUsed="0" w:qFormat="1"/>
-    <w:lsdException w:name="Book Title" w:semiHidden="0" w:uiPriority="33" w:unhideWhenUsed="0" w:qFormat="1"/>
-    <w:lsdException w:name="Bibliography" w:uiPriority="37"/>
-    <w:lsdException w:name="TOC Heading" w:uiPriority="39" w:qFormat="1"/>
+  <w:latentStyles w:defLockedState="0" w:defUIPriority="99" w:defSemiHidden="0" w:defUnhideWhenUsed="0" w:defQFormat="0" w:count="376">
+    <w:lsdException w:name="Normal" w:uiPriority="0" w:qFormat="1"/>
+    <w:lsdException w:name="heading 1" w:uiPriority="9" w:qFormat="1"/>
+    <w:lsdException w:name="heading 2" w:semiHidden="1" w:uiPriority="9" w:unhideWhenUsed="1" w:qFormat="1"/>
+    <w:lsdException w:name="heading 3" w:semiHidden="1" w:uiPriority="9" w:unhideWhenUsed="1" w:qFormat="1"/>
+    <w:lsdException w:name="heading 4" w:semiHidden="1" w:uiPriority="9" w:unhideWhenUsed="1" w:qFormat="1"/>
+    <w:lsdException w:name="heading 5" w:semiHidden="1" w:uiPriority="9" w:unhideWhenUsed="1" w:qFormat="1"/>
+    <w:lsdException w:name="heading 6" w:semiHidden="1" w:uiPriority="9" w:unhideWhenUsed="1" w:qFormat="1"/>
+    <w:lsdException w:name="heading 7" w:semiHidden="1" w:uiPriority="9" w:unhideWhenUsed="1" w:qFormat="1"/>
+    <w:lsdException w:name="heading 8" w:semiHidden="1" w:uiPriority="9" w:unhideWhenUsed="1" w:qFormat="1"/>
+    <w:lsdException w:name="heading 9" w:semiHidden="1" w:uiPriority="9" w:unhideWhenUsed="1" w:qFormat="1"/>
+    <w:lsdException w:name="index 1" w:semiHidden="1" w:unhideWhenUsed="1"/>
+    <w:lsdException w:name="index 2" w:semiHidden="1" w:unhideWhenUsed="1"/>
+    <w:lsdException w:name="index 3" w:semiHidden="1" w:unhideWhenUsed="1"/>
+    <w:lsdException w:name="index 4" w:semiHidden="1" w:unhideWhenUsed="1"/>
+    <w:lsdException w:name="index 5" w:semiHidden="1" w:unhideWhenUsed="1"/>
+    <w:lsdException w:name="index 6" w:semiHidden="1" w:unhideWhenUsed="1"/>
+    <w:lsdException w:name="index 7" w:semiHidden="1" w:unhideWhenUsed="1"/>
+    <w:lsdException w:name="index 8" w:semiHidden="1" w:unhideWhenUsed="1"/>
+    <w:lsdException w:name="index 9" w:semiHidden="1" w:unhideWhenUsed="1"/>
+    <w:lsdException w:name="toc 1" w:semiHidden="1" w:uiPriority="39" w:unhideWhenUsed="1"/>
+    <w:lsdException w:name="toc 2" w:semiHidden="1" w:uiPriority="39" w:unhideWhenUsed="1"/>
+    <w:lsdException w:name="toc 3" w:semiHidden="1" w:uiPriority="39" w:unhideWhenUsed="1"/>
+    <w:lsdException w:name="toc 4" w:semiHidden="1" w:uiPriority="39" w:unhideWhenUsed="1"/>
+    <w:lsdException w:name="toc 5" w:semiHidden="1" w:uiPriority="39" w:unhideWhenUsed="1"/>
+    <w:lsdException w:name="toc 6" w:semiHidden="1" w:uiPriority="39" w:unhideWhenUsed="1"/>
+    <w:lsdException w:name="toc 7" w:semiHidden="1" w:uiPriority="39" w:unhideWhenUsed="1"/>
+    <w:lsdException w:name="toc 8" w:semiHidden="1" w:uiPriority="39" w:unhideWhenUsed="1"/>
+    <w:lsdException w:name="toc 9" w:semiHidden="1" w:uiPriority="39" w:unhideWhenUsed="1"/>
+    <w:lsdException w:name="Normal Indent" w:semiHidden="1" w:unhideWhenUsed="1"/>
+    <w:lsdException w:name="footnote text" w:semiHidden="1" w:unhideWhenUsed="1"/>
+    <w:lsdException w:name="annotation text" w:semiHidden="1" w:unhideWhenUsed="1"/>
+    <w:lsdException w:name="header" w:semiHidden="1" w:unhideWhenUsed="1"/>
+    <w:lsdException w:name="footer" w:semiHidden="1" w:unhideWhenUsed="1"/>
+    <w:lsdException w:name="index heading" w:semiHidden="1" w:unhideWhenUsed="1"/>
+    <w:lsdException w:name="caption" w:semiHidden="1" w:uiPriority="35" w:unhideWhenUsed="1" w:qFormat="1"/>
+    <w:lsdException w:name="table of figures" w:semiHidden="1" w:unhideWhenUsed="1"/>
+    <w:lsdException w:name="envelope address" w:semiHidden="1" w:unhideWhenUsed="1"/>
+    <w:lsdException w:name="envelope return" w:semiHidden="1" w:unhideWhenUsed="1"/>
+    <w:lsdException w:name="footnote reference" w:semiHidden="1" w:unhideWhenUsed="1"/>
+    <w:lsdException w:name="annotation reference" w:semiHidden="1" w:unhideWhenUsed="1"/>
+    <w:lsdException w:name="line number" w:semiHidden="1" w:unhideWhenUsed="1"/>
+    <w:lsdException w:name="page number" w:semiHidden="1" w:unhideWhenUsed="1"/>
+    <w:lsdException w:name="endnote reference" w:semiHidden="1" w:unhideWhenUsed="1"/>
+    <w:lsdException w:name="endnote text" w:semiHidden="1" w:unhideWhenUsed="1"/>
+    <w:lsdException w:name="table of authorities" w:semiHidden="1" w:unhideWhenUsed="1"/>
+    <w:lsdException w:name="macro" w:semiHidden="1" w:unhideWhenUsed="1"/>
+    <w:lsdException w:name="toa heading" w:semiHidden="1" w:unhideWhenUsed="1"/>
+    <w:lsdException w:name="List" w:semiHidden="1" w:unhideWhenUsed="1"/>
+    <w:lsdException w:name="List Bullet" w:semiHidden="1" w:unhideWhenUsed="1"/>
+    <w:lsdException w:name="List Number" w:semiHidden="1" w:unhideWhenUsed="1"/>
+    <w:lsdException w:name="List 2" w:semiHidden="1" w:unhideWhenUsed="1"/>
+    <w:lsdException w:name="List 3" w:semiHidden="1" w:unhideWhenUsed="1"/>
+    <w:lsdException w:name="List 4" w:semiHidden="1" w:unhideWhenUsed="1"/>
+    <w:lsdException w:name="List 5" w:semiHidden="1" w:unhideWhenUsed="1"/>
+    <w:lsdException w:name="List Bullet 2" w:semiHidden="1" w:unhideWhenUsed="1"/>
+    <w:lsdException w:name="List Bullet 3" w:semiHidden="1" w:unhideWhenUsed="1"/>
+    <w:lsdException w:name="List Bullet 4" w:semiHidden="1" w:unhideWhenUsed="1"/>
+    <w:lsdException w:name="List Bullet 5" w:semiHidden="1" w:unhideWhenUsed="1"/>
+    <w:lsdException w:name="List Number 2" w:semiHidden="1" w:unhideWhenUsed="1"/>
+    <w:lsdException w:name="List Number 3" w:semiHidden="1" w:unhideWhenUsed="1"/>
+    <w:lsdException w:name="List Number 4" w:semiHidden="1" w:unhideWhenUsed="1"/>
+    <w:lsdException w:name="List Number 5" w:semiHidden="1" w:unhideWhenUsed="1"/>
+    <w:lsdException w:name="Title" w:uiPriority="10" w:qFormat="1"/>
+    <w:lsdException w:name="Closing" w:semiHidden="1" w:unhideWhenUsed="1"/>
+    <w:lsdException w:name="Signature" w:semiHidden="1" w:unhideWhenUsed="1"/>
+    <w:lsdException w:name="Default Paragraph Font" w:semiHidden="1" w:uiPriority="1" w:unhideWhenUsed="1"/>
+    <w:lsdException w:name="Body Text" w:semiHidden="1" w:unhideWhenUsed="1"/>
+    <w:lsdException w:name="Body Text Indent" w:semiHidden="1" w:unhideWhenUsed="1"/>
+    <w:lsdException w:name="List Continue" w:semiHidden="1" w:unhideWhenUsed="1"/>
+    <w:lsdException w:name="List Continue 2" w:semiHidden="1" w:unhideWhenUsed="1"/>
+    <w:lsdException w:name="List Continue 3" w:semiHidden="1" w:unhideWhenUsed="1"/>
+    <w:lsdException w:name="List Continue 4" w:semiHidden="1" w:unhideWhenUsed="1"/>
+    <w:lsdException w:name="List Continue 5" w:semiHidden="1" w:unhideWhenUsed="1"/>
+    <w:lsdException w:name="Message Header" w:semiHidden="1" w:unhideWhenUsed="1"/>
+    <w:lsdException w:name="Subtitle" w:uiPriority="11" w:qFormat="1"/>
+    <w:lsdException w:name="Salutation" w:semiHidden="1" w:unhideWhenUsed="1"/>
+    <w:lsdException w:name="Date" w:semiHidden="1" w:unhideWhenUsed="1"/>
+    <w:lsdException w:name="Body Text First Indent" w:semiHidden="1" w:unhideWhenUsed="1"/>
+    <w:lsdException w:name="Body Text First Indent 2" w:semiHidden="1" w:unhideWhenUsed="1"/>
+    <w:lsdException w:name="Note Heading" w:semiHidden="1" w:unhideWhenUsed="1"/>
+    <w:lsdException w:name="Body Text 2" w:semiHidden="1" w:unhideWhenUsed="1"/>
+    <w:lsdException w:name="Body Text 3" w:semiHidden="1" w:unhideWhenUsed="1"/>
+    <w:lsdException w:name="Body Text Indent 2" w:semiHidden="1" w:unhideWhenUsed="1"/>
+    <w:lsdException w:name="Body Text Indent 3" w:semiHidden="1" w:unhideWhenUsed="1"/>
+    <w:lsdException w:name="Block Text" w:semiHidden="1" w:unhideWhenUsed="1"/>
+    <w:lsdException w:name="Hyperlink" w:semiHidden="1" w:unhideWhenUsed="1"/>
+    <w:lsdException w:name="FollowedHyperlink" w:semiHidden="1" w:unhideWhenUsed="1"/>
+    <w:lsdException w:name="Strong" w:uiPriority="22" w:qFormat="1"/>
+    <w:lsdException w:name="Emphasis" w:uiPriority="20" w:qFormat="1"/>
+    <w:lsdException w:name="Document Map" w:semiHidden="1" w:unhideWhenUsed="1"/>
+    <w:lsdException w:name="Plain Text" w:semiHidden="1" w:unhideWhenUsed="1"/>
+    <w:lsdException w:name="E-mail Signature" w:semiHidden="1" w:unhideWhenUsed="1"/>
+    <w:lsdException w:name="HTML Top of Form" w:semiHidden="1" w:unhideWhenUsed="1"/>
+    <w:lsdException w:name="HTML Bottom of Form" w:semiHidden="1" w:unhideWhenUsed="1"/>
+    <w:lsdException w:name="Normal (Web)" w:semiHidden="1" w:unhideWhenUsed="1"/>
+    <w:lsdException w:name="HTML Acronym" w:semiHidden="1" w:unhideWhenUsed="1"/>
+    <w:lsdException w:name="HTML Address" w:semiHidden="1" w:unhideWhenUsed="1"/>
+    <w:lsdException w:name="HTML Cite" w:semiHidden="1" w:unhideWhenUsed="1"/>
+    <w:lsdException w:name="HTML Code" w:semiHidden="1" w:unhideWhenUsed="1"/>
+    <w:lsdException w:name="HTML Definition" w:semiHidden="1" w:unhideWhenUsed="1"/>
+    <w:lsdException w:name="HTML Keyboard" w:semiHidden="1" w:unhideWhenUsed="1"/>
+    <w:lsdException w:name="HTML Preformatted" w:semiHidden="1" w:unhideWhenUsed="1"/>
+    <w:lsdException w:name="HTML Sample" w:semiHidden="1" w:unhideWhenUsed="1"/>
+    <w:lsdException w:name="HTML Typewriter" w:semiHidden="1" w:unhideWhenUsed="1"/>
+    <w:lsdException w:name="HTML Variable" w:semiHidden="1" w:unhideWhenUsed="1"/>
+    <w:lsdException w:name="Normal Table" w:semiHidden="1" w:unhideWhenUsed="1"/>
+    <w:lsdException w:name="annotation subject" w:semiHidden="1" w:unhideWhenUsed="1"/>
+    <w:lsdException w:name="No List" w:semiHidden="1" w:unhideWhenUsed="1"/>
+    <w:lsdException w:name="Outline List 1" w:semiHidden="1" w:unhideWhenUsed="1"/>
+    <w:lsdException w:name="Outline List 2" w:semiHidden="1" w:unhideWhenUsed="1"/>
+    <w:lsdException w:name="Outline List 3" w:semiHidden="1" w:unhideWhenUsed="1"/>
+    <w:lsdException w:name="Table Simple 1" w:semiHidden="1" w:unhideWhenUsed="1"/>
+    <w:lsdException w:name="Table Simple 2" w:semiHidden="1" w:unhideWhenUsed="1"/>
+    <w:lsdException w:name="Table Simple 3" w:semiHidden="1" w:unhideWhenUsed="1"/>
+    <w:lsdException w:name="Table Classic 1" w:semiHidden="1" w:unhideWhenUsed="1"/>
+    <w:lsdException w:name="Table Classic 2" w:semiHidden="1" w:unhideWhenUsed="1"/>
+    <w:lsdException w:name="Table Classic 3" w:semiHidden="1" w:unhideWhenUsed="1"/>
+    <w:lsdException w:name="Table Classic 4" w:semiHidden="1" w:unhideWhenUsed="1"/>
+    <w:lsdException w:name="Table Colorful 1" w:semiHidden="1" w:unhideWhenUsed="1"/>
+    <w:lsdException w:name="Table Colorful 2" w:semiHidden="1" w:unhideWhenUsed="1"/>
+    <w:lsdException w:name="Table Colorful 3" w:semiHidden="1" w:unhideWhenUsed="1"/>
+    <w:lsdException w:name="Table Columns 1" w:semiHidden="1" w:unhideWhenUsed="1"/>
+    <w:lsdException w:name="Table Columns 2" w:semiHidden="1" w:unhideWhenUsed="1"/>
+    <w:lsdException w:name="Table Columns 3" w:semiHidden="1" w:unhideWhenUsed="1"/>
+    <w:lsdException w:name="Table Columns 4" w:semiHidden="1" w:unhideWhenUsed="1"/>
+    <w:lsdException w:name="Table Columns 5" w:semiHidden="1" w:unhideWhenUsed="1"/>
+    <w:lsdException w:name="Table Grid 1" w:semiHidden="1" w:unhideWhenUsed="1"/>
+    <w:lsdException w:name="Table Grid 2" w:semiHidden="1" w:unhideWhenUsed="1"/>
+    <w:lsdException w:name="Table Grid 3" w:semiHidden="1" w:unhideWhenUsed="1"/>
+    <w:lsdException w:name="Table Grid 4" w:semiHidden="1" w:unhideWhenUsed="1"/>
+    <w:lsdException w:name="Table Grid 5" w:semiHidden="1" w:unhideWhenUsed="1"/>
+    <w:lsdException w:name="Table Grid 6" w:semiHidden="1" w:unhideWhenUsed="1"/>
+    <w:lsdException w:name="Table Grid 7" w:semiHidden="1" w:unhideWhenUsed="1"/>
+    <w:lsdException w:name="Table Grid 8" w:semiHidden="1" w:unhideWhenUsed="1"/>
+    <w:lsdException w:name="Table List 1" w:semiHidden="1" w:unhideWhenUsed="1"/>
+    <w:lsdException w:name="Table List 2" w:semiHidden="1" w:unhideWhenUsed="1"/>
+    <w:lsdException w:name="Table List 3" w:semiHidden="1" w:unhideWhenUsed="1"/>
+    <w:lsdException w:name="Table List 4" w:semiHidden="1" w:unhideWhenUsed="1"/>
+    <w:lsdException w:name="Table List 5" w:semiHidden="1" w:unhideWhenUsed="1"/>
+    <w:lsdException w:name="Table List 6" w:semiHidden="1" w:unhideWhenUsed="1"/>
+    <w:lsdException w:name="Table List 7" w:semiHidden="1" w:unhideWhenUsed="1"/>
+    <w:lsdException w:name="Table List 8" w:semiHidden="1" w:unhideWhenUsed="1"/>
+    <w:lsdException w:name="Table 3D effects 1" w:semiHidden="1" w:unhideWhenUsed="1"/>
+    <w:lsdException w:name="Table 3D effects 2" w:semiHidden="1" w:unhideWhenUsed="1"/>
+    <w:lsdException w:name="Table 3D effects 3" w:semiHidden="1" w:unhideWhenUsed="1"/>
+    <w:lsdException w:name="Table Contemporary" w:semiHidden="1" w:unhideWhenUsed="1"/>
+    <w:lsdException w:name="Table Elegant" w:semiHidden="1" w:unhideWhenUsed="1"/>
+    <w:lsdException w:name="Table Professional" w:semiHidden="1" w:unhideWhenUsed="1"/>
+    <w:lsdException w:name="Table Subtle 1" w:semiHidden="1" w:unhideWhenUsed="1"/>
+    <w:lsdException w:name="Table Subtle 2" w:semiHidden="1" w:unhideWhenUsed="1"/>
+    <w:lsdException w:name="Table Web 1" w:semiHidden="1" w:unhideWhenUsed="1"/>
+    <w:lsdException w:name="Table Web 2" w:semiHidden="1" w:unhideWhenUsed="1"/>
+    <w:lsdException w:name="Table Web 3" w:semiHidden="1" w:unhideWhenUsed="1"/>
+    <w:lsdException w:name="Balloon Text" w:semiHidden="1" w:unhideWhenUsed="1"/>
+    <w:lsdException w:name="Table Grid" w:semiHidden="1" w:uiPriority="59" w:unhideWhenUsed="1"/>
+    <w:lsdException w:name="Table Theme" w:semiHidden="1" w:unhideWhenUsed="1"/>
+    <w:lsdException w:name="Placeholder Text" w:semiHidden="1"/>
+    <w:lsdException w:name="No Spacing" w:uiPriority="1" w:qFormat="1"/>
+    <w:lsdException w:name="Light Shading" w:uiPriority="60"/>
+    <w:lsdException w:name="Light List" w:uiPriority="61"/>
+    <w:lsdException w:name="Light Grid" w:uiPriority="62"/>
+    <w:lsdException w:name="Medium Shading 1" w:uiPriority="63"/>
+    <w:lsdException w:name="Medium Shading 2" w:uiPriority="64"/>
+    <w:lsdException w:name="Medium List 1" w:uiPriority="65"/>
+    <w:lsdException w:name="Medium List 2" w:uiPriority="66"/>
+    <w:lsdException w:name="Medium Grid 1" w:uiPriority="67"/>
+    <w:lsdException w:name="Medium Grid 2" w:uiPriority="68"/>
+    <w:lsdException w:name="Medium Grid 3" w:uiPriority="69"/>
+    <w:lsdException w:name="Dark List" w:uiPriority="70"/>
+    <w:lsdException w:name="Colorful Shading" w:uiPriority="71"/>
+    <w:lsdException w:name="Colorful List" w:uiPriority="72"/>
+    <w:lsdException w:name="Colorful Grid" w:uiPriority="73"/>
+    <w:lsdException w:name="Light Shading Accent 1" w:uiPriority="60"/>
+    <w:lsdException w:name="Light List Accent 1" w:uiPriority="61"/>
+    <w:lsdException w:name="Light Grid Accent 1" w:uiPriority="62"/>
+    <w:lsdException w:name="Medium Shading 1 Accent 1" w:uiPriority="63"/>
+    <w:lsdException w:name="Medium Shading 2 Accent 1" w:uiPriority="64"/>
+    <w:lsdException w:name="Medium List 1 Accent 1" w:uiPriority="65"/>
+    <w:lsdException w:name="Revision" w:semiHidden="1"/>
+    <w:lsdException w:name="List Paragraph" w:uiPriority="34" w:qFormat="1"/>
+    <w:lsdException w:name="Quote" w:uiPriority="29" w:qFormat="1"/>
+    <w:lsdException w:name="Intense Quote" w:uiPriority="30" w:qFormat="1"/>
+    <w:lsdException w:name="Medium List 2 Accent 1" w:uiPriority="66"/>
+    <w:lsdException w:name="Medium Grid 1 Accent 1" w:uiPriority="67"/>
+    <w:lsdException w:name="Medium Grid 2 Accent 1" w:uiPriority="68"/>
+    <w:lsdException w:name="Medium Grid 3 Accent 1" w:uiPriority="69"/>
+    <w:lsdException w:name="Dark List Accent 1" w:uiPriority="70"/>
+    <w:lsdException w:name="Colorful Shading Accent 1" w:uiPriority="71"/>
+    <w:lsdException w:name="Colorful List Accent 1" w:uiPriority="72"/>
+    <w:lsdException w:name="Colorful Grid Accent 1" w:uiPriority="73"/>
+    <w:lsdException w:name="Light Shading Accent 2" w:uiPriority="60"/>
+    <w:lsdException w:name="Light List Accent 2" w:uiPriority="61"/>
+    <w:lsdException w:name="Light Grid Accent 2" w:uiPriority="62"/>
+    <w:lsdException w:name="Medium Shading 1 Accent 2" w:uiPriority="63"/>
+    <w:lsdException w:name="Medium Shading 2 Accent 2" w:uiPriority="64"/>
+    <w:lsdException w:name="Medium List 1 Accent 2" w:uiPriority="65"/>
+    <w:lsdException w:name="Medium List 2 Accent 2" w:uiPriority="66"/>
+    <w:lsdException w:name="Medium Grid 1 Accent 2" w:uiPriority="67"/>
+    <w:lsdException w:name="Medium Grid 2 Accent 2" w:uiPriority="68"/>
+    <w:lsdException w:name="Medium Grid 3 Accent 2" w:uiPriority="69"/>
+    <w:lsdException w:name="Dark List Accent 2" w:uiPriority="70"/>
+    <w:lsdException w:name="Colorful Shading Accent 2" w:uiPriority="71"/>
+    <w:lsdException w:name="Colorful List Accent 2" w:uiPriority="72"/>
+    <w:lsdException w:name="Colorful Grid Accent 2" w:uiPriority="73"/>
+    <w:lsdException w:name="Light Shading Accent 3" w:uiPriority="60"/>
+    <w:lsdException w:name="Light List Accent 3" w:uiPriority="61"/>
+    <w:lsdException w:name="Light Grid Accent 3" w:uiPriority="62"/>
+    <w:lsdException w:name="Medium Shading 1 Accent 3" w:uiPriority="63"/>
+    <w:lsdException w:name="Medium Shading 2 Accent 3" w:uiPriority="64"/>
+    <w:lsdException w:name="Medium List 1 Accent 3" w:uiPriority="65"/>
+    <w:lsdException w:name="Medium List 2 Accent 3" w:uiPriority="66"/>
+    <w:lsdException w:name="Medium Grid 1 Accent 3" w:uiPriority="67"/>
+    <w:lsdException w:name="Medium Grid 2 Accent 3" w:uiPriority="68"/>
+    <w:lsdException w:name="Medium Grid 3 Accent 3" w:uiPriority="69"/>
+    <w:lsdException w:name="Dark List Accent 3" w:uiPriority="70"/>
+    <w:lsdException w:name="Colorful Shading Accent 3" w:uiPriority="71"/>
+    <w:lsdException w:name="Colorful List Accent 3" w:uiPriority="72"/>
+    <w:lsdException w:name="Colorful Grid Accent 3" w:uiPriority="73"/>
+    <w:lsdException w:name="Light Shading Accent 4" w:uiPriority="60"/>
+    <w:lsdException w:name="Light List Accent 4" w:uiPriority="61"/>
+    <w:lsdException w:name="Light Grid Accent 4" w:uiPriority="62"/>
+    <w:lsdException w:name="Medium Shading 1 Accent 4" w:uiPriority="63"/>
+    <w:lsdException w:name="Medium Shading 2 Accent 4" w:uiPriority="64"/>
+    <w:lsdException w:name="Medium List 1 Accent 4" w:uiPriority="65"/>
+    <w:lsdException w:name="Medium List 2 Accent 4" w:uiPriority="66"/>
+    <w:lsdException w:name="Medium Grid 1 Accent 4" w:uiPriority="67"/>
+    <w:lsdException w:name="Medium Grid 2 Accent 4" w:uiPriority="68"/>
+    <w:lsdException w:name="Medium Grid 3 Accent 4" w:uiPriority="69"/>
+    <w:lsdException w:name="Dark List Accent 4" w:uiPriority="70"/>
+    <w:lsdException w:name="Colorful Shading Accent 4" w:uiPriority="71"/>
+    <w:lsdException w:name="Colorful List Accent 4" w:uiPriority="72"/>
+    <w:lsdException w:name="Colorful Grid Accent 4" w:uiPriority="73"/>
+    <w:lsdException w:name="Light Shading Accent 5" w:uiPriority="60"/>
+    <w:lsdException w:name="Light List Accent 5" w:uiPriority="61"/>
+    <w:lsdException w:name="Light Grid Accent 5" w:uiPriority="62"/>
+    <w:lsdException w:name="Medium Shading 1 Accent 5" w:uiPriority="63"/>
+    <w:lsdException w:name="Medium Shading 2 Accent 5" w:uiPriority="64"/>
+    <w:lsdException w:name="Medium List 1 Accent 5" w:uiPriority="65"/>
+    <w:lsdException w:name="Medium List 2 Accent 5" w:uiPriority="66"/>
+    <w:lsdException w:name="Medium Grid 1 Accent 5" w:uiPriority="67"/>
+    <w:lsdException w:name="Medium Grid 2 Accent 5" w:uiPriority="68"/>
+    <w:lsdException w:name="Medium Grid 3 Accent 5" w:uiPriority="69"/>
+    <w:lsdException w:name="Dark List Accent 5" w:uiPriority="70"/>
+    <w:lsdException w:name="Colorful Shading Accent 5" w:uiPriority="71"/>
+    <w:lsdException w:name="Colorful List Accent 5" w:uiPriority="72"/>
+    <w:lsdException w:name="Colorful Grid Accent 5" w:uiPriority="73"/>
+    <w:lsdException w:name="Light Shading Accent 6" w:uiPriority="60"/>
+    <w:lsdException w:name="Light List Accent 6" w:uiPriority="61"/>
+    <w:lsdException w:name="Light Grid Accent 6" w:uiPriority="62"/>
+    <w:lsdException w:name="Medium Shading 1 Accent 6" w:uiPriority="63"/>
+    <w:lsdException w:name="Medium Shading 2 Accent 6" w:uiPriority="64"/>
+    <w:lsdException w:name="Medium List 1 Accent 6" w:uiPriority="65"/>
+    <w:lsdException w:name="Medium List 2 Accent 6" w:uiPriority="66"/>
+    <w:lsdException w:name="Medium Grid 1 Accent 6" w:uiPriority="67"/>
+    <w:lsdException w:name="Medium Grid 2 Accent 6" w:uiPriority="68"/>
+    <w:lsdException w:name="Medium Grid 3 Accent 6" w:uiPriority="69"/>
+    <w:lsdException w:name="Dark List Accent 6" w:uiPriority="70"/>
+    <w:lsdException w:name="Colorful Shading Accent 6" w:uiPriority="71"/>
+    <w:lsdException w:name="Colorful List Accent 6" w:uiPriority="72"/>
+    <w:lsdException w:name="Colorful Grid Accent 6" w:uiPriority="73"/>
+    <w:lsdException w:name="Subtle Emphasis" w:uiPriority="19" w:qFormat="1"/>
+    <w:lsdException w:name="Intense Emphasis" w:uiPriority="21" w:qFormat="1"/>
+    <w:lsdException w:name="Subtle Reference" w:uiPriority="31" w:qFormat="1"/>
+    <w:lsdException w:name="Intense Reference" w:uiPriority="32" w:qFormat="1"/>
+    <w:lsdException w:name="Book Title" w:uiPriority="33" w:qFormat="1"/>
+    <w:lsdException w:name="Bibliography" w:semiHidden="1" w:uiPriority="37" w:unhideWhenUsed="1"/>
+    <w:lsdException w:name="TOC Heading" w:semiHidden="1" w:uiPriority="39" w:unhideWhenUsed="1" w:qFormat="1"/>
+    <w:lsdException w:name="Plain Table 1" w:uiPriority="41"/>
+    <w:lsdException w:name="Plain Table 2" w:uiPriority="42"/>
+    <w:lsdException w:name="Plain Table 3" w:uiPriority="43"/>
+    <w:lsdException w:name="Plain Table 4" w:uiPriority="44"/>
+    <w:lsdException w:name="Plain Table 5" w:uiPriority="45"/>
+    <w:lsdException w:name="Grid Table Light" w:uiPriority="40"/>
+    <w:lsdException w:name="Grid Table 1 Light" w:uiPriority="46"/>
+    <w:lsdException w:name="Grid Table 2" w:uiPriority="47"/>
+    <w:lsdException w:name="Grid Table 3" w:uiPriority="48"/>
+    <w:lsdException w:name="Grid Table 4" w:uiPriority="49"/>
+    <w:lsdException w:name="Grid Table 5 Dark" w:uiPriority="50"/>
+    <w:lsdException w:name="Grid Table 6 Colorful" w:uiPriority="51"/>
+    <w:lsdException w:name="Grid Table 7 Colorful" w:uiPriority="52"/>
+    <w:lsdException w:name="Grid Table 1 Light Accent 1" w:uiPriority="46"/>
+    <w:lsdException w:name="Grid Table 2 Accent 1" w:uiPriority="47"/>
+    <w:lsdException w:name="Grid Table 3 Accent 1" w:uiPriority="48"/>
+    <w:lsdException w:name="Grid Table 4 Accent 1" w:uiPriority="49"/>
+    <w:lsdException w:name="Grid Table 5 Dark Accent 1" w:uiPriority="50"/>
+    <w:lsdException w:name="Grid Table 6 Colorful Accent 1" w:uiPriority="51"/>
+    <w:lsdException w:name="Grid Table 7 Colorful Accent 1" w:uiPriority="52"/>
+    <w:lsdException w:name="Grid Table 1 Light Accent 2" w:uiPriority="46"/>
+    <w:lsdException w:name="Grid Table 2 Accent 2" w:uiPriority="47"/>
+    <w:lsdException w:name="Grid Table 3 Accent 2" w:uiPriority="48"/>
+    <w:lsdException w:name="Grid Table 4 Accent 2" w:uiPriority="49"/>
+    <w:lsdException w:name="Grid Table 5 Dark Accent 2" w:uiPriority="50"/>
+    <w:lsdException w:name="Grid Table 6 Colorful Accent 2" w:uiPriority="51"/>
+    <w:lsdException w:name="Grid Table 7 Colorful Accent 2" w:uiPriority="52"/>
+    <w:lsdException w:name="Grid Table 1 Light Accent 3" w:uiPriority="46"/>
+    <w:lsdException w:name="Grid Table 2 Accent 3" w:uiPriority="47"/>
+    <w:lsdException w:name="Grid Table 3 Accent 3" w:uiPriority="48"/>
+    <w:lsdException w:name="Grid Table 4 Accent 3" w:uiPriority="49"/>
+    <w:lsdException w:name="Grid Table 5 Dark Accent 3" w:uiPriority="50"/>
+    <w:lsdException w:name="Grid Table 6 Colorful Accent 3" w:uiPriority="51"/>
+    <w:lsdException w:name="Grid Table 7 Colorful Accent 3" w:uiPriority="52"/>
+    <w:lsdException w:name="Grid Table 1 Light Accent 4" w:uiPriority="46"/>
+    <w:lsdException w:name="Grid Table 2 Accent 4" w:uiPriority="47"/>
+    <w:lsdException w:name="Grid Table 3 Accent 4" w:uiPriority="48"/>
+    <w:lsdException w:name="Grid Table 4 Accent 4" w:uiPriority="49"/>
+    <w:lsdException w:name="Grid Table 5 Dark Accent 4" w:uiPriority="50"/>
+    <w:lsdException w:name="Grid Table 6 Colorful Accent 4" w:uiPriority="51"/>
+    <w:lsdException w:name="Grid Table 7 Colorful Accent 4" w:uiPriority="52"/>
+    <w:lsdException w:name="Grid Table 1 Light Accent 5" w:uiPriority="46"/>
+    <w:lsdException w:name="Grid Table 2 Accent 5" w:uiPriority="47"/>
+    <w:lsdException w:name="Grid Table 3 Accent 5" w:uiPriority="48"/>
+    <w:lsdException w:name="Grid Table 4 Accent 5" w:uiPriority="49"/>
+    <w:lsdException w:name="Grid Table 5 Dark Accent 5" w:uiPriority="50"/>
+    <w:lsdException w:name="Grid Table 6 Colorful Accent 5" w:uiPriority="51"/>
+    <w:lsdException w:name="Grid Table 7 Colorful Accent 5" w:uiPriority="52"/>
+    <w:lsdException w:name="Grid Table 1 Light Accent 6" w:uiPriority="46"/>
+    <w:lsdException w:name="Grid Table 2 Accent 6" w:uiPriority="47"/>
+    <w:lsdException w:name="Grid Table 3 Accent 6" w:uiPriority="48"/>
+    <w:lsdException w:name="Grid Table 4 Accent 6" w:uiPriority="49"/>
+    <w:lsdException w:name="Grid Table 5 Dark Accent 6" w:uiPriority="50"/>
+    <w:lsdException w:name="Grid Table 6 Colorful Accent 6" w:uiPriority="51"/>
+    <w:lsdException w:name="Grid Table 7 Colorful Accent 6" w:uiPriority="52"/>
+    <w:lsdException w:name="List Table 1 Light" w:uiPriority="46"/>
+    <w:lsdException w:name="List Table 2" w:uiPriority="47"/>
+    <w:lsdException w:name="List Table 3" w:uiPriority="48"/>
+    <w:lsdException w:name="List Table 4" w:uiPriority="49"/>
+    <w:lsdException w:name="List Table 5 Dark" w:uiPriority="50"/>
+    <w:lsdException w:name="List Table 6 Colorful" w:uiPriority="51"/>
+    <w:lsdException w:name="List Table 7 Colorful" w:uiPriority="52"/>
+    <w:lsdException w:name="List Table 1 Light Accent 1" w:uiPriority="46"/>
+    <w:lsdException w:name="List Table 2 Accent 1" w:uiPriority="47"/>
+    <w:lsdException w:name="List Table 3 Accent 1" w:uiPriority="48"/>
+    <w:lsdException w:name="List Table 4 Accent 1" w:uiPriority="49"/>
+    <w:lsdException w:name="List Table 5 Dark Accent 1" w:uiPriority="50"/>
+    <w:lsdException w:name="List Table 6 Colorful Accent 1" w:uiPriority="51"/>
+    <w:lsdException w:name="List Table 7 Colorful Accent 1" w:uiPriority="52"/>
+    <w:lsdException w:name="List Table 1 Light Accent 2" w:uiPriority="46"/>
+    <w:lsdException w:name="List Table 2 Accent 2" w:uiPriority="47"/>
+    <w:lsdException w:name="List Table 3 Accent 2" w:uiPriority="48"/>
+    <w:lsdException w:name="List Table 4 Accent 2" w:uiPriority="49"/>
+    <w:lsdException w:name="List Table 5 Dark Accent 2" w:uiPriority="50"/>
+    <w:lsdException w:name="List Table 6 Colorful Accent 2" w:uiPriority="51"/>
+    <w:lsdException w:name="List Table 7 Colorful Accent 2" w:uiPriority="52"/>
+    <w:lsdException w:name="List Table 1 Light Accent 3" w:uiPriority="46"/>
+    <w:lsdException w:name="List Table 2 Accent 3" w:uiPriority="47"/>
+    <w:lsdException w:name="List Table 3 Accent 3" w:uiPriority="48"/>
+    <w:lsdException w:name="List Table 4 Accent 3" w:uiPriority="49"/>
+    <w:lsdException w:name="List Table 5 Dark Accent 3" w:uiPriority="50"/>
+    <w:lsdException w:name="List Table 6 Colorful Accent 3" w:uiPriority="51"/>
+    <w:lsdException w:name="List Table 7 Colorful Accent 3" w:uiPriority="52"/>
+    <w:lsdException w:name="List Table 1 Light Accent 4" w:uiPriority="46"/>
+    <w:lsdException w:name="List Table 2 Accent 4" w:uiPriority="47"/>
+    <w:lsdException w:name="List Table 3 Accent 4" w:uiPriority="48"/>
+    <w:lsdException w:name="List Table 4 Accent 4" w:uiPriority="49"/>
+    <w:lsdException w:name="List Table 5 Dark Accent 4" w:uiPriority="50"/>
+    <w:lsdException w:name="List Table 6 Colorful Accent 4" w:uiPriority="51"/>
+    <w:lsdException w:name="List Table 7 Colorful Accent 4" w:uiPriority="52"/>
+    <w:lsdException w:name="List Table 1 Light Accent 5" w:uiPriority="46"/>
+    <w:lsdException w:name="List Table 2 Accent 5" w:uiPriority="47"/>
+    <w:lsdException w:name="List Table 3 Accent 5" w:uiPriority="48"/>
+    <w:lsdException w:name="List Table 4 Accent 5" w:uiPriority="49"/>
+    <w:lsdException w:name="List Table 5 Dark Accent 5" w:uiPriority="50"/>
+    <w:lsdException w:name="List Table 6 Colorful Accent 5" w:uiPriority="51"/>
+    <w:lsdException w:name="List Table 7 Colorful Accent 5" w:uiPriority="52"/>
+    <w:lsdException w:name="List Table 1 Light Accent 6" w:uiPriority="46"/>
+    <w:lsdException w:name="List Table 2 Accent 6" w:uiPriority="47"/>
+    <w:lsdException w:name="List Table 3 Accent 6" w:uiPriority="48"/>
+    <w:lsdException w:name="List Table 4 Accent 6" w:uiPriority="49"/>
+    <w:lsdException w:name="List Table 5 Dark Accent 6" w:uiPriority="50"/>
+    <w:lsdException w:name="List Table 6 Colorful Accent 6" w:uiPriority="51"/>
+    <w:lsdException w:name="List Table 7 Colorful Accent 6" w:uiPriority="52"/>
+    <w:lsdException w:name="Mention" w:semiHidden="1" w:unhideWhenUsed="1"/>
+    <w:lsdException w:name="Smart Hyperlink" w:semiHidden="1" w:unhideWhenUsed="1"/>
+    <w:lsdException w:name="Hashtag" w:semiHidden="1" w:unhideWhenUsed="1"/>
+    <w:lsdException w:name="Unresolved Mention" w:semiHidden="1" w:unhideWhenUsed="1"/>
+    <w:lsdException w:name="Smart Link" w:semiHidden="1" w:unhideWhenUsed="1"/>
   </w:latentStyles>
-  <w:style w:type="paragraph" w:default="1" w:styleId="a">
+  <w:style w:type="paragraph" w:default="1" w:styleId="Normal">
     <w:name w:val="Normal"/>
     <w:qFormat/>
-    <w:rsid w:val="005C6F88"/>
+    <w:rsid w:val="0073008B"/>
   </w:style>
-  <w:style w:type="character" w:default="1" w:styleId="a0">
+  <w:style w:type="character" w:default="1" w:styleId="DefaultParagraphFont">
     <w:name w:val="Default Paragraph Font"/>
     <w:uiPriority w:val="1"/>
     <w:semiHidden/>
     <w:unhideWhenUsed/>
   </w:style>
-  <w:style w:type="table" w:default="1" w:styleId="a1">
+  <w:style w:type="table" w:default="1" w:styleId="TableNormal">
     <w:name w:val="Normal Table"/>
     <w:uiPriority w:val="99"/>
     <w:semiHidden/>
     <w:unhideWhenUsed/>
-    <w:qFormat/>
     <w:tblPr>
       <w:tblInd w:w="0" w:type="dxa"/>
       <w:tblCellMar>
@@ -34721,15 +35372,15 @@
       </w:tblCellMar>
     </w:tblPr>
   </w:style>
-  <w:style w:type="numbering" w:default="1" w:styleId="a2">
+  <w:style w:type="numbering" w:default="1" w:styleId="NoList">
     <w:name w:val="No List"/>
     <w:uiPriority w:val="99"/>
     <w:semiHidden/>
     <w:unhideWhenUsed/>
   </w:style>
-  <w:style w:type="character" w:styleId="a3">
+  <w:style w:type="character" w:styleId="PlaceholderText">
     <w:name w:val="Placeholder Text"/>
-    <w:basedOn w:val="a0"/>
+    <w:basedOn w:val="DefaultParagraphFont"/>
     <w:uiPriority w:val="99"/>
     <w:semiHidden/>
     <w:rsid w:val="00C56628"/>
@@ -34737,10 +35388,10 @@
       <w:color w:val="808080"/>
     </w:rPr>
   </w:style>
-  <w:style w:type="paragraph" w:styleId="a4">
+  <w:style w:type="paragraph" w:styleId="BalloonText">
     <w:name w:val="Balloon Text"/>
-    <w:basedOn w:val="a"/>
-    <w:link w:val="a5"/>
+    <w:basedOn w:val="Normal"/>
+    <w:link w:val="BalloonTextChar"/>
     <w:uiPriority w:val="99"/>
     <w:semiHidden/>
     <w:unhideWhenUsed/>
@@ -34754,10 +35405,10 @@
       <w:szCs w:val="16"/>
     </w:rPr>
   </w:style>
-  <w:style w:type="character" w:customStyle="1" w:styleId="a5">
-    <w:name w:val="Текст выноски Знак"/>
-    <w:basedOn w:val="a0"/>
-    <w:link w:val="a4"/>
+  <w:style w:type="character" w:customStyle="1" w:styleId="BalloonTextChar">
+    <w:name w:val="Balloon Text Char"/>
+    <w:basedOn w:val="DefaultParagraphFont"/>
+    <w:link w:val="BalloonText"/>
     <w:uiPriority w:val="99"/>
     <w:semiHidden/>
     <w:rsid w:val="00C56628"/>

</xml_diff>